<commit_message>
User interface design changed
</commit_message>
<xml_diff>
--- a/Software Design Document.docx
+++ b/Software Design Document.docx
@@ -15,20 +15,111 @@
         <w:pStyle w:val="Title"/>
       </w:pPr>
       <w:r>
-        <w:t>&lt;Project Name&gt;</w:t>
-      </w:r>
-    </w:p>
-    <w:p>
-      <w:r>
-        <w:t>Student Name</w:t>
-      </w:r>
-      <w:r>
-        <w:t>s</w:t>
-      </w:r>
-    </w:p>
-    <w:p>
-      <w:r>
-        <w:t>Manish</w:t>
+        <w:t xml:space="preserve">New York </w:t>
+      </w:r>
+      <w:r>
+        <w:t>Restaurant Inspection Results</w:t>
+      </w:r>
+    </w:p>
+    <w:p>
+      <w:pPr>
+        <w:rPr>
+          <w:rStyle w:val="normaltextrun"/>
+          <w:rFonts w:ascii="Calibri" w:hAnsi="Calibri" w:cs="Calibri"/>
+          <w:color w:val="000000"/>
+          <w:shd w:val="clear" w:color="auto" w:fill="FFFFFF"/>
+          <w:lang w:val="en-GB"/>
+        </w:rPr>
+      </w:pPr>
+      <w:r>
+        <w:rPr>
+          <w:rStyle w:val="normaltextrun"/>
+          <w:rFonts w:ascii="Calibri" w:hAnsi="Calibri" w:cs="Calibri"/>
+          <w:color w:val="000000"/>
+          <w:shd w:val="clear" w:color="auto" w:fill="FFFFFF"/>
+          <w:lang w:val="en-GB"/>
+        </w:rPr>
+        <w:t>Kartik Mathur</w:t>
+      </w:r>
+    </w:p>
+    <w:p>
+      <w:pPr>
+        <w:rPr>
+          <w:rStyle w:val="normaltextrun"/>
+          <w:rFonts w:ascii="Calibri" w:hAnsi="Calibri" w:cs="Calibri"/>
+          <w:color w:val="000000"/>
+          <w:shd w:val="clear" w:color="auto" w:fill="FFFFFF"/>
+          <w:lang w:val="en-GB"/>
+        </w:rPr>
+      </w:pPr>
+      <w:r>
+        <w:rPr>
+          <w:rStyle w:val="normaltextrun"/>
+          <w:rFonts w:ascii="Calibri" w:hAnsi="Calibri" w:cs="Calibri"/>
+          <w:color w:val="000000"/>
+          <w:shd w:val="clear" w:color="auto" w:fill="FFFFFF"/>
+          <w:lang w:val="en-GB"/>
+        </w:rPr>
+        <w:t>Manish Shrestha</w:t>
+      </w:r>
+      <w:r>
+        <w:rPr>
+          <w:rStyle w:val="normaltextrun"/>
+          <w:rFonts w:ascii="Calibri" w:hAnsi="Calibri" w:cs="Calibri"/>
+          <w:color w:val="000000"/>
+          <w:shd w:val="clear" w:color="auto" w:fill="FFFFFF"/>
+          <w:lang w:val="en-GB"/>
+        </w:rPr>
+        <w:t xml:space="preserve"> ( </w:t>
+      </w:r>
+      <w:r>
+        <w:rPr>
+          <w:rStyle w:val="normaltextrun"/>
+          <w:rFonts w:ascii="Calibri" w:hAnsi="Calibri" w:cs="Calibri"/>
+          <w:color w:val="000000"/>
+          <w:bdr w:val="none" w:sz="0" w:space="0" w:color="auto" w:frame="1"/>
+          <w:lang w:val="en-GB"/>
+        </w:rPr>
+        <w:t>s5308120</w:t>
+      </w:r>
+      <w:r>
+        <w:rPr>
+          <w:rStyle w:val="normaltextrun"/>
+          <w:rFonts w:ascii="Calibri" w:hAnsi="Calibri" w:cs="Calibri"/>
+          <w:color w:val="000000"/>
+          <w:bdr w:val="none" w:sz="0" w:space="0" w:color="auto" w:frame="1"/>
+          <w:lang w:val="en-GB"/>
+        </w:rPr>
+        <w:t xml:space="preserve"> )</w:t>
+      </w:r>
+    </w:p>
+    <w:p>
+      <w:pPr>
+        <w:rPr>
+          <w:rStyle w:val="eop"/>
+          <w:rFonts w:ascii="Calibri" w:hAnsi="Calibri" w:cs="Calibri"/>
+          <w:color w:val="000000"/>
+          <w:shd w:val="clear" w:color="auto" w:fill="FFFFFF"/>
+        </w:rPr>
+      </w:pPr>
+      <w:r>
+        <w:rPr>
+          <w:rStyle w:val="normaltextrun"/>
+          <w:rFonts w:ascii="Calibri" w:hAnsi="Calibri" w:cs="Calibri"/>
+          <w:color w:val="000000"/>
+          <w:shd w:val="clear" w:color="auto" w:fill="FFFFFF"/>
+          <w:lang w:val="en-GB"/>
+        </w:rPr>
+        <w:t>Nivethaa Elangovan ( s5298899 )</w:t>
+      </w:r>
+      <w:r>
+        <w:rPr>
+          <w:rStyle w:val="eop"/>
+          <w:rFonts w:ascii="Calibri" w:hAnsi="Calibri" w:cs="Calibri"/>
+          <w:color w:val="000000"/>
+          <w:shd w:val="clear" w:color="auto" w:fill="FFFFFF"/>
+        </w:rPr>
+        <w:t> </w:t>
       </w:r>
     </w:p>
     <w:p>
@@ -1250,21 +1341,7 @@
         <w:rPr>
           <w:color w:val="FF0000"/>
         </w:rPr>
-        <w:t xml:space="preserve"> to be able to do? This should all be from the end </w:t>
-      </w:r>
-      <w:proofErr w:type="gramStart"/>
-      <w:r>
-        <w:rPr>
-          <w:color w:val="FF0000"/>
-        </w:rPr>
-        <w:t>users</w:t>
-      </w:r>
-      <w:proofErr w:type="gramEnd"/>
-      <w:r>
-        <w:rPr>
-          <w:color w:val="FF0000"/>
-        </w:rPr>
-        <w:t xml:space="preserve"> perspective. </w:t>
+        <w:t xml:space="preserve"> to be able to do? This should all be from the end users perspective. </w:t>
       </w:r>
       <w:r>
         <w:rPr>
@@ -1290,23 +1367,7 @@
           <w:b/>
           <w:color w:val="FF0000"/>
         </w:rPr>
-        <w:t xml:space="preserve">Assignment </w:t>
-      </w:r>
-      <w:proofErr w:type="gramStart"/>
-      <w:r>
-        <w:rPr>
-          <w:b/>
-          <w:color w:val="FF0000"/>
-        </w:rPr>
-        <w:t>note</w:t>
-      </w:r>
-      <w:proofErr w:type="gramEnd"/>
-      <w:r>
-        <w:rPr>
-          <w:b/>
-          <w:color w:val="FF0000"/>
-        </w:rPr>
-        <w:t>: You have not been given a client/user, so you can make one up. Who do you think would be using your software?</w:t>
+        <w:t>Assignment note: You have not been given a client/user, so you can make one up. Who do you think would be using your software?</w:t>
       </w:r>
     </w:p>
     <w:p/>
@@ -1593,21 +1654,7 @@
         <w:rPr>
           <w:color w:val="FF0000"/>
         </w:rPr>
-        <w:t xml:space="preserve">a brief description of what it </w:t>
-      </w:r>
-      <w:proofErr w:type="gramStart"/>
-      <w:r>
-        <w:rPr>
-          <w:color w:val="FF0000"/>
-        </w:rPr>
-        <w:t>does  (</w:t>
-      </w:r>
-      <w:proofErr w:type="gramEnd"/>
-      <w:r>
-        <w:rPr>
-          <w:color w:val="FF0000"/>
-        </w:rPr>
-        <w:t>1 or 2 sentences);</w:t>
+        <w:t>a brief description of what it does  (1 or 2 sentences);</w:t>
       </w:r>
     </w:p>
     <w:p>
@@ -1625,16 +1672,8 @@
         <w:rPr>
           <w:color w:val="FF0000"/>
         </w:rPr>
-        <w:t xml:space="preserve">a list of the input parameters, and their data types, and what they are used </w:t>
-      </w:r>
-      <w:proofErr w:type="gramStart"/>
-      <w:r>
-        <w:rPr>
-          <w:color w:val="FF0000"/>
-        </w:rPr>
-        <w:t>for;</w:t>
-      </w:r>
-      <w:proofErr w:type="gramEnd"/>
+        <w:t>a list of the input parameters, and their data types, and what they are used for;</w:t>
+      </w:r>
     </w:p>
     <w:p>
       <w:pPr>
@@ -1651,23 +1690,7 @@
         <w:rPr>
           <w:color w:val="FF0000"/>
         </w:rPr>
-        <w:t>a list of any side effects caused by the function (</w:t>
-      </w:r>
-      <w:proofErr w:type="spellStart"/>
-      <w:proofErr w:type="gramStart"/>
-      <w:r>
-        <w:rPr>
-          <w:color w:val="FF0000"/>
-        </w:rPr>
-        <w:t>ie</w:t>
-      </w:r>
-      <w:proofErr w:type="spellEnd"/>
-      <w:proofErr w:type="gramEnd"/>
-      <w:r>
-        <w:rPr>
-          <w:color w:val="FF0000"/>
-        </w:rPr>
-        <w:t xml:space="preserve"> change global or member variables, changes data passed by reference from calling function etc)</w:t>
+        <w:t>a list of any side effects caused by the function (ie change global or member variables, changes data passed by reference from calling function etc)</w:t>
       </w:r>
     </w:p>
     <w:p>
@@ -1714,23 +1737,7 @@
         <w:rPr>
           <w:color w:val="FF0000"/>
         </w:rPr>
-        <w:t>List of all data structures in the software (</w:t>
-      </w:r>
-      <w:proofErr w:type="spellStart"/>
-      <w:proofErr w:type="gramStart"/>
-      <w:r>
-        <w:rPr>
-          <w:color w:val="FF0000"/>
-        </w:rPr>
-        <w:t>eg</w:t>
-      </w:r>
-      <w:proofErr w:type="spellEnd"/>
-      <w:proofErr w:type="gramEnd"/>
-      <w:r>
-        <w:rPr>
-          <w:color w:val="FF0000"/>
-        </w:rPr>
-        <w:t xml:space="preserve"> linked lists, trees, arrays etc)</w:t>
+        <w:t>List of all data structures in the software (eg linked lists, trees, arrays etc)</w:t>
       </w:r>
       <w:r>
         <w:rPr>
@@ -1946,7 +1953,62 @@
         <w:t>s below.</w:t>
       </w:r>
     </w:p>
-    <w:p/>
+    <w:p>
+      <w:pPr>
+        <w:jc w:val="both"/>
+      </w:pPr>
+      <w:r>
+        <w:t xml:space="preserve">In this section, we will discuss </w:t>
+      </w:r>
+      <w:r>
+        <w:t xml:space="preserve">in detail about the User Interface Design of the </w:t>
+      </w:r>
+      <w:r>
+        <w:t xml:space="preserve">proposed </w:t>
+      </w:r>
+      <w:r>
+        <w:t xml:space="preserve">software which is used to visualize </w:t>
+      </w:r>
+      <w:r>
+        <w:t xml:space="preserve">the New York Restaurant Inspection Results dataset. </w:t>
+      </w:r>
+      <w:r>
+        <w:t>The</w:t>
+      </w:r>
+      <w:r>
+        <w:t xml:space="preserve"> actual design is create</w:t>
+      </w:r>
+      <w:r>
+        <w:t>d</w:t>
+      </w:r>
+      <w:r>
+        <w:t xml:space="preserve"> using Canva, </w:t>
+      </w:r>
+      <w:r>
+        <w:t>a graphic-design too</w:t>
+      </w:r>
+      <w:r>
+        <w:t xml:space="preserve">L and Microsoft Visio is used to design </w:t>
+      </w:r>
+      <w:r>
+        <w:t xml:space="preserve">a low-fidlity wireframe and </w:t>
+      </w:r>
+      <w:r>
+        <w:t>structure of the product</w:t>
+      </w:r>
+      <w:r>
+        <w:t>.</w:t>
+      </w:r>
+      <w:r>
+        <w:t xml:space="preserve"> </w:t>
+      </w:r>
+      <w:r>
+        <w:t xml:space="preserve">This section comprises of two sub-sections: 1) Structual Design, which will elaborate on the </w:t>
+      </w:r>
+      <w:r>
+        <w:t>workflow of the product and a detailed analysis of the design and 2) Visual Design, which focuses only on the visual elements of the product.</w:t>
+      </w:r>
+    </w:p>
     <w:p>
       <w:pPr>
         <w:pStyle w:val="Heading2"/>
@@ -1996,7 +2058,752 @@
         <w:t xml:space="preserve"> and of your information. </w:t>
       </w:r>
     </w:p>
-    <w:p/>
+    <w:p>
+      <w:pPr>
+        <w:jc w:val="both"/>
+      </w:pPr>
+      <w:r>
+        <w:rPr>
+          <w:color w:val="FF0000"/>
+        </w:rPr>
+        <w:tab/>
+      </w:r>
+      <w:r>
+        <w:t xml:space="preserve">The product is designed in such a way that it is self-explanatory and is user-friendly. </w:t>
+      </w:r>
+      <w:r>
+        <w:t>It consists of two main pages</w:t>
+      </w:r>
+      <w:r>
+        <w:t xml:space="preserve">: 1) Home and 2) Dashboard. We will discuss in detail about each page </w:t>
+      </w:r>
+      <w:r>
+        <w:t>in this section.</w:t>
+      </w:r>
+    </w:p>
+    <w:p>
+      <w:pPr>
+        <w:jc w:val="both"/>
+        <w:rPr>
+          <w:b/>
+          <w:bCs/>
+        </w:rPr>
+      </w:pPr>
+      <w:r>
+        <w:rPr>
+          <w:b/>
+          <w:bCs/>
+        </w:rPr>
+        <w:t xml:space="preserve">Basic </w:t>
+      </w:r>
+      <w:r>
+        <w:rPr>
+          <w:b/>
+          <w:bCs/>
+        </w:rPr>
+        <w:t>Structure</w:t>
+      </w:r>
+    </w:p>
+    <w:p>
+      <w:pPr>
+        <w:keepNext/>
+        <w:jc w:val="both"/>
+      </w:pPr>
+      <w:r>
+        <w:rPr>
+          <w:noProof/>
+        </w:rPr>
+        <w:drawing>
+          <wp:inline distT="0" distB="0" distL="0" distR="0" wp14:anchorId="631ED29F" wp14:editId="30831B6B">
+            <wp:extent cx="5044440" cy="3238500"/>
+            <wp:effectExtent l="0" t="0" r="3810" b="0"/>
+            <wp:docPr id="927618331" name="Picture 1"/>
+            <wp:cNvGraphicFramePr>
+              <a:graphicFrameLocks xmlns:a="http://schemas.openxmlformats.org/drawingml/2006/main" noChangeAspect="1"/>
+            </wp:cNvGraphicFramePr>
+            <a:graphic xmlns:a="http://schemas.openxmlformats.org/drawingml/2006/main">
+              <a:graphicData uri="http://schemas.openxmlformats.org/drawingml/2006/picture">
+                <pic:pic xmlns:pic="http://schemas.openxmlformats.org/drawingml/2006/picture">
+                  <pic:nvPicPr>
+                    <pic:cNvPr id="927618331" name="Picture 927618331"/>
+                    <pic:cNvPicPr/>
+                  </pic:nvPicPr>
+                  <pic:blipFill>
+                    <a:blip r:embed="rId6" cstate="print">
+                      <a:extLst>
+                        <a:ext uri="{28A0092B-C50C-407E-A947-70E740481C1C}">
+                          <a14:useLocalDpi xmlns:a14="http://schemas.microsoft.com/office/drawing/2010/main" val="0"/>
+                        </a:ext>
+                      </a:extLst>
+                    </a:blip>
+                    <a:stretch>
+                      <a:fillRect/>
+                    </a:stretch>
+                  </pic:blipFill>
+                  <pic:spPr>
+                    <a:xfrm>
+                      <a:off x="0" y="0"/>
+                      <a:ext cx="5044440" cy="3238500"/>
+                    </a:xfrm>
+                    <a:prstGeom prst="rect">
+                      <a:avLst/>
+                    </a:prstGeom>
+                  </pic:spPr>
+                </pic:pic>
+              </a:graphicData>
+            </a:graphic>
+          </wp:inline>
+        </w:drawing>
+      </w:r>
+    </w:p>
+    <w:p>
+      <w:pPr>
+        <w:pStyle w:val="Caption"/>
+        <w:jc w:val="both"/>
+        <w:rPr>
+          <w:b w:val="0"/>
+          <w:bCs w:val="0"/>
+        </w:rPr>
+      </w:pPr>
+      <w:r>
+        <w:t xml:space="preserve">Figure </w:t>
+      </w:r>
+      <w:r>
+        <w:t xml:space="preserve">4a </w:t>
+      </w:r>
+      <w:r>
+        <w:t>Basic structure of User Interface</w:t>
+      </w:r>
+    </w:p>
+    <w:p>
+      <w:pPr>
+        <w:jc w:val="both"/>
+      </w:pPr>
+      <w:r>
+        <w:t xml:space="preserve"> </w:t>
+      </w:r>
+      <w:r>
+        <w:tab/>
+      </w:r>
+    </w:p>
+    <w:p>
+      <w:pPr>
+        <w:jc w:val="both"/>
+      </w:pPr>
+    </w:p>
+    <w:p>
+      <w:pPr>
+        <w:jc w:val="both"/>
+      </w:pPr>
+    </w:p>
+    <w:p>
+      <w:pPr>
+        <w:ind w:firstLine="720"/>
+        <w:jc w:val="both"/>
+      </w:pPr>
+      <w:r>
+        <w:t xml:space="preserve">Each page is divided into </w:t>
+      </w:r>
+      <w:r>
+        <w:t>five sections</w:t>
+      </w:r>
+      <w:r>
+        <w:t xml:space="preserve"> </w:t>
+      </w:r>
+      <w:r>
+        <w:t xml:space="preserve">as shown in figure </w:t>
+      </w:r>
+      <w:r>
+        <w:t xml:space="preserve">4a </w:t>
+      </w:r>
+      <w:r>
+        <w:t>which are explained as follows:</w:t>
+      </w:r>
+    </w:p>
+    <w:p>
+      <w:pPr>
+        <w:pStyle w:val="ListParagraph"/>
+        <w:numPr>
+          <w:ilvl w:val="1"/>
+          <w:numId w:val="8"/>
+        </w:numPr>
+        <w:jc w:val="both"/>
+      </w:pPr>
+      <w:r>
+        <w:t xml:space="preserve">Main Header: This section of the page contains the </w:t>
+      </w:r>
+      <w:r>
+        <w:t xml:space="preserve">name of the product, the loggedin username and a dropdown-menu for the user ( The dropdown-menu will not be developed </w:t>
+      </w:r>
+      <w:r>
+        <w:t>in this project as there is no requirement for a user login)</w:t>
+      </w:r>
+    </w:p>
+    <w:p>
+      <w:pPr>
+        <w:pStyle w:val="ListParagraph"/>
+        <w:numPr>
+          <w:ilvl w:val="1"/>
+          <w:numId w:val="8"/>
+        </w:numPr>
+        <w:jc w:val="both"/>
+      </w:pPr>
+      <w:r>
+        <w:t>Sub</w:t>
+      </w:r>
+      <w:r>
+        <w:t xml:space="preserve"> header: This part contains the navigation tabs to toggle between pages</w:t>
+      </w:r>
+      <w:r>
+        <w:t>. It displays the title of the dataset used.</w:t>
+      </w:r>
+    </w:p>
+    <w:p>
+      <w:pPr>
+        <w:pStyle w:val="ListParagraph"/>
+        <w:numPr>
+          <w:ilvl w:val="1"/>
+          <w:numId w:val="8"/>
+        </w:numPr>
+        <w:jc w:val="both"/>
+      </w:pPr>
+      <w:r>
+        <w:t>Filters: This section contains any filtering options used to filter the dataset as per the user requirements. In addition, it also contains the export option to export the filtered dataset.</w:t>
+      </w:r>
+    </w:p>
+    <w:p>
+      <w:pPr>
+        <w:pStyle w:val="ListParagraph"/>
+        <w:numPr>
+          <w:ilvl w:val="1"/>
+          <w:numId w:val="8"/>
+        </w:numPr>
+        <w:jc w:val="both"/>
+      </w:pPr>
+      <w:r>
+        <w:t>Body: This section contains the dataset displayed in the form of table or charts.</w:t>
+      </w:r>
+    </w:p>
+    <w:p>
+      <w:pPr>
+        <w:pStyle w:val="ListParagraph"/>
+        <w:numPr>
+          <w:ilvl w:val="1"/>
+          <w:numId w:val="8"/>
+        </w:numPr>
+        <w:jc w:val="both"/>
+      </w:pPr>
+      <w:r>
+        <w:t>Footer: It contains copyright information and any other additional contact information.</w:t>
+      </w:r>
+    </w:p>
+    <w:p>
+      <w:pPr>
+        <w:jc w:val="both"/>
+      </w:pPr>
+    </w:p>
+    <w:p>
+      <w:pPr>
+        <w:ind w:left="284"/>
+        <w:rPr>
+          <w:b/>
+          <w:bCs/>
+        </w:rPr>
+      </w:pPr>
+      <w:r>
+        <w:rPr>
+          <w:b/>
+          <w:bCs/>
+        </w:rPr>
+        <w:t>Detailed Structure</w:t>
+      </w:r>
+    </w:p>
+    <w:p>
+      <w:pPr>
+        <w:ind w:left="284"/>
+        <w:rPr>
+          <w:b/>
+          <w:bCs/>
+        </w:rPr>
+      </w:pPr>
+      <w:r>
+        <w:rPr>
+          <w:b/>
+          <w:bCs/>
+        </w:rPr>
+        <w:t>Home Page</w:t>
+      </w:r>
+    </w:p>
+    <w:p>
+      <w:pPr>
+        <w:ind w:left="284"/>
+        <w:rPr>
+          <w:b/>
+          <w:bCs/>
+        </w:rPr>
+      </w:pPr>
+      <w:r>
+        <w:rPr>
+          <w:b/>
+          <w:bCs/>
+          <w:noProof/>
+        </w:rPr>
+        <w:drawing>
+          <wp:inline distT="0" distB="0" distL="0" distR="0" wp14:anchorId="18206708" wp14:editId="4E3CD1DC">
+            <wp:extent cx="5731510" cy="4125595"/>
+            <wp:effectExtent l="0" t="0" r="2540" b="8255"/>
+            <wp:docPr id="1200797161" name="Picture 2"/>
+            <wp:cNvGraphicFramePr>
+              <a:graphicFrameLocks xmlns:a="http://schemas.openxmlformats.org/drawingml/2006/main" noChangeAspect="1"/>
+            </wp:cNvGraphicFramePr>
+            <a:graphic xmlns:a="http://schemas.openxmlformats.org/drawingml/2006/main">
+              <a:graphicData uri="http://schemas.openxmlformats.org/drawingml/2006/picture">
+                <pic:pic xmlns:pic="http://schemas.openxmlformats.org/drawingml/2006/picture">
+                  <pic:nvPicPr>
+                    <pic:cNvPr id="1200797161" name="Picture 1200797161"/>
+                    <pic:cNvPicPr/>
+                  </pic:nvPicPr>
+                  <pic:blipFill>
+                    <a:blip r:embed="rId7" cstate="print">
+                      <a:extLst>
+                        <a:ext uri="{28A0092B-C50C-407E-A947-70E740481C1C}">
+                          <a14:useLocalDpi xmlns:a14="http://schemas.microsoft.com/office/drawing/2010/main" val="0"/>
+                        </a:ext>
+                      </a:extLst>
+                    </a:blip>
+                    <a:stretch>
+                      <a:fillRect/>
+                    </a:stretch>
+                  </pic:blipFill>
+                  <pic:spPr>
+                    <a:xfrm>
+                      <a:off x="0" y="0"/>
+                      <a:ext cx="5731510" cy="4125595"/>
+                    </a:xfrm>
+                    <a:prstGeom prst="rect">
+                      <a:avLst/>
+                    </a:prstGeom>
+                  </pic:spPr>
+                </pic:pic>
+              </a:graphicData>
+            </a:graphic>
+          </wp:inline>
+        </w:drawing>
+      </w:r>
+    </w:p>
+    <w:p>
+      <w:pPr>
+        <w:ind w:left="284"/>
+        <w:jc w:val="both"/>
+      </w:pPr>
+      <w:r>
+        <w:rPr>
+          <w:b/>
+          <w:bCs/>
+        </w:rPr>
+        <w:tab/>
+      </w:r>
+      <w:r>
+        <w:t xml:space="preserve"> </w:t>
+      </w:r>
+      <w:r>
+        <w:t>F</w:t>
+      </w:r>
+      <w:r>
+        <w:t xml:space="preserve">igure </w:t>
+      </w:r>
+      <w:r>
+        <w:t xml:space="preserve">4b </w:t>
+      </w:r>
+      <w:r>
+        <w:t>shows the detailed structure of the main or home page of the product that the user will see initially.</w:t>
+      </w:r>
+      <w:r>
+        <w:t xml:space="preserve"> The first section will contain the logo and/or the product name </w:t>
+      </w:r>
+      <w:r>
+        <w:t xml:space="preserve">on the top left corner and the user icon will be displayed </w:t>
+      </w:r>
+      <w:r>
+        <w:t xml:space="preserve">on the right </w:t>
+      </w:r>
+      <w:r>
+        <w:t>for the loggedin user.</w:t>
+      </w:r>
+      <w:r>
+        <w:t xml:space="preserve"> Below that is the sub </w:t>
+      </w:r>
+      <w:r>
+        <w:lastRenderedPageBreak/>
+        <w:t>header section, which will comprise of two tabs: Home and Dashboard to toggle between the two pages.</w:t>
+      </w:r>
+      <w:r>
+        <w:t xml:space="preserve"> On the right side of this section, the title of the dataset will be displayed. </w:t>
+      </w:r>
+    </w:p>
+    <w:p>
+      <w:pPr>
+        <w:ind w:left="284" w:firstLine="432"/>
+        <w:jc w:val="both"/>
+      </w:pPr>
+      <w:r>
+        <w:t xml:space="preserve">The thrid section will feature any filters that are applied on the dataset. </w:t>
+      </w:r>
+      <w:r>
+        <w:t xml:space="preserve">On the left side, there are two date fields which will enable the user to select a start date and an end date </w:t>
+      </w:r>
+      <w:r>
+        <w:t xml:space="preserve">from a datepicker, based on which the dataset will be filtered. </w:t>
+      </w:r>
+      <w:r>
+        <w:t>A view button is provided next to the date fields to initiate the search action. On the right side of the same section, an input box is provided</w:t>
+      </w:r>
+      <w:r>
+        <w:t xml:space="preserve">. The dataset will be filtered and displayed based on keyword entered in this section. </w:t>
+      </w:r>
+      <w:r>
+        <w:t>It also contains an export button which can be used to download the filtered dataset.</w:t>
+      </w:r>
+    </w:p>
+    <w:p>
+      <w:pPr>
+        <w:ind w:left="284" w:firstLine="432"/>
+        <w:jc w:val="both"/>
+      </w:pPr>
+      <w:r>
+        <w:t xml:space="preserve">The fourth section contains the actual data that is displayed as a table. </w:t>
+      </w:r>
+      <w:r>
+        <w:t>The table comprises a header</w:t>
+      </w:r>
+      <w:r>
+        <w:t xml:space="preserve"> ( column headings ), body ( values ) and footer ( pagination ). </w:t>
+      </w:r>
+      <w:r>
+        <w:t xml:space="preserve">The table will display only important information related to any search </w:t>
+      </w:r>
+      <w:r>
+        <w:t>to make it presentable and avoid data congestion that may occur with long text data. Since an export option is provided the user will be able to view all columns by exporting the data.</w:t>
+      </w:r>
+      <w:r>
+        <w:t xml:space="preserve"> </w:t>
+      </w:r>
+      <w:r>
+        <w:t>The fifth section will display copyright information and any other contact information.</w:t>
+      </w:r>
+    </w:p>
+    <w:p>
+      <w:pPr>
+        <w:jc w:val="both"/>
+        <w:rPr>
+          <w:b/>
+          <w:bCs/>
+        </w:rPr>
+      </w:pPr>
+      <w:r>
+        <w:rPr>
+          <w:b/>
+          <w:bCs/>
+        </w:rPr>
+        <w:t xml:space="preserve">Dashboard </w:t>
+      </w:r>
+      <w:r>
+        <w:rPr>
+          <w:b/>
+          <w:bCs/>
+        </w:rPr>
+        <w:t>P</w:t>
+      </w:r>
+      <w:r>
+        <w:rPr>
+          <w:b/>
+          <w:bCs/>
+        </w:rPr>
+        <w:t>age</w:t>
+      </w:r>
+    </w:p>
+    <w:p>
+      <w:pPr>
+        <w:jc w:val="both"/>
+      </w:pPr>
+      <w:r>
+        <w:rPr>
+          <w:noProof/>
+        </w:rPr>
+        <w:drawing>
+          <wp:inline distT="0" distB="0" distL="0" distR="0" wp14:anchorId="074101B3" wp14:editId="3CBBB5EF">
+            <wp:extent cx="5731510" cy="4878070"/>
+            <wp:effectExtent l="0" t="0" r="2540" b="0"/>
+            <wp:docPr id="1715497208" name="Picture 4"/>
+            <wp:cNvGraphicFramePr>
+              <a:graphicFrameLocks xmlns:a="http://schemas.openxmlformats.org/drawingml/2006/main" noChangeAspect="1"/>
+            </wp:cNvGraphicFramePr>
+            <a:graphic xmlns:a="http://schemas.openxmlformats.org/drawingml/2006/main">
+              <a:graphicData uri="http://schemas.openxmlformats.org/drawingml/2006/picture">
+                <pic:pic xmlns:pic="http://schemas.openxmlformats.org/drawingml/2006/picture">
+                  <pic:nvPicPr>
+                    <pic:cNvPr id="1715497208" name="Picture 1715497208"/>
+                    <pic:cNvPicPr/>
+                  </pic:nvPicPr>
+                  <pic:blipFill>
+                    <a:blip r:embed="rId8" cstate="print">
+                      <a:extLst>
+                        <a:ext uri="{28A0092B-C50C-407E-A947-70E740481C1C}">
+                          <a14:useLocalDpi xmlns:a14="http://schemas.microsoft.com/office/drawing/2010/main" val="0"/>
+                        </a:ext>
+                      </a:extLst>
+                    </a:blip>
+                    <a:stretch>
+                      <a:fillRect/>
+                    </a:stretch>
+                  </pic:blipFill>
+                  <pic:spPr>
+                    <a:xfrm>
+                      <a:off x="0" y="0"/>
+                      <a:ext cx="5731510" cy="4878070"/>
+                    </a:xfrm>
+                    <a:prstGeom prst="rect">
+                      <a:avLst/>
+                    </a:prstGeom>
+                  </pic:spPr>
+                </pic:pic>
+              </a:graphicData>
+            </a:graphic>
+          </wp:inline>
+        </w:drawing>
+      </w:r>
+    </w:p>
+    <w:p>
+      <w:r>
+        <w:tab/>
+        <w:t>Figure 4c shows the dashboard page</w:t>
+      </w:r>
+      <w:r>
+        <w:t xml:space="preserve"> which will be displayed when the user selects tab 2</w:t>
+      </w:r>
+      <w:r>
+        <w:t>. This page wil</w:t>
+      </w:r>
+      <w:r>
+        <w:t>l feature all visualizations for the dataset</w:t>
+      </w:r>
+      <w:r>
+        <w:t xml:space="preserve"> in the body section of the page</w:t>
+      </w:r>
+      <w:r>
+        <w:t xml:space="preserve">. </w:t>
+      </w:r>
+      <w:r>
+        <w:t xml:space="preserve">The same </w:t>
+      </w:r>
+      <w:r>
+        <w:lastRenderedPageBreak/>
+        <w:t>header, subheader, filter and footer sections are retained.</w:t>
+      </w:r>
+      <w:r>
+        <w:t xml:space="preserve"> </w:t>
+      </w:r>
+      <w:r>
+        <w:t xml:space="preserve">But this page does not have the </w:t>
+      </w:r>
+      <w:r>
+        <w:t>keyword search option</w:t>
+      </w:r>
+      <w:r>
+        <w:t xml:space="preserve"> since we have 4 different visualizations and the parameters for each one differs.</w:t>
+      </w:r>
+    </w:p>
+    <w:p>
+      <w:pPr>
+        <w:pStyle w:val="ListParagraph"/>
+        <w:numPr>
+          <w:ilvl w:val="0"/>
+          <w:numId w:val="9"/>
+        </w:numPr>
+      </w:pPr>
+      <w:r>
+        <w:t xml:space="preserve">Visualisation 1: </w:t>
+      </w:r>
+      <w:r>
+        <w:t>Violation Distribution over Suburbs</w:t>
+      </w:r>
+    </w:p>
+    <w:p>
+      <w:pPr>
+        <w:pStyle w:val="ListParagraph"/>
+        <w:ind w:left="1440"/>
+        <w:jc w:val="both"/>
+      </w:pPr>
+      <w:r>
+        <w:t xml:space="preserve">This plot will visualise the violations across different suburbs. </w:t>
+      </w:r>
+      <w:r>
+        <w:t xml:space="preserve">The suburbs will be listed along the x-axis with the numerical values listed along the y-axis. This will be a box and </w:t>
+      </w:r>
+      <w:r>
+        <w:t>whisker plot.</w:t>
+      </w:r>
+    </w:p>
+    <w:p>
+      <w:pPr>
+        <w:pStyle w:val="ListParagraph"/>
+        <w:numPr>
+          <w:ilvl w:val="0"/>
+          <w:numId w:val="9"/>
+        </w:numPr>
+      </w:pPr>
+      <w:r>
+        <w:t>Visu</w:t>
+      </w:r>
+      <w:r>
+        <w:t>a</w:t>
+      </w:r>
+      <w:r>
+        <w:t xml:space="preserve">lisation 2: </w:t>
+      </w:r>
+      <w:r>
+        <w:t>Violation count per cuisine</w:t>
+      </w:r>
+      <w:r>
+        <w:t xml:space="preserve"> ( Additional visualization / Inisight )</w:t>
+      </w:r>
+    </w:p>
+    <w:p>
+      <w:pPr>
+        <w:pStyle w:val="ListParagraph"/>
+        <w:ind w:left="1440"/>
+        <w:jc w:val="both"/>
+      </w:pPr>
+      <w:r>
+        <w:t>This plot will visualise the violations across different suburbs based on the cuisine.</w:t>
+      </w:r>
+      <w:r>
+        <w:t xml:space="preserve"> The data will be plotted as a clustered column chart. The </w:t>
+      </w:r>
+      <w:r>
+        <w:t xml:space="preserve">violation will be plotted along the bottom x-axis and the cuisines will be clustered along the upper x-axis. The y-axis will denote numerical values or count of violations. </w:t>
+      </w:r>
+      <w:r>
+        <w:t xml:space="preserve">There are numerous </w:t>
+      </w:r>
+      <w:r>
+        <w:t xml:space="preserve">violation codes </w:t>
+      </w:r>
+      <w:r>
+        <w:t xml:space="preserve">so the initial visualization will feature only a few. The “View all” link next to the visualization title will redirect to a new page where all the </w:t>
+      </w:r>
+      <w:r>
+        <w:t>violation code will be plotted.</w:t>
+      </w:r>
+    </w:p>
+    <w:p>
+      <w:pPr>
+        <w:pStyle w:val="ListParagraph"/>
+        <w:numPr>
+          <w:ilvl w:val="0"/>
+          <w:numId w:val="9"/>
+        </w:numPr>
+        <w:jc w:val="both"/>
+      </w:pPr>
+      <w:r>
+        <w:t xml:space="preserve">Visalisation 3: </w:t>
+      </w:r>
+      <w:r>
+        <w:t>Violation related to animals</w:t>
+      </w:r>
+    </w:p>
+    <w:p>
+      <w:pPr>
+        <w:pStyle w:val="ListParagraph"/>
+        <w:ind w:left="1440"/>
+        <w:jc w:val="both"/>
+      </w:pPr>
+      <w:r>
+        <w:t>Th</w:t>
+      </w:r>
+      <w:r>
+        <w:t>ere are two visualisations in this part. Firstly, the violation cases related to animals and their trend over time is plotted as a line chart</w:t>
+      </w:r>
+      <w:r>
+        <w:t xml:space="preserve">. Each line will indicate an animal. The x-axis will denote time period </w:t>
+      </w:r>
+      <w:r>
+        <w:t xml:space="preserve">( months/years ) and the y-axis will denote numerical values to </w:t>
+      </w:r>
+      <w:r>
+        <w:t xml:space="preserve">represent count of cases over time. Secondly, the </w:t>
+      </w:r>
+      <w:r>
+        <w:t xml:space="preserve">violation cases related to animals over different suburbs will be displayed as </w:t>
+      </w:r>
+      <w:r>
+        <w:t>a histogram with suburbs listed along the x-axis and the numerical values denoted along the y-axis.</w:t>
+      </w:r>
+    </w:p>
+    <w:p>
+      <w:pPr>
+        <w:jc w:val="both"/>
+        <w:rPr>
+          <w:b/>
+          <w:bCs/>
+        </w:rPr>
+      </w:pPr>
+      <w:r>
+        <w:rPr>
+          <w:b/>
+          <w:bCs/>
+        </w:rPr>
+        <w:t>Conceptual Model</w:t>
+      </w:r>
+    </w:p>
+    <w:p>
+      <w:r>
+        <w:rPr>
+          <w:noProof/>
+        </w:rPr>
+        <w:drawing>
+          <wp:inline distT="0" distB="0" distL="0" distR="0" wp14:anchorId="7A7AF4D2" wp14:editId="10E75AA1">
+            <wp:extent cx="5731510" cy="2926080"/>
+            <wp:effectExtent l="0" t="0" r="2540" b="7620"/>
+            <wp:docPr id="1498713600" name="Picture 5" descr="A diagram of a process&#10;&#10;Description automatically generated with medium confidence"/>
+            <wp:cNvGraphicFramePr>
+              <a:graphicFrameLocks xmlns:a="http://schemas.openxmlformats.org/drawingml/2006/main" noChangeAspect="1"/>
+            </wp:cNvGraphicFramePr>
+            <a:graphic xmlns:a="http://schemas.openxmlformats.org/drawingml/2006/main">
+              <a:graphicData uri="http://schemas.openxmlformats.org/drawingml/2006/picture">
+                <pic:pic xmlns:pic="http://schemas.openxmlformats.org/drawingml/2006/picture">
+                  <pic:nvPicPr>
+                    <pic:cNvPr id="1498713600" name="Picture 5" descr="A diagram of a process&#10;&#10;Description automatically generated with medium confidence"/>
+                    <pic:cNvPicPr/>
+                  </pic:nvPicPr>
+                  <pic:blipFill>
+                    <a:blip r:embed="rId9" cstate="print">
+                      <a:extLst>
+                        <a:ext uri="{28A0092B-C50C-407E-A947-70E740481C1C}">
+                          <a14:useLocalDpi xmlns:a14="http://schemas.microsoft.com/office/drawing/2010/main" val="0"/>
+                        </a:ext>
+                      </a:extLst>
+                    </a:blip>
+                    <a:stretch>
+                      <a:fillRect/>
+                    </a:stretch>
+                  </pic:blipFill>
+                  <pic:spPr>
+                    <a:xfrm>
+                      <a:off x="0" y="0"/>
+                      <a:ext cx="5731510" cy="2926080"/>
+                    </a:xfrm>
+                    <a:prstGeom prst="rect">
+                      <a:avLst/>
+                    </a:prstGeom>
+                  </pic:spPr>
+                </pic:pic>
+              </a:graphicData>
+            </a:graphic>
+          </wp:inline>
+        </w:drawing>
+      </w:r>
+    </w:p>
     <w:p>
       <w:pPr>
         <w:pStyle w:val="Heading2"/>
@@ -2019,27 +2826,123 @@
         <w:rPr>
           <w:color w:val="FF0000"/>
         </w:rPr>
-        <w:t xml:space="preserve">Detail your visual design: Layout, visual elements, icons, graphics, style, colour, fonts general screen designs. This can be sketches, wireframes, </w:t>
-      </w:r>
-      <w:proofErr w:type="spellStart"/>
-      <w:r>
-        <w:rPr>
-          <w:color w:val="FF0000"/>
-        </w:rPr>
-        <w:t>mockups</w:t>
-      </w:r>
-      <w:proofErr w:type="spellEnd"/>
-      <w:r>
-        <w:rPr>
-          <w:color w:val="FF0000"/>
-        </w:rPr>
-        <w:t xml:space="preserve"> etc, supported by a discussion, explanation, and </w:t>
+        <w:t xml:space="preserve">Detail your visual design: Layout, visual elements, icons, graphics, style, colour, fonts general screen designs. This can be sketches, wireframes, mockups etc, supported by a discussion, explanation, and </w:t>
       </w:r>
       <w:r>
         <w:rPr>
           <w:color w:val="FF0000"/>
         </w:rPr>
         <w:t xml:space="preserve">justification of your choices. </w:t>
+      </w:r>
+    </w:p>
+    <w:p>
+      <w:pPr>
+        <w:rPr>
+          <w:color w:val="FF0000"/>
+        </w:rPr>
+      </w:pPr>
+      <w:r>
+        <w:rPr>
+          <w:noProof/>
+          <w:color w:val="FF0000"/>
+        </w:rPr>
+        <w:lastRenderedPageBreak/>
+        <w:drawing>
+          <wp:inline distT="0" distB="0" distL="0" distR="0" wp14:anchorId="1260EFE5" wp14:editId="4571988A">
+            <wp:extent cx="5731510" cy="5340350"/>
+            <wp:effectExtent l="0" t="0" r="2540" b="0"/>
+            <wp:docPr id="939454847" name="Picture 6"/>
+            <wp:cNvGraphicFramePr>
+              <a:graphicFrameLocks xmlns:a="http://schemas.openxmlformats.org/drawingml/2006/main" noChangeAspect="1"/>
+            </wp:cNvGraphicFramePr>
+            <a:graphic xmlns:a="http://schemas.openxmlformats.org/drawingml/2006/main">
+              <a:graphicData uri="http://schemas.openxmlformats.org/drawingml/2006/picture">
+                <pic:pic xmlns:pic="http://schemas.openxmlformats.org/drawingml/2006/picture">
+                  <pic:nvPicPr>
+                    <pic:cNvPr id="939454847" name="Picture 939454847"/>
+                    <pic:cNvPicPr/>
+                  </pic:nvPicPr>
+                  <pic:blipFill>
+                    <a:blip r:embed="rId10">
+                      <a:extLst>
+                        <a:ext uri="{28A0092B-C50C-407E-A947-70E740481C1C}">
+                          <a14:useLocalDpi xmlns:a14="http://schemas.microsoft.com/office/drawing/2010/main" val="0"/>
+                        </a:ext>
+                      </a:extLst>
+                    </a:blip>
+                    <a:stretch>
+                      <a:fillRect/>
+                    </a:stretch>
+                  </pic:blipFill>
+                  <pic:spPr>
+                    <a:xfrm>
+                      <a:off x="0" y="0"/>
+                      <a:ext cx="5731510" cy="5340350"/>
+                    </a:xfrm>
+                    <a:prstGeom prst="rect">
+                      <a:avLst/>
+                    </a:prstGeom>
+                  </pic:spPr>
+                </pic:pic>
+              </a:graphicData>
+            </a:graphic>
+          </wp:inline>
+        </w:drawing>
+      </w:r>
+    </w:p>
+    <w:p>
+      <w:pPr>
+        <w:rPr>
+          <w:color w:val="FF0000"/>
+        </w:rPr>
+      </w:pPr>
+      <w:r>
+        <w:rPr>
+          <w:noProof/>
+          <w:color w:val="FF0000"/>
+        </w:rPr>
+        <w:lastRenderedPageBreak/>
+        <w:drawing>
+          <wp:inline distT="0" distB="0" distL="0" distR="0" wp14:anchorId="6D5D5069" wp14:editId="190B3161">
+            <wp:extent cx="5731510" cy="5737860"/>
+            <wp:effectExtent l="0" t="0" r="2540" b="0"/>
+            <wp:docPr id="1584640733" name="Picture 7" descr="A screenshot of a graph&#10;&#10;Description automatically generated"/>
+            <wp:cNvGraphicFramePr>
+              <a:graphicFrameLocks xmlns:a="http://schemas.openxmlformats.org/drawingml/2006/main" noChangeAspect="1"/>
+            </wp:cNvGraphicFramePr>
+            <a:graphic xmlns:a="http://schemas.openxmlformats.org/drawingml/2006/main">
+              <a:graphicData uri="http://schemas.openxmlformats.org/drawingml/2006/picture">
+                <pic:pic xmlns:pic="http://schemas.openxmlformats.org/drawingml/2006/picture">
+                  <pic:nvPicPr>
+                    <pic:cNvPr id="1584640733" name="Picture 7" descr="A screenshot of a graph&#10;&#10;Description automatically generated"/>
+                    <pic:cNvPicPr/>
+                  </pic:nvPicPr>
+                  <pic:blipFill>
+                    <a:blip r:embed="rId11">
+                      <a:extLst>
+                        <a:ext uri="{28A0092B-C50C-407E-A947-70E740481C1C}">
+                          <a14:useLocalDpi xmlns:a14="http://schemas.microsoft.com/office/drawing/2010/main" val="0"/>
+                        </a:ext>
+                      </a:extLst>
+                    </a:blip>
+                    <a:stretch>
+                      <a:fillRect/>
+                    </a:stretch>
+                  </pic:blipFill>
+                  <pic:spPr>
+                    <a:xfrm>
+                      <a:off x="0" y="0"/>
+                      <a:ext cx="5731510" cy="5737860"/>
+                    </a:xfrm>
+                    <a:prstGeom prst="rect">
+                      <a:avLst/>
+                    </a:prstGeom>
+                  </pic:spPr>
+                </pic:pic>
+              </a:graphicData>
+            </a:graphic>
+          </wp:inline>
+        </w:drawing>
       </w:r>
     </w:p>
     <w:p/>
@@ -2057,6 +2960,119 @@
 <file path=word/numbering.xml><?xml version="1.0" encoding="utf-8"?>
 <w:numbering xmlns:wpc="http://schemas.microsoft.com/office/word/2010/wordprocessingCanvas" xmlns:cx="http://schemas.microsoft.com/office/drawing/2014/chartex" xmlns:cx1="http://schemas.microsoft.com/office/drawing/2015/9/8/chartex" xmlns:cx2="http://schemas.microsoft.com/office/drawing/2015/10/21/chartex" xmlns:cx3="http://schemas.microsoft.com/office/drawing/2016/5/9/chartex" xmlns:cx4="http://schemas.microsoft.com/office/drawing/2016/5/10/chartex" xmlns:cx5="http://schemas.microsoft.com/office/drawing/2016/5/11/chartex" xmlns:cx6="http://schemas.microsoft.com/office/drawing/2016/5/12/chartex" xmlns:cx7="http://schemas.microsoft.com/office/drawing/2016/5/13/chartex" xmlns:cx8="http://schemas.microsoft.com/office/drawing/2016/5/14/chartex" xmlns:mc="http://schemas.openxmlformats.org/markup-compatibility/2006" xmlns:aink="http://schemas.microsoft.com/office/drawing/2016/ink" xmlns:am3d="http://schemas.microsoft.com/office/drawing/2017/model3d" xmlns:o="urn:schemas-microsoft-com:office:office" xmlns:oel="http://schemas.microsoft.com/office/2019/extlst" xmlns:r="http://schemas.openxmlformats.org/officeDocument/2006/relationships" xmlns:m="http://schemas.openxmlformats.org/officeDocument/2006/math" xmlns:v="urn:schemas-microsoft-com:vml" xmlns:wp14="http://schemas.microsoft.com/office/word/2010/wordprocessingDrawing" xmlns:wp="http://schemas.openxmlformats.org/drawingml/2006/wordprocessingDrawing" xmlns:w10="urn:schemas-microsoft-com:office:word" xmlns:w="http://schemas.openxmlformats.org/wordprocessingml/2006/main" xmlns:w14="http://schemas.microsoft.com/office/word/2010/wordml" xmlns:w15="http://schemas.microsoft.com/office/word/2012/wordml" xmlns:w16cex="http://schemas.microsoft.com/office/word/2018/wordml/cex" xmlns:w16cid="http://schemas.microsoft.com/office/word/2016/wordml/cid" xmlns:w16="http://schemas.microsoft.com/office/word/2018/wordml" xmlns:w16sdtdh="http://schemas.microsoft.com/office/word/2020/wordml/sdtdatahash" xmlns:w16se="http://schemas.microsoft.com/office/word/2015/wordml/symex" xmlns:wpg="http://schemas.microsoft.com/office/word/2010/wordprocessingGroup" xmlns:wpi="http://schemas.microsoft.com/office/word/2010/wordprocessingInk" xmlns:wne="http://schemas.microsoft.com/office/word/2006/wordml" xmlns:wps="http://schemas.microsoft.com/office/word/2010/wordprocessingShape" mc:Ignorable="w14 w15 w16se w16cid w16 w16cex w16sdtdh wp14">
   <w:abstractNum w:abstractNumId="0" w15:restartNumberingAfterBreak="0">
+    <w:nsid w:val="0FA139A8"/>
+    <w:multiLevelType w:val="hybridMultilevel"/>
+    <w:tmpl w:val="21E846DE"/>
+    <w:lvl w:ilvl="0" w:tplc="0C090001">
+      <w:start w:val="1"/>
+      <w:numFmt w:val="bullet"/>
+      <w:lvlText w:val=""/>
+      <w:lvlJc w:val="left"/>
+      <w:pPr>
+        <w:ind w:left="720" w:hanging="360"/>
+      </w:pPr>
+      <w:rPr>
+        <w:rFonts w:ascii="Symbol" w:hAnsi="Symbol" w:hint="default"/>
+      </w:rPr>
+    </w:lvl>
+    <w:lvl w:ilvl="1" w:tplc="0C090003">
+      <w:start w:val="1"/>
+      <w:numFmt w:val="bullet"/>
+      <w:lvlText w:val="o"/>
+      <w:lvlJc w:val="left"/>
+      <w:pPr>
+        <w:ind w:left="1440" w:hanging="360"/>
+      </w:pPr>
+      <w:rPr>
+        <w:rFonts w:ascii="Courier New" w:hAnsi="Courier New" w:cs="Courier New" w:hint="default"/>
+      </w:rPr>
+    </w:lvl>
+    <w:lvl w:ilvl="2" w:tplc="0C090005" w:tentative="1">
+      <w:start w:val="1"/>
+      <w:numFmt w:val="bullet"/>
+      <w:lvlText w:val=""/>
+      <w:lvlJc w:val="left"/>
+      <w:pPr>
+        <w:ind w:left="2160" w:hanging="360"/>
+      </w:pPr>
+      <w:rPr>
+        <w:rFonts w:ascii="Wingdings" w:hAnsi="Wingdings" w:hint="default"/>
+      </w:rPr>
+    </w:lvl>
+    <w:lvl w:ilvl="3" w:tplc="0C090001" w:tentative="1">
+      <w:start w:val="1"/>
+      <w:numFmt w:val="bullet"/>
+      <w:lvlText w:val=""/>
+      <w:lvlJc w:val="left"/>
+      <w:pPr>
+        <w:ind w:left="2880" w:hanging="360"/>
+      </w:pPr>
+      <w:rPr>
+        <w:rFonts w:ascii="Symbol" w:hAnsi="Symbol" w:hint="default"/>
+      </w:rPr>
+    </w:lvl>
+    <w:lvl w:ilvl="4" w:tplc="0C090003" w:tentative="1">
+      <w:start w:val="1"/>
+      <w:numFmt w:val="bullet"/>
+      <w:lvlText w:val="o"/>
+      <w:lvlJc w:val="left"/>
+      <w:pPr>
+        <w:ind w:left="3600" w:hanging="360"/>
+      </w:pPr>
+      <w:rPr>
+        <w:rFonts w:ascii="Courier New" w:hAnsi="Courier New" w:cs="Courier New" w:hint="default"/>
+      </w:rPr>
+    </w:lvl>
+    <w:lvl w:ilvl="5" w:tplc="0C090005" w:tentative="1">
+      <w:start w:val="1"/>
+      <w:numFmt w:val="bullet"/>
+      <w:lvlText w:val=""/>
+      <w:lvlJc w:val="left"/>
+      <w:pPr>
+        <w:ind w:left="4320" w:hanging="360"/>
+      </w:pPr>
+      <w:rPr>
+        <w:rFonts w:ascii="Wingdings" w:hAnsi="Wingdings" w:hint="default"/>
+      </w:rPr>
+    </w:lvl>
+    <w:lvl w:ilvl="6" w:tplc="0C090001" w:tentative="1">
+      <w:start w:val="1"/>
+      <w:numFmt w:val="bullet"/>
+      <w:lvlText w:val=""/>
+      <w:lvlJc w:val="left"/>
+      <w:pPr>
+        <w:ind w:left="5040" w:hanging="360"/>
+      </w:pPr>
+      <w:rPr>
+        <w:rFonts w:ascii="Symbol" w:hAnsi="Symbol" w:hint="default"/>
+      </w:rPr>
+    </w:lvl>
+    <w:lvl w:ilvl="7" w:tplc="0C090003" w:tentative="1">
+      <w:start w:val="1"/>
+      <w:numFmt w:val="bullet"/>
+      <w:lvlText w:val="o"/>
+      <w:lvlJc w:val="left"/>
+      <w:pPr>
+        <w:ind w:left="5760" w:hanging="360"/>
+      </w:pPr>
+      <w:rPr>
+        <w:rFonts w:ascii="Courier New" w:hAnsi="Courier New" w:cs="Courier New" w:hint="default"/>
+      </w:rPr>
+    </w:lvl>
+    <w:lvl w:ilvl="8" w:tplc="0C090005" w:tentative="1">
+      <w:start w:val="1"/>
+      <w:numFmt w:val="bullet"/>
+      <w:lvlText w:val=""/>
+      <w:lvlJc w:val="left"/>
+      <w:pPr>
+        <w:ind w:left="6480" w:hanging="360"/>
+      </w:pPr>
+      <w:rPr>
+        <w:rFonts w:ascii="Wingdings" w:hAnsi="Wingdings" w:hint="default"/>
+      </w:rPr>
+    </w:lvl>
+  </w:abstractNum>
+  <w:abstractNum w:abstractNumId="1" w15:restartNumberingAfterBreak="0">
     <w:nsid w:val="367E3F6A"/>
     <w:multiLevelType w:val="hybridMultilevel"/>
     <w:tmpl w:val="0CB6E2E4"/>
@@ -2168,7 +3184,7 @@
       </w:rPr>
     </w:lvl>
   </w:abstractNum>
-  <w:abstractNum w:abstractNumId="1" w15:restartNumberingAfterBreak="0">
+  <w:abstractNum w:abstractNumId="2" w15:restartNumberingAfterBreak="0">
     <w:nsid w:val="375D36C8"/>
     <w:multiLevelType w:val="multilevel"/>
     <w:tmpl w:val="CF405D9C"/>
@@ -2281,7 +3297,120 @@
       </w:rPr>
     </w:lvl>
   </w:abstractNum>
-  <w:abstractNum w:abstractNumId="2" w15:restartNumberingAfterBreak="0">
+  <w:abstractNum w:abstractNumId="3" w15:restartNumberingAfterBreak="0">
+    <w:nsid w:val="4982579E"/>
+    <w:multiLevelType w:val="hybridMultilevel"/>
+    <w:tmpl w:val="1FF0B1BA"/>
+    <w:lvl w:ilvl="0" w:tplc="FFFFFFFF">
+      <w:start w:val="1"/>
+      <w:numFmt w:val="bullet"/>
+      <w:lvlText w:val=""/>
+      <w:lvlJc w:val="left"/>
+      <w:pPr>
+        <w:ind w:left="720" w:hanging="360"/>
+      </w:pPr>
+      <w:rPr>
+        <w:rFonts w:ascii="Symbol" w:hAnsi="Symbol" w:hint="default"/>
+      </w:rPr>
+    </w:lvl>
+    <w:lvl w:ilvl="1" w:tplc="0C090001">
+      <w:start w:val="1"/>
+      <w:numFmt w:val="bullet"/>
+      <w:lvlText w:val=""/>
+      <w:lvlJc w:val="left"/>
+      <w:pPr>
+        <w:ind w:left="1440" w:hanging="360"/>
+      </w:pPr>
+      <w:rPr>
+        <w:rFonts w:ascii="Symbol" w:hAnsi="Symbol" w:hint="default"/>
+      </w:rPr>
+    </w:lvl>
+    <w:lvl w:ilvl="2" w:tplc="FFFFFFFF" w:tentative="1">
+      <w:start w:val="1"/>
+      <w:numFmt w:val="bullet"/>
+      <w:lvlText w:val=""/>
+      <w:lvlJc w:val="left"/>
+      <w:pPr>
+        <w:ind w:left="2160" w:hanging="360"/>
+      </w:pPr>
+      <w:rPr>
+        <w:rFonts w:ascii="Wingdings" w:hAnsi="Wingdings" w:hint="default"/>
+      </w:rPr>
+    </w:lvl>
+    <w:lvl w:ilvl="3" w:tplc="FFFFFFFF" w:tentative="1">
+      <w:start w:val="1"/>
+      <w:numFmt w:val="bullet"/>
+      <w:lvlText w:val=""/>
+      <w:lvlJc w:val="left"/>
+      <w:pPr>
+        <w:ind w:left="2880" w:hanging="360"/>
+      </w:pPr>
+      <w:rPr>
+        <w:rFonts w:ascii="Symbol" w:hAnsi="Symbol" w:hint="default"/>
+      </w:rPr>
+    </w:lvl>
+    <w:lvl w:ilvl="4" w:tplc="FFFFFFFF" w:tentative="1">
+      <w:start w:val="1"/>
+      <w:numFmt w:val="bullet"/>
+      <w:lvlText w:val="o"/>
+      <w:lvlJc w:val="left"/>
+      <w:pPr>
+        <w:ind w:left="3600" w:hanging="360"/>
+      </w:pPr>
+      <w:rPr>
+        <w:rFonts w:ascii="Courier New" w:hAnsi="Courier New" w:cs="Courier New" w:hint="default"/>
+      </w:rPr>
+    </w:lvl>
+    <w:lvl w:ilvl="5" w:tplc="FFFFFFFF" w:tentative="1">
+      <w:start w:val="1"/>
+      <w:numFmt w:val="bullet"/>
+      <w:lvlText w:val=""/>
+      <w:lvlJc w:val="left"/>
+      <w:pPr>
+        <w:ind w:left="4320" w:hanging="360"/>
+      </w:pPr>
+      <w:rPr>
+        <w:rFonts w:ascii="Wingdings" w:hAnsi="Wingdings" w:hint="default"/>
+      </w:rPr>
+    </w:lvl>
+    <w:lvl w:ilvl="6" w:tplc="FFFFFFFF" w:tentative="1">
+      <w:start w:val="1"/>
+      <w:numFmt w:val="bullet"/>
+      <w:lvlText w:val=""/>
+      <w:lvlJc w:val="left"/>
+      <w:pPr>
+        <w:ind w:left="5040" w:hanging="360"/>
+      </w:pPr>
+      <w:rPr>
+        <w:rFonts w:ascii="Symbol" w:hAnsi="Symbol" w:hint="default"/>
+      </w:rPr>
+    </w:lvl>
+    <w:lvl w:ilvl="7" w:tplc="FFFFFFFF" w:tentative="1">
+      <w:start w:val="1"/>
+      <w:numFmt w:val="bullet"/>
+      <w:lvlText w:val="o"/>
+      <w:lvlJc w:val="left"/>
+      <w:pPr>
+        <w:ind w:left="5760" w:hanging="360"/>
+      </w:pPr>
+      <w:rPr>
+        <w:rFonts w:ascii="Courier New" w:hAnsi="Courier New" w:cs="Courier New" w:hint="default"/>
+      </w:rPr>
+    </w:lvl>
+    <w:lvl w:ilvl="8" w:tplc="FFFFFFFF" w:tentative="1">
+      <w:start w:val="1"/>
+      <w:numFmt w:val="bullet"/>
+      <w:lvlText w:val=""/>
+      <w:lvlJc w:val="left"/>
+      <w:pPr>
+        <w:ind w:left="6480" w:hanging="360"/>
+      </w:pPr>
+      <w:rPr>
+        <w:rFonts w:ascii="Wingdings" w:hAnsi="Wingdings" w:hint="default"/>
+      </w:rPr>
+    </w:lvl>
+  </w:abstractNum>
+  <w:abstractNum w:abstractNumId="4" w15:restartNumberingAfterBreak="0">
     <w:nsid w:val="594D2C6D"/>
     <w:multiLevelType w:val="hybridMultilevel"/>
     <w:tmpl w:val="BA2812A4"/>
@@ -2393,7 +3522,120 @@
       </w:rPr>
     </w:lvl>
   </w:abstractNum>
-  <w:abstractNum w:abstractNumId="3" w15:restartNumberingAfterBreak="0">
+  <w:abstractNum w:abstractNumId="5" w15:restartNumberingAfterBreak="0">
+    <w:nsid w:val="59B40630"/>
+    <w:multiLevelType w:val="hybridMultilevel"/>
+    <w:tmpl w:val="49BE6AE6"/>
+    <w:lvl w:ilvl="0" w:tplc="0C090001">
+      <w:start w:val="1"/>
+      <w:numFmt w:val="bullet"/>
+      <w:lvlText w:val=""/>
+      <w:lvlJc w:val="left"/>
+      <w:pPr>
+        <w:ind w:left="768" w:hanging="360"/>
+      </w:pPr>
+      <w:rPr>
+        <w:rFonts w:ascii="Symbol" w:hAnsi="Symbol" w:hint="default"/>
+      </w:rPr>
+    </w:lvl>
+    <w:lvl w:ilvl="1" w:tplc="0C090003">
+      <w:start w:val="1"/>
+      <w:numFmt w:val="bullet"/>
+      <w:lvlText w:val="o"/>
+      <w:lvlJc w:val="left"/>
+      <w:pPr>
+        <w:ind w:left="1488" w:hanging="360"/>
+      </w:pPr>
+      <w:rPr>
+        <w:rFonts w:ascii="Courier New" w:hAnsi="Courier New" w:cs="Courier New" w:hint="default"/>
+      </w:rPr>
+    </w:lvl>
+    <w:lvl w:ilvl="2" w:tplc="0C090005" w:tentative="1">
+      <w:start w:val="1"/>
+      <w:numFmt w:val="bullet"/>
+      <w:lvlText w:val=""/>
+      <w:lvlJc w:val="left"/>
+      <w:pPr>
+        <w:ind w:left="2208" w:hanging="360"/>
+      </w:pPr>
+      <w:rPr>
+        <w:rFonts w:ascii="Wingdings" w:hAnsi="Wingdings" w:hint="default"/>
+      </w:rPr>
+    </w:lvl>
+    <w:lvl w:ilvl="3" w:tplc="0C090001" w:tentative="1">
+      <w:start w:val="1"/>
+      <w:numFmt w:val="bullet"/>
+      <w:lvlText w:val=""/>
+      <w:lvlJc w:val="left"/>
+      <w:pPr>
+        <w:ind w:left="2928" w:hanging="360"/>
+      </w:pPr>
+      <w:rPr>
+        <w:rFonts w:ascii="Symbol" w:hAnsi="Symbol" w:hint="default"/>
+      </w:rPr>
+    </w:lvl>
+    <w:lvl w:ilvl="4" w:tplc="0C090003" w:tentative="1">
+      <w:start w:val="1"/>
+      <w:numFmt w:val="bullet"/>
+      <w:lvlText w:val="o"/>
+      <w:lvlJc w:val="left"/>
+      <w:pPr>
+        <w:ind w:left="3648" w:hanging="360"/>
+      </w:pPr>
+      <w:rPr>
+        <w:rFonts w:ascii="Courier New" w:hAnsi="Courier New" w:cs="Courier New" w:hint="default"/>
+      </w:rPr>
+    </w:lvl>
+    <w:lvl w:ilvl="5" w:tplc="0C090005" w:tentative="1">
+      <w:start w:val="1"/>
+      <w:numFmt w:val="bullet"/>
+      <w:lvlText w:val=""/>
+      <w:lvlJc w:val="left"/>
+      <w:pPr>
+        <w:ind w:left="4368" w:hanging="360"/>
+      </w:pPr>
+      <w:rPr>
+        <w:rFonts w:ascii="Wingdings" w:hAnsi="Wingdings" w:hint="default"/>
+      </w:rPr>
+    </w:lvl>
+    <w:lvl w:ilvl="6" w:tplc="0C090001" w:tentative="1">
+      <w:start w:val="1"/>
+      <w:numFmt w:val="bullet"/>
+      <w:lvlText w:val=""/>
+      <w:lvlJc w:val="left"/>
+      <w:pPr>
+        <w:ind w:left="5088" w:hanging="360"/>
+      </w:pPr>
+      <w:rPr>
+        <w:rFonts w:ascii="Symbol" w:hAnsi="Symbol" w:hint="default"/>
+      </w:rPr>
+    </w:lvl>
+    <w:lvl w:ilvl="7" w:tplc="0C090003" w:tentative="1">
+      <w:start w:val="1"/>
+      <w:numFmt w:val="bullet"/>
+      <w:lvlText w:val="o"/>
+      <w:lvlJc w:val="left"/>
+      <w:pPr>
+        <w:ind w:left="5808" w:hanging="360"/>
+      </w:pPr>
+      <w:rPr>
+        <w:rFonts w:ascii="Courier New" w:hAnsi="Courier New" w:cs="Courier New" w:hint="default"/>
+      </w:rPr>
+    </w:lvl>
+    <w:lvl w:ilvl="8" w:tplc="0C090005" w:tentative="1">
+      <w:start w:val="1"/>
+      <w:numFmt w:val="bullet"/>
+      <w:lvlText w:val=""/>
+      <w:lvlJc w:val="left"/>
+      <w:pPr>
+        <w:ind w:left="6528" w:hanging="360"/>
+      </w:pPr>
+      <w:rPr>
+        <w:rFonts w:ascii="Wingdings" w:hAnsi="Wingdings" w:hint="default"/>
+      </w:rPr>
+    </w:lvl>
+  </w:abstractNum>
+  <w:abstractNum w:abstractNumId="6" w15:restartNumberingAfterBreak="0">
     <w:nsid w:val="63D23837"/>
     <w:multiLevelType w:val="hybridMultilevel"/>
     <w:tmpl w:val="9BD61186"/>
@@ -2505,7 +3747,7 @@
       </w:rPr>
     </w:lvl>
   </w:abstractNum>
-  <w:abstractNum w:abstractNumId="4" w15:restartNumberingAfterBreak="0">
+  <w:abstractNum w:abstractNumId="7" w15:restartNumberingAfterBreak="0">
     <w:nsid w:val="66162F7D"/>
     <w:multiLevelType w:val="hybridMultilevel"/>
     <w:tmpl w:val="38A2F066"/>
@@ -2618,7 +3860,7 @@
       </w:rPr>
     </w:lvl>
   </w:abstractNum>
-  <w:abstractNum w:abstractNumId="5" w15:restartNumberingAfterBreak="0">
+  <w:abstractNum w:abstractNumId="8" w15:restartNumberingAfterBreak="0">
     <w:nsid w:val="765D23A3"/>
     <w:multiLevelType w:val="multilevel"/>
     <w:tmpl w:val="D2A25216"/>
@@ -2731,23 +3973,32 @@
       </w:rPr>
     </w:lvl>
   </w:abstractNum>
-  <w:num w:numId="1" w16cid:durableId="1480152135">
+  <w:num w:numId="1" w16cid:durableId="2131314750">
+    <w:abstractNumId w:val="2"/>
+  </w:num>
+  <w:num w:numId="2" w16cid:durableId="1315253902">
+    <w:abstractNumId w:val="8"/>
+  </w:num>
+  <w:num w:numId="3" w16cid:durableId="1330519792">
+    <w:abstractNumId w:val="7"/>
+  </w:num>
+  <w:num w:numId="4" w16cid:durableId="309750183">
+    <w:abstractNumId w:val="4"/>
+  </w:num>
+  <w:num w:numId="5" w16cid:durableId="223151071">
+    <w:abstractNumId w:val="6"/>
+  </w:num>
+  <w:num w:numId="6" w16cid:durableId="1371151597">
     <w:abstractNumId w:val="1"/>
   </w:num>
-  <w:num w:numId="2" w16cid:durableId="1191604711">
-    <w:abstractNumId w:val="5"/>
+  <w:num w:numId="7" w16cid:durableId="809058321">
+    <w:abstractNumId w:val="0"/>
   </w:num>
-  <w:num w:numId="3" w16cid:durableId="1426875054">
-    <w:abstractNumId w:val="4"/>
-  </w:num>
-  <w:num w:numId="4" w16cid:durableId="2064786315">
-    <w:abstractNumId w:val="2"/>
-  </w:num>
-  <w:num w:numId="5" w16cid:durableId="1365977543">
+  <w:num w:numId="8" w16cid:durableId="26416345">
     <w:abstractNumId w:val="3"/>
   </w:num>
-  <w:num w:numId="6" w16cid:durableId="2065912220">
-    <w:abstractNumId w:val="0"/>
+  <w:num w:numId="9" w16cid:durableId="1289432102">
+    <w:abstractNumId w:val="5"/>
   </w:num>
 </w:numbering>
 </file>
@@ -2875,6 +4126,7 @@
     <w:lsdException w:name="HTML Sample" w:semiHidden="1" w:unhideWhenUsed="1"/>
     <w:lsdException w:name="HTML Typewriter" w:semiHidden="1" w:unhideWhenUsed="1"/>
     <w:lsdException w:name="HTML Variable" w:semiHidden="1" w:unhideWhenUsed="1"/>
+    <w:lsdException w:name="Normal Table" w:semiHidden="1" w:unhideWhenUsed="1"/>
     <w:lsdException w:name="annotation subject" w:semiHidden="1" w:unhideWhenUsed="1"/>
     <w:lsdException w:name="No List" w:semiHidden="1" w:unhideWhenUsed="1"/>
     <w:lsdException w:name="Outline List 1" w:semiHidden="1" w:unhideWhenUsed="1"/>
@@ -2917,8 +4169,11 @@
     <w:lsdException w:name="Table Contemporary" w:semiHidden="1" w:unhideWhenUsed="1"/>
     <w:lsdException w:name="Table Elegant" w:semiHidden="1" w:unhideWhenUsed="1"/>
     <w:lsdException w:name="Table Professional" w:semiHidden="1" w:unhideWhenUsed="1"/>
+    <w:lsdException w:name="Table Subtle 1" w:semiHidden="1" w:unhideWhenUsed="1"/>
     <w:lsdException w:name="Table Subtle 2" w:semiHidden="1" w:unhideWhenUsed="1"/>
     <w:lsdException w:name="Table Web 1" w:semiHidden="1" w:unhideWhenUsed="1"/>
+    <w:lsdException w:name="Table Web 2" w:semiHidden="1" w:unhideWhenUsed="1"/>
+    <w:lsdException w:name="Table Web 3" w:semiHidden="1" w:unhideWhenUsed="1"/>
     <w:lsdException w:name="Balloon Text" w:semiHidden="1" w:unhideWhenUsed="1"/>
     <w:lsdException w:name="Table Grid" w:uiPriority="39"/>
     <w:lsdException w:name="Table Theme" w:semiHidden="1" w:unhideWhenUsed="1"/>
@@ -3518,7 +4773,6 @@
     <w:basedOn w:val="Normal"/>
     <w:next w:val="Normal"/>
     <w:uiPriority w:val="35"/>
-    <w:semiHidden/>
     <w:unhideWhenUsed/>
     <w:qFormat/>
     <w:rsid w:val="00926CFD"/>
@@ -3845,6 +5099,92 @@
       <w:lang w:val="en-US"/>
     </w:rPr>
   </w:style>
+  <w:style w:type="character" w:customStyle="1" w:styleId="normaltextrun">
+    <w:name w:val="normaltextrun"/>
+    <w:basedOn w:val="DefaultParagraphFont"/>
+    <w:rsid w:val="00163716"/>
+  </w:style>
+  <w:style w:type="character" w:customStyle="1" w:styleId="eop">
+    <w:name w:val="eop"/>
+    <w:basedOn w:val="DefaultParagraphFont"/>
+    <w:rsid w:val="00163716"/>
+  </w:style>
+  <w:style w:type="table" w:styleId="TableGrid">
+    <w:name w:val="Table Grid"/>
+    <w:basedOn w:val="TableNormal"/>
+    <w:uiPriority w:val="39"/>
+    <w:rsid w:val="00BA2A0D"/>
+    <w:pPr>
+      <w:spacing w:after="0" w:line="240" w:lineRule="auto"/>
+    </w:pPr>
+    <w:tblPr>
+      <w:tblBorders>
+        <w:top w:val="single" w:sz="4" w:space="0" w:color="auto"/>
+        <w:left w:val="single" w:sz="4" w:space="0" w:color="auto"/>
+        <w:bottom w:val="single" w:sz="4" w:space="0" w:color="auto"/>
+        <w:right w:val="single" w:sz="4" w:space="0" w:color="auto"/>
+        <w:insideH w:val="single" w:sz="4" w:space="0" w:color="auto"/>
+        <w:insideV w:val="single" w:sz="4" w:space="0" w:color="auto"/>
+      </w:tblBorders>
+    </w:tblPr>
+  </w:style>
+  <w:style w:type="table" w:styleId="GridTable1Light-Accent1">
+    <w:name w:val="Grid Table 1 Light Accent 1"/>
+    <w:basedOn w:val="TableNormal"/>
+    <w:uiPriority w:val="46"/>
+    <w:rsid w:val="00BA2A0D"/>
+    <w:pPr>
+      <w:spacing w:after="0" w:line="240" w:lineRule="auto"/>
+    </w:pPr>
+    <w:tblPr>
+      <w:tblStyleRowBandSize w:val="1"/>
+      <w:tblStyleColBandSize w:val="1"/>
+      <w:tblBorders>
+        <w:top w:val="single" w:sz="4" w:space="0" w:color="B5C0DF" w:themeColor="accent1" w:themeTint="66"/>
+        <w:left w:val="single" w:sz="4" w:space="0" w:color="B5C0DF" w:themeColor="accent1" w:themeTint="66"/>
+        <w:bottom w:val="single" w:sz="4" w:space="0" w:color="B5C0DF" w:themeColor="accent1" w:themeTint="66"/>
+        <w:right w:val="single" w:sz="4" w:space="0" w:color="B5C0DF" w:themeColor="accent1" w:themeTint="66"/>
+        <w:insideH w:val="single" w:sz="4" w:space="0" w:color="B5C0DF" w:themeColor="accent1" w:themeTint="66"/>
+        <w:insideV w:val="single" w:sz="4" w:space="0" w:color="B5C0DF" w:themeColor="accent1" w:themeTint="66"/>
+      </w:tblBorders>
+    </w:tblPr>
+    <w:tblStylePr w:type="firstRow">
+      <w:rPr>
+        <w:b/>
+        <w:bCs/>
+      </w:rPr>
+      <w:tblPr/>
+      <w:tcPr>
+        <w:tcBorders>
+          <w:bottom w:val="single" w:sz="12" w:space="0" w:color="90A1CF" w:themeColor="accent1" w:themeTint="99"/>
+        </w:tcBorders>
+      </w:tcPr>
+    </w:tblStylePr>
+    <w:tblStylePr w:type="lastRow">
+      <w:rPr>
+        <w:b/>
+        <w:bCs/>
+      </w:rPr>
+      <w:tblPr/>
+      <w:tcPr>
+        <w:tcBorders>
+          <w:top w:val="double" w:sz="2" w:space="0" w:color="90A1CF" w:themeColor="accent1" w:themeTint="99"/>
+        </w:tcBorders>
+      </w:tcPr>
+    </w:tblStylePr>
+    <w:tblStylePr w:type="firstCol">
+      <w:rPr>
+        <w:b/>
+        <w:bCs/>
+      </w:rPr>
+    </w:tblStylePr>
+    <w:tblStylePr w:type="lastCol">
+      <w:rPr>
+        <w:b/>
+        <w:bCs/>
+      </w:rPr>
+    </w:tblStylePr>
+  </w:style>
 </w:styles>
 </file>
 

</xml_diff>

<commit_message>
Modified Software design and system components, added system vision doc
</commit_message>
<xml_diff>
--- a/Software Design Document.docx
+++ b/Software Design Document.docx
@@ -1228,6 +1228,29 @@
       </w:r>
       <w:bookmarkEnd w:id="1"/>
     </w:p>
+    <w:p>
+      <w:pPr>
+        <w:jc w:val="both"/>
+        <w:rPr>
+          <w:rFonts w:ascii="Arial" w:hAnsi="Arial" w:cs="Arial"/>
+          <w:color w:val="3C4043"/>
+          <w:sz w:val="21"/>
+          <w:szCs w:val="21"/>
+          <w:shd w:val="clear" w:color="auto" w:fill="FFFFFF"/>
+        </w:rPr>
+      </w:pPr>
+      <w:r>
+        <w:rPr>
+          <w:rFonts w:ascii="Arial" w:hAnsi="Arial" w:cs="Arial"/>
+          <w:color w:val="3C4043"/>
+          <w:sz w:val="21"/>
+          <w:szCs w:val="21"/>
+          <w:shd w:val="clear" w:color="auto" w:fill="FFFFFF"/>
+        </w:rPr>
+        <w:t>The data was collected by the Department of Health in NYC which collected the inspection report for permitted food establishments and graded them on a scale of A-F. Records for each restaurant collected contain the inspection date, type, action, address, cuisine description, violation code and description from January 1, 2010, to August 29, 2017. The dataset provides a vast range of information which when viewed cannot give an idea or provide the user with any knowledge. The dataset needs to be visualized in order to get interesting insights and finding it is very hard without data visualization. So for the Department of Health, it is very easy to get a summary of the data if their dataset is visualized in such a way that it provides a dashboard summary and gives them a data report. Another problem is that the user cannot search by any type or view all of the results after searching. By exhibiting all listings' information, offering a visitation chart, and fetching all records that contain a specific keyword that may be tied to the user input, the built application will enable the delivery of data reports at the selected start and end date.</w:t>
+      </w:r>
+    </w:p>
+    <w:p/>
     <w:p/>
     <w:p>
       <w:pPr>
@@ -1243,6 +1266,96 @@
       </w:r>
       <w:bookmarkEnd w:id="2"/>
     </w:p>
+    <w:p>
+      <w:r>
+        <w:t>The new system would have the following features:</w:t>
+      </w:r>
+    </w:p>
+    <w:p>
+      <w:pPr>
+        <w:pStyle w:val="ListParagraph"/>
+        <w:numPr>
+          <w:ilvl w:val="0"/>
+          <w:numId w:val="15"/>
+        </w:numPr>
+      </w:pPr>
+      <w:r>
+        <w:t>The user will be able to enter the start and end date.</w:t>
+      </w:r>
+    </w:p>
+    <w:p>
+      <w:pPr>
+        <w:pStyle w:val="ListParagraph"/>
+        <w:numPr>
+          <w:ilvl w:val="0"/>
+          <w:numId w:val="15"/>
+        </w:numPr>
+      </w:pPr>
+      <w:r>
+        <w:t xml:space="preserve">The system displays all the details for inspection reports between the dates specified. </w:t>
+      </w:r>
+    </w:p>
+    <w:p>
+      <w:pPr>
+        <w:pStyle w:val="ListParagraph"/>
+        <w:numPr>
+          <w:ilvl w:val="0"/>
+          <w:numId w:val="15"/>
+        </w:numPr>
+      </w:pPr>
+      <w:r>
+        <w:t>It creates a dashboard of the charts displaying the inspection reports.</w:t>
+      </w:r>
+    </w:p>
+    <w:p>
+      <w:pPr>
+        <w:pStyle w:val="ListParagraph"/>
+        <w:numPr>
+          <w:ilvl w:val="0"/>
+          <w:numId w:val="15"/>
+        </w:numPr>
+      </w:pPr>
+      <w:r>
+        <w:t>It gives a pictorial summary of the violation distribution of suburbs.</w:t>
+      </w:r>
+    </w:p>
+    <w:p>
+      <w:pPr>
+        <w:pStyle w:val="ListParagraph"/>
+        <w:numPr>
+          <w:ilvl w:val="0"/>
+          <w:numId w:val="15"/>
+        </w:numPr>
+      </w:pPr>
+      <w:r>
+        <w:t>It gives a pictorial summary of Violation counts per cuisine</w:t>
+      </w:r>
+    </w:p>
+    <w:p>
+      <w:pPr>
+        <w:pStyle w:val="ListParagraph"/>
+        <w:numPr>
+          <w:ilvl w:val="0"/>
+          <w:numId w:val="15"/>
+        </w:numPr>
+      </w:pPr>
+      <w:r>
+        <w:t>It gives a pictorial summary of Violation related to animals</w:t>
+      </w:r>
+    </w:p>
+    <w:p>
+      <w:pPr>
+        <w:pStyle w:val="ListParagraph"/>
+        <w:numPr>
+          <w:ilvl w:val="0"/>
+          <w:numId w:val="15"/>
+        </w:numPr>
+      </w:pPr>
+      <w:r>
+        <w:t>It gives the option to export the dataset into PDF and Excel.</w:t>
+      </w:r>
+    </w:p>
+    <w:p/>
     <w:p/>
     <w:p>
       <w:pPr>
@@ -1264,14 +1377,61 @@
         <w:ind w:left="857"/>
       </w:pPr>
     </w:p>
+    <w:p>
+      <w:r>
+        <w:t>The new system gives the user the following advantages:</w:t>
+      </w:r>
+    </w:p>
+    <w:p>
+      <w:pPr>
+        <w:pStyle w:val="ListParagraph"/>
+        <w:numPr>
+          <w:ilvl w:val="0"/>
+          <w:numId w:val="16"/>
+        </w:numPr>
+      </w:pPr>
+      <w:r>
+        <w:t>The information provided by the system helps the Department of Health NYC to analyse the closing ratio of the restaurants.</w:t>
+      </w:r>
+    </w:p>
+    <w:p>
+      <w:pPr>
+        <w:pStyle w:val="ListParagraph"/>
+        <w:numPr>
+          <w:ilvl w:val="0"/>
+          <w:numId w:val="16"/>
+        </w:numPr>
+      </w:pPr>
+      <w:r>
+        <w:t>The information provides what violations are prominent in each suburb.</w:t>
+      </w:r>
+    </w:p>
+    <w:p>
+      <w:pPr>
+        <w:pStyle w:val="ListParagraph"/>
+        <w:numPr>
+          <w:ilvl w:val="0"/>
+          <w:numId w:val="16"/>
+        </w:numPr>
+      </w:pPr>
+      <w:r>
+        <w:t>Gives an overview of competitors of chain restaurants vs. independent restaurants.</w:t>
+      </w:r>
+    </w:p>
+    <w:p>
+      <w:pPr>
+        <w:pStyle w:val="ListParagraph"/>
+        <w:numPr>
+          <w:ilvl w:val="0"/>
+          <w:numId w:val="16"/>
+        </w:numPr>
+      </w:pPr>
+      <w:r>
+        <w:t>Gives people an idea of the health safety of having cuisines.</w:t>
+      </w:r>
+    </w:p>
     <w:p/>
     <w:p/>
-    <w:p/>
-    <w:p>
-      <w:r>
-        <w:br w:type="page"/>
-      </w:r>
-    </w:p>
     <w:p>
       <w:pPr>
         <w:pStyle w:val="Heading1"/>
@@ -1588,6 +1748,66 @@
     </w:p>
     <w:p>
       <w:pPr>
+        <w:rPr>
+          <w:color w:val="FF0000"/>
+        </w:rPr>
+      </w:pPr>
+      <w:r>
+        <w:rPr>
+          <w:color w:val="FF0000"/>
+        </w:rPr>
+        <w:tab/>
+      </w:r>
+      <w:r>
+        <w:rPr>
+          <w:noProof/>
+          <w:color w:val="FF0000"/>
+        </w:rPr>
+        <w:drawing>
+          <wp:inline distT="0" distB="0" distL="0" distR="0" wp14:anchorId="0D174F6D" wp14:editId="00170748">
+            <wp:extent cx="4157345" cy="7723909"/>
+            <wp:effectExtent l="0" t="0" r="0" b="0"/>
+            <wp:docPr id="1343338317" name="Picture 2"/>
+            <wp:cNvGraphicFramePr>
+              <a:graphicFrameLocks xmlns:a="http://schemas.openxmlformats.org/drawingml/2006/main" noChangeAspect="1"/>
+            </wp:cNvGraphicFramePr>
+            <a:graphic xmlns:a="http://schemas.openxmlformats.org/drawingml/2006/main">
+              <a:graphicData uri="http://schemas.openxmlformats.org/drawingml/2006/picture">
+                <pic:pic xmlns:pic="http://schemas.openxmlformats.org/drawingml/2006/picture">
+                  <pic:nvPicPr>
+                    <pic:cNvPr id="1343338317" name="Picture 1343338317"/>
+                    <pic:cNvPicPr/>
+                  </pic:nvPicPr>
+                  <pic:blipFill>
+                    <a:blip r:embed="rId6">
+                      <a:extLst>
+                        <a:ext uri="{28A0092B-C50C-407E-A947-70E740481C1C}">
+                          <a14:useLocalDpi xmlns:a14="http://schemas.microsoft.com/office/drawing/2010/main" val="0"/>
+                        </a:ext>
+                      </a:extLst>
+                    </a:blip>
+                    <a:stretch>
+                      <a:fillRect/>
+                    </a:stretch>
+                  </pic:blipFill>
+                  <pic:spPr>
+                    <a:xfrm>
+                      <a:off x="0" y="0"/>
+                      <a:ext cx="4157345" cy="7723909"/>
+                    </a:xfrm>
+                    <a:prstGeom prst="rect">
+                      <a:avLst/>
+                    </a:prstGeom>
+                  </pic:spPr>
+                </pic:pic>
+              </a:graphicData>
+            </a:graphic>
+          </wp:inline>
+        </w:drawing>
+      </w:r>
+    </w:p>
+    <w:p>
+      <w:pPr>
         <w:pStyle w:val="Heading2"/>
         <w:numPr>
           <w:ilvl w:val="1"/>
@@ -1595,6 +1815,7 @@
         </w:numPr>
       </w:pPr>
       <w:r>
+        <w:lastRenderedPageBreak/>
         <w:t>System Components</w:t>
       </w:r>
     </w:p>
@@ -1701,7 +1922,1360 @@
         <w:t>a description of the function’s return value</w:t>
       </w:r>
     </w:p>
-    <w:p/>
+    <w:p>
+      <w:pPr>
+        <w:jc w:val="both"/>
+      </w:pPr>
+      <w:r>
+        <w:t>loadData</w:t>
+      </w:r>
+      <w:r>
+        <w:t>(</w:t>
+      </w:r>
+      <w:r>
+        <w:t>)</w:t>
+      </w:r>
+    </w:p>
+    <w:p>
+      <w:pPr>
+        <w:pStyle w:val="ListParagraph"/>
+        <w:numPr>
+          <w:ilvl w:val="0"/>
+          <w:numId w:val="10"/>
+        </w:numPr>
+        <w:jc w:val="both"/>
+      </w:pPr>
+      <w:r>
+        <w:t>This func</w:t>
+      </w:r>
+      <w:r>
+        <w:t>tion is used to load the csv file that contains all data for processing</w:t>
+      </w:r>
+    </w:p>
+    <w:p>
+      <w:pPr>
+        <w:jc w:val="both"/>
+      </w:pPr>
+      <w:r>
+        <w:t>GridTableBase()</w:t>
+      </w:r>
+    </w:p>
+    <w:p>
+      <w:pPr>
+        <w:pStyle w:val="ListParagraph"/>
+        <w:numPr>
+          <w:ilvl w:val="0"/>
+          <w:numId w:val="10"/>
+        </w:numPr>
+        <w:jc w:val="both"/>
+      </w:pPr>
+      <w:r>
+        <w:t>This is a class used to construct the table which will display recor</w:t>
+      </w:r>
+      <w:r>
+        <w:t>ds</w:t>
+      </w:r>
+    </w:p>
+    <w:p>
+      <w:pPr>
+        <w:jc w:val="both"/>
+      </w:pPr>
+      <w:r>
+        <w:t>GetNumberRows()</w:t>
+      </w:r>
+    </w:p>
+    <w:p>
+      <w:pPr>
+        <w:pStyle w:val="ListParagraph"/>
+        <w:numPr>
+          <w:ilvl w:val="0"/>
+          <w:numId w:val="10"/>
+        </w:numPr>
+        <w:jc w:val="both"/>
+      </w:pPr>
+      <w:r>
+        <w:t xml:space="preserve">This function is used </w:t>
+      </w:r>
+      <w:r>
+        <w:t>inside the GridTabl</w:t>
+      </w:r>
+      <w:r>
+        <w:t xml:space="preserve">eBase() class </w:t>
+      </w:r>
+    </w:p>
+    <w:p>
+      <w:pPr>
+        <w:pStyle w:val="ListParagraph"/>
+        <w:numPr>
+          <w:ilvl w:val="0"/>
+          <w:numId w:val="10"/>
+        </w:numPr>
+        <w:jc w:val="both"/>
+      </w:pPr>
+      <w:r>
+        <w:t xml:space="preserve">It is used </w:t>
+      </w:r>
+      <w:r>
+        <w:t xml:space="preserve">to set the number of rows </w:t>
+      </w:r>
+      <w:r>
+        <w:t>for</w:t>
+      </w:r>
+      <w:r>
+        <w:t xml:space="preserve"> the table</w:t>
+      </w:r>
+    </w:p>
+    <w:p>
+      <w:pPr>
+        <w:pStyle w:val="ListParagraph"/>
+        <w:numPr>
+          <w:ilvl w:val="0"/>
+          <w:numId w:val="10"/>
+        </w:numPr>
+        <w:jc w:val="both"/>
+      </w:pPr>
+      <w:r>
+        <w:t xml:space="preserve">Return the </w:t>
+      </w:r>
+      <w:r>
+        <w:t xml:space="preserve">number of </w:t>
+      </w:r>
+      <w:r>
+        <w:t xml:space="preserve">rows </w:t>
+      </w:r>
+      <w:r>
+        <w:t>for the table</w:t>
+      </w:r>
+    </w:p>
+    <w:p>
+      <w:pPr>
+        <w:jc w:val="both"/>
+      </w:pPr>
+      <w:r>
+        <w:t>GetNumberCols()</w:t>
+      </w:r>
+    </w:p>
+    <w:p>
+      <w:pPr>
+        <w:pStyle w:val="ListParagraph"/>
+        <w:numPr>
+          <w:ilvl w:val="0"/>
+          <w:numId w:val="10"/>
+        </w:numPr>
+        <w:jc w:val="both"/>
+      </w:pPr>
+      <w:r>
+        <w:t>This function</w:t>
+      </w:r>
+      <w:r>
+        <w:t xml:space="preserve"> is used inside the GridTableBase() class</w:t>
+      </w:r>
+    </w:p>
+    <w:p>
+      <w:pPr>
+        <w:pStyle w:val="ListParagraph"/>
+        <w:numPr>
+          <w:ilvl w:val="0"/>
+          <w:numId w:val="10"/>
+        </w:numPr>
+        <w:jc w:val="both"/>
+      </w:pPr>
+      <w:r>
+        <w:t>It is used to set the number of columns for the table</w:t>
+      </w:r>
+    </w:p>
+    <w:p>
+      <w:pPr>
+        <w:pStyle w:val="ListParagraph"/>
+        <w:numPr>
+          <w:ilvl w:val="0"/>
+          <w:numId w:val="10"/>
+        </w:numPr>
+        <w:jc w:val="both"/>
+      </w:pPr>
+      <w:r>
+        <w:t>Return the number of columns for the table</w:t>
+      </w:r>
+    </w:p>
+    <w:p>
+      <w:pPr>
+        <w:jc w:val="both"/>
+      </w:pPr>
+      <w:r>
+        <w:t>SetValue</w:t>
+      </w:r>
+      <w:r>
+        <w:t>(row, col, value)</w:t>
+      </w:r>
+    </w:p>
+    <w:p>
+      <w:pPr>
+        <w:jc w:val="both"/>
+      </w:pPr>
+      <w:r>
+        <w:tab/>
+        <w:t>Parameters:</w:t>
+      </w:r>
+    </w:p>
+    <w:p>
+      <w:pPr>
+        <w:pStyle w:val="ListParagraph"/>
+        <w:numPr>
+          <w:ilvl w:val="0"/>
+          <w:numId w:val="13"/>
+        </w:numPr>
+        <w:jc w:val="both"/>
+      </w:pPr>
+      <w:r>
+        <w:t>r</w:t>
+      </w:r>
+      <w:r>
+        <w:t>ow</w:t>
+      </w:r>
+      <w:r>
+        <w:t>(int)</w:t>
+      </w:r>
+      <w:r>
+        <w:t xml:space="preserve">: </w:t>
+      </w:r>
+      <w:r>
+        <w:t>Indicate the row number</w:t>
+      </w:r>
+    </w:p>
+    <w:p>
+      <w:pPr>
+        <w:pStyle w:val="ListParagraph"/>
+        <w:numPr>
+          <w:ilvl w:val="0"/>
+          <w:numId w:val="13"/>
+        </w:numPr>
+        <w:jc w:val="both"/>
+      </w:pPr>
+      <w:r>
+        <w:t>col</w:t>
+      </w:r>
+      <w:r>
+        <w:t>(int)</w:t>
+      </w:r>
+      <w:r>
+        <w:t>: Indicate the column number</w:t>
+      </w:r>
+    </w:p>
+    <w:p>
+      <w:pPr>
+        <w:pStyle w:val="ListParagraph"/>
+        <w:numPr>
+          <w:ilvl w:val="0"/>
+          <w:numId w:val="13"/>
+        </w:numPr>
+        <w:jc w:val="both"/>
+      </w:pPr>
+      <w:r>
+        <w:t>value</w:t>
+      </w:r>
+      <w:r>
+        <w:t>(string)</w:t>
+      </w:r>
+      <w:r>
+        <w:t>: text string that has to be displayed</w:t>
+      </w:r>
+    </w:p>
+    <w:p>
+      <w:pPr>
+        <w:pStyle w:val="ListParagraph"/>
+        <w:numPr>
+          <w:ilvl w:val="0"/>
+          <w:numId w:val="10"/>
+        </w:numPr>
+        <w:jc w:val="both"/>
+      </w:pPr>
+      <w:r>
+        <w:t>This function is used inside the GridTableBase() class</w:t>
+      </w:r>
+    </w:p>
+    <w:p>
+      <w:pPr>
+        <w:pStyle w:val="ListParagraph"/>
+        <w:numPr>
+          <w:ilvl w:val="0"/>
+          <w:numId w:val="10"/>
+        </w:numPr>
+        <w:jc w:val="both"/>
+      </w:pPr>
+      <w:r>
+        <w:t>It is used to set the value of cells as text inside the table</w:t>
+      </w:r>
+    </w:p>
+    <w:p>
+      <w:pPr>
+        <w:pStyle w:val="ListParagraph"/>
+        <w:numPr>
+          <w:ilvl w:val="0"/>
+          <w:numId w:val="10"/>
+        </w:numPr>
+        <w:jc w:val="both"/>
+      </w:pPr>
+      <w:r>
+        <w:t>Does not have a return value</w:t>
+      </w:r>
+    </w:p>
+    <w:p>
+      <w:pPr>
+        <w:jc w:val="both"/>
+      </w:pPr>
+      <w:r>
+        <w:t>DeleteRows(pos, numrows)</w:t>
+      </w:r>
+    </w:p>
+    <w:p>
+      <w:pPr>
+        <w:jc w:val="both"/>
+      </w:pPr>
+      <w:r>
+        <w:tab/>
+        <w:t>Parameter</w:t>
+      </w:r>
+      <w:r>
+        <w:t>s:</w:t>
+      </w:r>
+    </w:p>
+    <w:p>
+      <w:pPr>
+        <w:pStyle w:val="ListParagraph"/>
+        <w:numPr>
+          <w:ilvl w:val="1"/>
+          <w:numId w:val="10"/>
+        </w:numPr>
+        <w:jc w:val="both"/>
+      </w:pPr>
+      <w:r>
+        <w:t>pos</w:t>
+      </w:r>
+      <w:r>
+        <w:t>(int)</w:t>
+      </w:r>
+      <w:r>
+        <w:t>: The position of the first row to be deleted</w:t>
+      </w:r>
+    </w:p>
+    <w:p>
+      <w:pPr>
+        <w:pStyle w:val="ListParagraph"/>
+        <w:numPr>
+          <w:ilvl w:val="1"/>
+          <w:numId w:val="10"/>
+        </w:numPr>
+        <w:jc w:val="both"/>
+      </w:pPr>
+      <w:r>
+        <w:t>numrows</w:t>
+      </w:r>
+      <w:r>
+        <w:t>(int)</w:t>
+      </w:r>
+      <w:r>
+        <w:t>: The number of rows to be deleted</w:t>
+      </w:r>
+    </w:p>
+    <w:p>
+      <w:pPr>
+        <w:pStyle w:val="ListParagraph"/>
+        <w:numPr>
+          <w:ilvl w:val="0"/>
+          <w:numId w:val="10"/>
+        </w:numPr>
+        <w:jc w:val="both"/>
+      </w:pPr>
+      <w:r>
+        <w:t>This function is used inside the GridTableBase() class</w:t>
+      </w:r>
+    </w:p>
+    <w:p>
+      <w:pPr>
+        <w:pStyle w:val="ListParagraph"/>
+        <w:numPr>
+          <w:ilvl w:val="0"/>
+          <w:numId w:val="10"/>
+        </w:numPr>
+        <w:jc w:val="both"/>
+      </w:pPr>
+      <w:r>
+        <w:lastRenderedPageBreak/>
+        <w:t>It is used to delete rows</w:t>
+      </w:r>
+      <w:r>
+        <w:t xml:space="preserve"> inside the table</w:t>
+      </w:r>
+    </w:p>
+    <w:p>
+      <w:pPr>
+        <w:pStyle w:val="ListParagraph"/>
+        <w:numPr>
+          <w:ilvl w:val="0"/>
+          <w:numId w:val="10"/>
+        </w:numPr>
+        <w:jc w:val="both"/>
+      </w:pPr>
+      <w:r>
+        <w:t>Return type of this function is boolean</w:t>
+      </w:r>
+    </w:p>
+    <w:p>
+      <w:pPr>
+        <w:jc w:val="both"/>
+      </w:pPr>
+      <w:r>
+        <w:t>InsertRows(pos, numrows)</w:t>
+      </w:r>
+    </w:p>
+    <w:p>
+      <w:pPr>
+        <w:jc w:val="both"/>
+      </w:pPr>
+      <w:r>
+        <w:tab/>
+        <w:t>Parameters:</w:t>
+      </w:r>
+    </w:p>
+    <w:p>
+      <w:pPr>
+        <w:pStyle w:val="ListParagraph"/>
+        <w:numPr>
+          <w:ilvl w:val="1"/>
+          <w:numId w:val="10"/>
+        </w:numPr>
+        <w:jc w:val="both"/>
+      </w:pPr>
+      <w:r>
+        <w:t>p</w:t>
+      </w:r>
+      <w:r>
+        <w:t>os</w:t>
+      </w:r>
+      <w:r>
+        <w:t>(int)</w:t>
+      </w:r>
+      <w:r>
+        <w:t>: The position of first row to be deleted</w:t>
+      </w:r>
+    </w:p>
+    <w:p>
+      <w:pPr>
+        <w:pStyle w:val="ListParagraph"/>
+        <w:numPr>
+          <w:ilvl w:val="1"/>
+          <w:numId w:val="10"/>
+        </w:numPr>
+        <w:jc w:val="both"/>
+      </w:pPr>
+      <w:r>
+        <w:t>n</w:t>
+      </w:r>
+      <w:r>
+        <w:t>umrows</w:t>
+      </w:r>
+      <w:r>
+        <w:t>(int)</w:t>
+      </w:r>
+      <w:r>
+        <w:t>: The number of rows to be deleted</w:t>
+      </w:r>
+    </w:p>
+    <w:p>
+      <w:pPr>
+        <w:pStyle w:val="ListParagraph"/>
+        <w:numPr>
+          <w:ilvl w:val="0"/>
+          <w:numId w:val="10"/>
+        </w:numPr>
+        <w:jc w:val="both"/>
+      </w:pPr>
+      <w:r>
+        <w:t>This function is used inside the GridTableBase() class</w:t>
+      </w:r>
+    </w:p>
+    <w:p>
+      <w:pPr>
+        <w:pStyle w:val="ListParagraph"/>
+        <w:numPr>
+          <w:ilvl w:val="0"/>
+          <w:numId w:val="10"/>
+        </w:numPr>
+        <w:jc w:val="both"/>
+      </w:pPr>
+      <w:r>
+        <w:t xml:space="preserve">It is </w:t>
+      </w:r>
+      <w:r>
+        <w:t>used to inset rows inside the table</w:t>
+      </w:r>
+    </w:p>
+    <w:p>
+      <w:pPr>
+        <w:pStyle w:val="ListParagraph"/>
+        <w:numPr>
+          <w:ilvl w:val="0"/>
+          <w:numId w:val="10"/>
+        </w:numPr>
+        <w:jc w:val="both"/>
+      </w:pPr>
+      <w:r>
+        <w:t>Return type of this function is boolean</w:t>
+      </w:r>
+    </w:p>
+    <w:p>
+      <w:pPr>
+        <w:jc w:val="both"/>
+      </w:pPr>
+      <w:r>
+        <w:t>DatePickerCtrl()</w:t>
+      </w:r>
+    </w:p>
+    <w:p>
+      <w:pPr>
+        <w:pStyle w:val="ListParagraph"/>
+        <w:numPr>
+          <w:ilvl w:val="0"/>
+          <w:numId w:val="10"/>
+        </w:numPr>
+        <w:jc w:val="both"/>
+      </w:pPr>
+      <w:r>
+        <w:t xml:space="preserve">This class is used </w:t>
+      </w:r>
+      <w:r>
+        <w:t>for the date selectors</w:t>
+      </w:r>
+      <w:r>
+        <w:t xml:space="preserve"> in the home and dashboard page</w:t>
+      </w:r>
+    </w:p>
+    <w:p>
+      <w:pPr>
+        <w:jc w:val="both"/>
+      </w:pPr>
+      <w:r>
+        <w:t>Create(</w:t>
+      </w:r>
+      <w:r>
+        <w:t>parent, id, dt, pos,</w:t>
+      </w:r>
+      <w:r>
+        <w:t xml:space="preserve"> size,</w:t>
+      </w:r>
+      <w:r>
+        <w:t xml:space="preserve"> style, validator</w:t>
+      </w:r>
+      <w:r>
+        <w:t>, name</w:t>
+      </w:r>
+      <w:r>
+        <w:t>)</w:t>
+      </w:r>
+    </w:p>
+    <w:p>
+      <w:pPr>
+        <w:jc w:val="both"/>
+      </w:pPr>
+      <w:r>
+        <w:tab/>
+        <w:t>Parameters</w:t>
+      </w:r>
+    </w:p>
+    <w:p>
+      <w:pPr>
+        <w:pStyle w:val="ListParagraph"/>
+        <w:numPr>
+          <w:ilvl w:val="1"/>
+          <w:numId w:val="10"/>
+        </w:numPr>
+        <w:jc w:val="both"/>
+      </w:pPr>
+      <w:r>
+        <w:t>parent</w:t>
+      </w:r>
+      <w:r>
+        <w:t>-</w:t>
+      </w:r>
+      <w:r>
+        <w:t xml:space="preserve"> The parent of the control window</w:t>
+      </w:r>
+    </w:p>
+    <w:p>
+      <w:pPr>
+        <w:pStyle w:val="ListParagraph"/>
+        <w:numPr>
+          <w:ilvl w:val="1"/>
+          <w:numId w:val="10"/>
+        </w:numPr>
+        <w:jc w:val="both"/>
+      </w:pPr>
+      <w:r>
+        <w:t>id – The id of the control window</w:t>
+      </w:r>
+    </w:p>
+    <w:p>
+      <w:pPr>
+        <w:pStyle w:val="ListParagraph"/>
+        <w:numPr>
+          <w:ilvl w:val="1"/>
+          <w:numId w:val="10"/>
+        </w:numPr>
+        <w:jc w:val="both"/>
+      </w:pPr>
+      <w:r>
+        <w:t>pos</w:t>
+      </w:r>
+      <w:r>
+        <w:t>(int)</w:t>
+      </w:r>
+      <w:r>
+        <w:t xml:space="preserve"> – the initial position </w:t>
+      </w:r>
+    </w:p>
+    <w:p>
+      <w:pPr>
+        <w:pStyle w:val="ListParagraph"/>
+        <w:numPr>
+          <w:ilvl w:val="1"/>
+          <w:numId w:val="10"/>
+        </w:numPr>
+        <w:jc w:val="both"/>
+      </w:pPr>
+      <w:r>
+        <w:t>size</w:t>
+      </w:r>
+      <w:r>
+        <w:t>(int)</w:t>
+      </w:r>
+      <w:r>
+        <w:t xml:space="preserve"> – the initial size of the control</w:t>
+      </w:r>
+    </w:p>
+    <w:p>
+      <w:pPr>
+        <w:pStyle w:val="ListParagraph"/>
+        <w:numPr>
+          <w:ilvl w:val="1"/>
+          <w:numId w:val="10"/>
+        </w:numPr>
+        <w:jc w:val="both"/>
+      </w:pPr>
+      <w:r>
+        <w:t>style</w:t>
+      </w:r>
+      <w:r>
+        <w:t>(string)</w:t>
+      </w:r>
+      <w:r>
+        <w:t xml:space="preserve"> – the style of the control window</w:t>
+      </w:r>
+    </w:p>
+    <w:p>
+      <w:pPr>
+        <w:pStyle w:val="ListParagraph"/>
+        <w:numPr>
+          <w:ilvl w:val="1"/>
+          <w:numId w:val="10"/>
+        </w:numPr>
+        <w:jc w:val="both"/>
+      </w:pPr>
+      <w:r>
+        <w:t>validator – any additional validator checks for the date</w:t>
+      </w:r>
+    </w:p>
+    <w:p>
+      <w:pPr>
+        <w:pStyle w:val="ListParagraph"/>
+        <w:numPr>
+          <w:ilvl w:val="1"/>
+          <w:numId w:val="10"/>
+        </w:numPr>
+        <w:jc w:val="both"/>
+      </w:pPr>
+      <w:r>
+        <w:t>name</w:t>
+      </w:r>
+      <w:r>
+        <w:t>(string)</w:t>
+      </w:r>
+      <w:r>
+        <w:t xml:space="preserve"> </w:t>
+      </w:r>
+      <w:r>
+        <w:t>–</w:t>
+      </w:r>
+      <w:r>
+        <w:t xml:space="preserve"> </w:t>
+      </w:r>
+      <w:r>
+        <w:t>name of the control</w:t>
+      </w:r>
+    </w:p>
+    <w:p>
+      <w:pPr>
+        <w:pStyle w:val="ListParagraph"/>
+        <w:numPr>
+          <w:ilvl w:val="0"/>
+          <w:numId w:val="10"/>
+        </w:numPr>
+        <w:jc w:val="both"/>
+      </w:pPr>
+      <w:r>
+        <w:t>This function is inside the DatePikcerCtrl() class</w:t>
+      </w:r>
+    </w:p>
+    <w:p>
+      <w:pPr>
+        <w:pStyle w:val="ListParagraph"/>
+        <w:numPr>
+          <w:ilvl w:val="0"/>
+          <w:numId w:val="10"/>
+        </w:numPr>
+        <w:jc w:val="both"/>
+      </w:pPr>
+      <w:r>
+        <w:t>It is used to create a control window for selecting a date</w:t>
+      </w:r>
+    </w:p>
+    <w:p>
+      <w:pPr>
+        <w:pStyle w:val="ListParagraph"/>
+        <w:numPr>
+          <w:ilvl w:val="0"/>
+          <w:numId w:val="10"/>
+        </w:numPr>
+        <w:jc w:val="both"/>
+      </w:pPr>
+      <w:r>
+        <w:t>Return type will be a boolean</w:t>
+      </w:r>
+    </w:p>
+    <w:p>
+      <w:pPr>
+        <w:pStyle w:val="ListParagraph"/>
+        <w:numPr>
+          <w:ilvl w:val="0"/>
+          <w:numId w:val="10"/>
+        </w:numPr>
+        <w:jc w:val="both"/>
+      </w:pPr>
+      <w:r>
+        <w:t>It is True if the control was successfully created</w:t>
+      </w:r>
+    </w:p>
+    <w:p>
+      <w:pPr>
+        <w:jc w:val="both"/>
+      </w:pPr>
+      <w:r>
+        <w:t>SetRange(date1, date2)</w:t>
+      </w:r>
+    </w:p>
+    <w:p>
+      <w:pPr>
+        <w:jc w:val="both"/>
+      </w:pPr>
+      <w:r>
+        <w:tab/>
+        <w:t>Parameters</w:t>
+      </w:r>
+    </w:p>
+    <w:p>
+      <w:pPr>
+        <w:pStyle w:val="ListParagraph"/>
+        <w:numPr>
+          <w:ilvl w:val="1"/>
+          <w:numId w:val="10"/>
+        </w:numPr>
+        <w:jc w:val="both"/>
+      </w:pPr>
+      <w:r>
+        <w:t>date1, date2</w:t>
+      </w:r>
+      <w:r>
+        <w:t>(datetime object)</w:t>
+      </w:r>
+      <w:r>
+        <w:t xml:space="preserve"> – The earliest possible date that can be valid</w:t>
+      </w:r>
+    </w:p>
+    <w:p>
+      <w:pPr>
+        <w:pStyle w:val="ListParagraph"/>
+        <w:numPr>
+          <w:ilvl w:val="0"/>
+          <w:numId w:val="10"/>
+        </w:numPr>
+        <w:jc w:val="both"/>
+      </w:pPr>
+      <w:r>
+        <w:t xml:space="preserve">This </w:t>
+      </w:r>
+      <w:r>
+        <w:t>function is used inside the DatePickerCtrl() class</w:t>
+      </w:r>
+    </w:p>
+    <w:p>
+      <w:pPr>
+        <w:pStyle w:val="ListParagraph"/>
+        <w:numPr>
+          <w:ilvl w:val="0"/>
+          <w:numId w:val="10"/>
+        </w:numPr>
+        <w:jc w:val="both"/>
+      </w:pPr>
+      <w:r>
+        <w:t>It is used to set a valid date range for selecting a date in the datepicker</w:t>
+      </w:r>
+    </w:p>
+    <w:p>
+      <w:pPr>
+        <w:jc w:val="both"/>
+      </w:pPr>
+      <w:r>
+        <w:t>GetRange(</w:t>
+      </w:r>
+      <w:r>
+        <w:t>)</w:t>
+      </w:r>
+    </w:p>
+    <w:p>
+      <w:pPr>
+        <w:pStyle w:val="ListParagraph"/>
+        <w:numPr>
+          <w:ilvl w:val="0"/>
+          <w:numId w:val="10"/>
+        </w:numPr>
+        <w:jc w:val="both"/>
+      </w:pPr>
+      <w:r>
+        <w:t>This function is used inside the DatePikcerCtrl() class</w:t>
+      </w:r>
+    </w:p>
+    <w:p>
+      <w:pPr>
+        <w:pStyle w:val="ListParagraph"/>
+        <w:numPr>
+          <w:ilvl w:val="0"/>
+          <w:numId w:val="10"/>
+        </w:numPr>
+        <w:jc w:val="both"/>
+      </w:pPr>
+      <w:r>
+        <w:t>It is used to get a valid date range if it was set previously using the SetRange() function</w:t>
+      </w:r>
+    </w:p>
+    <w:p>
+      <w:pPr>
+        <w:pStyle w:val="ListParagraph"/>
+        <w:numPr>
+          <w:ilvl w:val="0"/>
+          <w:numId w:val="10"/>
+        </w:numPr>
+        <w:jc w:val="both"/>
+      </w:pPr>
+      <w:r>
+        <w:t>Returns a tuple of the date range</w:t>
+      </w:r>
+    </w:p>
+    <w:p>
+      <w:pPr>
+        <w:jc w:val="both"/>
+      </w:pPr>
+      <w:r>
+        <w:t>GetValue(</w:t>
+      </w:r>
+      <w:r>
+        <w:t>)</w:t>
+      </w:r>
+    </w:p>
+    <w:p>
+      <w:pPr>
+        <w:jc w:val="both"/>
+      </w:pPr>
+      <w:r>
+        <w:tab/>
+        <w:t>-This function is used inside the DatePickerCtrl() class</w:t>
+      </w:r>
+    </w:p>
+    <w:p>
+      <w:pPr>
+        <w:jc w:val="both"/>
+      </w:pPr>
+      <w:r>
+        <w:lastRenderedPageBreak/>
+        <w:tab/>
+        <w:t>- It is used to get the current date entered in the date field</w:t>
+      </w:r>
+    </w:p>
+    <w:p>
+      <w:pPr>
+        <w:jc w:val="both"/>
+      </w:pPr>
+      <w:r>
+        <w:tab/>
+        <w:t>- Returns a python datetime object</w:t>
+      </w:r>
+    </w:p>
+    <w:p>
+      <w:pPr>
+        <w:jc w:val="both"/>
+      </w:pPr>
+      <w:r>
+        <w:t>SearchCtrl()</w:t>
+      </w:r>
+    </w:p>
+    <w:p>
+      <w:pPr>
+        <w:pStyle w:val="ListParagraph"/>
+        <w:numPr>
+          <w:ilvl w:val="0"/>
+          <w:numId w:val="10"/>
+        </w:numPr>
+        <w:jc w:val="both"/>
+      </w:pPr>
+      <w:r>
+        <w:t>This class is used to implement the search operation in the home page</w:t>
+      </w:r>
+    </w:p>
+    <w:p>
+      <w:pPr>
+        <w:jc w:val="both"/>
+      </w:pPr>
+      <w:r>
+        <w:t>Get</w:t>
+      </w:r>
+      <w:r>
+        <w:t>Value()</w:t>
+      </w:r>
+    </w:p>
+    <w:p>
+      <w:pPr>
+        <w:pStyle w:val="ListParagraph"/>
+        <w:numPr>
+          <w:ilvl w:val="0"/>
+          <w:numId w:val="10"/>
+        </w:numPr>
+        <w:jc w:val="both"/>
+      </w:pPr>
+      <w:r>
+        <w:t>This function is used inside the SearchCtrl() class</w:t>
+      </w:r>
+    </w:p>
+    <w:p>
+      <w:pPr>
+        <w:pStyle w:val="ListParagraph"/>
+        <w:numPr>
+          <w:ilvl w:val="0"/>
+          <w:numId w:val="10"/>
+        </w:numPr>
+        <w:jc w:val="both"/>
+      </w:pPr>
+      <w:r>
+        <w:t>It i</w:t>
+      </w:r>
+      <w:r>
+        <w:t>s used to get the valut of string inside the seach field</w:t>
+      </w:r>
+    </w:p>
+    <w:p>
+      <w:pPr>
+        <w:pStyle w:val="ListParagraph"/>
+        <w:numPr>
+          <w:ilvl w:val="0"/>
+          <w:numId w:val="10"/>
+        </w:numPr>
+        <w:jc w:val="both"/>
+      </w:pPr>
+      <w:r>
+        <w:t>Returns a string</w:t>
+      </w:r>
+    </w:p>
+    <w:p>
+      <w:pPr>
+        <w:jc w:val="both"/>
+      </w:pPr>
+      <w:r>
+        <w:t>Clear()</w:t>
+      </w:r>
+    </w:p>
+    <w:p>
+      <w:pPr>
+        <w:pStyle w:val="ListParagraph"/>
+        <w:numPr>
+          <w:ilvl w:val="0"/>
+          <w:numId w:val="10"/>
+        </w:numPr>
+        <w:jc w:val="both"/>
+      </w:pPr>
+      <w:r>
+        <w:t>This function is used to clear the text in control</w:t>
+      </w:r>
+    </w:p>
+    <w:p>
+      <w:pPr>
+        <w:jc w:val="both"/>
+      </w:pPr>
+      <w:r>
+        <w:t>Plot()</w:t>
+      </w:r>
+    </w:p>
+    <w:p>
+      <w:pPr>
+        <w:pStyle w:val="ListParagraph"/>
+        <w:numPr>
+          <w:ilvl w:val="0"/>
+          <w:numId w:val="10"/>
+        </w:numPr>
+        <w:jc w:val="both"/>
+      </w:pPr>
+      <w:r>
+        <w:t xml:space="preserve">This </w:t>
+      </w:r>
+      <w:r>
+        <w:t>class</w:t>
+      </w:r>
+      <w:r>
+        <w:t xml:space="preserve"> is used </w:t>
+      </w:r>
+      <w:r>
+        <w:t>to plot the graphs</w:t>
+      </w:r>
+    </w:p>
+    <w:p>
+      <w:pPr>
+        <w:jc w:val="both"/>
+      </w:pPr>
+      <w:r>
+        <w:t>plot</w:t>
+      </w:r>
+      <w:r>
+        <w:t>Whisker(data)</w:t>
+      </w:r>
+    </w:p>
+    <w:p>
+      <w:pPr>
+        <w:jc w:val="both"/>
+      </w:pPr>
+      <w:r>
+        <w:tab/>
+        <w:t>Parameters</w:t>
+      </w:r>
+    </w:p>
+    <w:p>
+      <w:pPr>
+        <w:pStyle w:val="ListParagraph"/>
+        <w:numPr>
+          <w:ilvl w:val="1"/>
+          <w:numId w:val="10"/>
+        </w:numPr>
+        <w:jc w:val="both"/>
+      </w:pPr>
+      <w:r>
+        <w:t>data(</w:t>
+      </w:r>
+      <w:r>
+        <w:t>tuple</w:t>
+      </w:r>
+      <w:r>
+        <w:t xml:space="preserve">) </w:t>
+      </w:r>
+      <w:r>
+        <w:t>–</w:t>
+      </w:r>
+      <w:r>
+        <w:t xml:space="preserve"> </w:t>
+      </w:r>
+      <w:r>
+        <w:t>values to be plotted</w:t>
+      </w:r>
+    </w:p>
+    <w:p>
+      <w:pPr>
+        <w:pStyle w:val="ListParagraph"/>
+        <w:numPr>
+          <w:ilvl w:val="0"/>
+          <w:numId w:val="10"/>
+        </w:numPr>
+        <w:jc w:val="both"/>
+      </w:pPr>
+      <w:r>
+        <w:t>This function is used inside the Plot() class</w:t>
+      </w:r>
+    </w:p>
+    <w:p>
+      <w:pPr>
+        <w:pStyle w:val="ListParagraph"/>
+        <w:numPr>
+          <w:ilvl w:val="0"/>
+          <w:numId w:val="10"/>
+        </w:numPr>
+        <w:jc w:val="both"/>
+      </w:pPr>
+      <w:r>
+        <w:t xml:space="preserve">It will be used to </w:t>
+      </w:r>
+      <w:r>
+        <w:t>plot the whisker and box plot</w:t>
+      </w:r>
+    </w:p>
+    <w:p>
+      <w:pPr>
+        <w:jc w:val="both"/>
+      </w:pPr>
+      <w:r>
+        <w:t>plotColumnChart(data)</w:t>
+      </w:r>
+    </w:p>
+    <w:p>
+      <w:pPr>
+        <w:jc w:val="both"/>
+      </w:pPr>
+      <w:r>
+        <w:tab/>
+        <w:t>Parameters</w:t>
+      </w:r>
+    </w:p>
+    <w:p>
+      <w:pPr>
+        <w:pStyle w:val="ListParagraph"/>
+        <w:numPr>
+          <w:ilvl w:val="1"/>
+          <w:numId w:val="10"/>
+        </w:numPr>
+        <w:jc w:val="both"/>
+      </w:pPr>
+      <w:r>
+        <w:t>data(tuple) – values to be plotted</w:t>
+      </w:r>
+    </w:p>
+    <w:p>
+      <w:pPr>
+        <w:pStyle w:val="ListParagraph"/>
+        <w:numPr>
+          <w:ilvl w:val="0"/>
+          <w:numId w:val="10"/>
+        </w:numPr>
+        <w:jc w:val="both"/>
+      </w:pPr>
+      <w:r>
+        <w:t>This function is used inside the Plot() class</w:t>
+      </w:r>
+    </w:p>
+    <w:p>
+      <w:pPr>
+        <w:pStyle w:val="ListParagraph"/>
+        <w:numPr>
+          <w:ilvl w:val="0"/>
+          <w:numId w:val="10"/>
+        </w:numPr>
+        <w:jc w:val="both"/>
+      </w:pPr>
+      <w:r>
+        <w:t xml:space="preserve">It will be used to plot the </w:t>
+      </w:r>
+      <w:r>
+        <w:t>clustered column chart</w:t>
+      </w:r>
+    </w:p>
+    <w:p>
+      <w:pPr>
+        <w:jc w:val="both"/>
+      </w:pPr>
+      <w:r>
+        <w:t>plo</w:t>
+      </w:r>
+      <w:r>
+        <w:t>tLine</w:t>
+      </w:r>
+      <w:r>
+        <w:t>(data)</w:t>
+      </w:r>
+    </w:p>
+    <w:p>
+      <w:pPr>
+        <w:jc w:val="both"/>
+      </w:pPr>
+      <w:r>
+        <w:tab/>
+        <w:t>Parameters</w:t>
+      </w:r>
+    </w:p>
+    <w:p>
+      <w:pPr>
+        <w:pStyle w:val="ListParagraph"/>
+        <w:numPr>
+          <w:ilvl w:val="1"/>
+          <w:numId w:val="10"/>
+        </w:numPr>
+        <w:jc w:val="both"/>
+      </w:pPr>
+      <w:r>
+        <w:t>data(tuple) – values to be plotted</w:t>
+      </w:r>
+    </w:p>
+    <w:p>
+      <w:pPr>
+        <w:pStyle w:val="ListParagraph"/>
+        <w:numPr>
+          <w:ilvl w:val="0"/>
+          <w:numId w:val="10"/>
+        </w:numPr>
+        <w:jc w:val="both"/>
+      </w:pPr>
+      <w:r>
+        <w:t>This function is used inside the Plot() class</w:t>
+      </w:r>
+    </w:p>
+    <w:p>
+      <w:pPr>
+        <w:pStyle w:val="ListParagraph"/>
+        <w:numPr>
+          <w:ilvl w:val="0"/>
+          <w:numId w:val="10"/>
+        </w:numPr>
+        <w:jc w:val="both"/>
+      </w:pPr>
+      <w:r>
+        <w:t xml:space="preserve">It will be used to plot the </w:t>
+      </w:r>
+      <w:r>
+        <w:t>line chart</w:t>
+      </w:r>
+    </w:p>
+    <w:p>
+      <w:pPr>
+        <w:jc w:val="both"/>
+      </w:pPr>
+      <w:r>
+        <w:t>plot</w:t>
+      </w:r>
+      <w:r>
+        <w:t>Bar</w:t>
+      </w:r>
+      <w:r>
+        <w:t>(data)</w:t>
+      </w:r>
+    </w:p>
+    <w:p>
+      <w:pPr>
+        <w:jc w:val="both"/>
+      </w:pPr>
+      <w:r>
+        <w:tab/>
+        <w:t>Parameters</w:t>
+      </w:r>
+    </w:p>
+    <w:p>
+      <w:pPr>
+        <w:pStyle w:val="ListParagraph"/>
+        <w:numPr>
+          <w:ilvl w:val="1"/>
+          <w:numId w:val="10"/>
+        </w:numPr>
+        <w:jc w:val="both"/>
+      </w:pPr>
+      <w:r>
+        <w:t>data(tuple) – values to be plotted</w:t>
+      </w:r>
+    </w:p>
+    <w:p>
+      <w:pPr>
+        <w:pStyle w:val="ListParagraph"/>
+        <w:numPr>
+          <w:ilvl w:val="0"/>
+          <w:numId w:val="10"/>
+        </w:numPr>
+        <w:jc w:val="both"/>
+      </w:pPr>
+      <w:r>
+        <w:t>This function is used inside the Plot() class</w:t>
+      </w:r>
+    </w:p>
+    <w:p>
+      <w:pPr>
+        <w:pStyle w:val="ListParagraph"/>
+        <w:numPr>
+          <w:ilvl w:val="0"/>
+          <w:numId w:val="10"/>
+        </w:numPr>
+        <w:jc w:val="both"/>
+      </w:pPr>
+      <w:r>
+        <w:lastRenderedPageBreak/>
+        <w:t xml:space="preserve">It will be used to plot the </w:t>
+      </w:r>
+      <w:r>
+        <w:t>bar chart</w:t>
+      </w:r>
+    </w:p>
+    <w:p>
+      <w:pPr>
+        <w:jc w:val="both"/>
+      </w:pPr>
+      <w:r>
+        <w:t>exportData()</w:t>
+      </w:r>
+    </w:p>
+    <w:p>
+      <w:pPr>
+        <w:pStyle w:val="ListParagraph"/>
+        <w:numPr>
+          <w:ilvl w:val="0"/>
+          <w:numId w:val="10"/>
+        </w:numPr>
+        <w:jc w:val="both"/>
+      </w:pPr>
+      <w:r>
+        <w:t>This function is used to export the data to a xlsx format</w:t>
+      </w:r>
+    </w:p>
+    <w:p>
+      <w:pPr>
+        <w:jc w:val="both"/>
+      </w:pPr>
+      <w:r>
+        <w:t>filterData(</w:t>
+      </w:r>
+      <w:r>
+        <w:t>)</w:t>
+      </w:r>
+    </w:p>
+    <w:p>
+      <w:pPr>
+        <w:pStyle w:val="ListParagraph"/>
+        <w:numPr>
+          <w:ilvl w:val="0"/>
+          <w:numId w:val="10"/>
+        </w:numPr>
+        <w:jc w:val="both"/>
+      </w:pPr>
+      <w:r>
+        <w:t xml:space="preserve">This </w:t>
+      </w:r>
+      <w:r>
+        <w:t>function is used to filter the data based on date and search keyword</w:t>
+      </w:r>
+    </w:p>
+    <w:p>
+      <w:pPr>
+        <w:pStyle w:val="ListParagraph"/>
+        <w:numPr>
+          <w:ilvl w:val="0"/>
+          <w:numId w:val="10"/>
+        </w:numPr>
+        <w:jc w:val="both"/>
+      </w:pPr>
+      <w:r>
+        <w:t>Returns an array of values</w:t>
+      </w:r>
+    </w:p>
+    <w:p>
+      <w:r>
+        <w:t>https://docs.wxpython.org/wx.grid.GridTableBase.html#wx.grid.GridTableBase.SetView</w:t>
+      </w:r>
+    </w:p>
     <w:p>
       <w:pPr>
         <w:pStyle w:val="Heading3"/>
@@ -1815,13 +3389,96 @@
       </w:r>
     </w:p>
     <w:p>
+      <w:r>
+        <w:t>Tuple</w:t>
+      </w:r>
+    </w:p>
+    <w:p>
       <w:pPr>
         <w:pStyle w:val="ListParagraph"/>
-        <w:ind w:left="1080"/>
-        <w:rPr>
-          <w:color w:val="FF0000"/>
-        </w:rPr>
-      </w:pPr>
+        <w:numPr>
+          <w:ilvl w:val="0"/>
+          <w:numId w:val="10"/>
+        </w:numPr>
+      </w:pPr>
+      <w:r>
+        <w:t>Tuple is used to obtain daterange</w:t>
+      </w:r>
+    </w:p>
+    <w:p>
+      <w:pPr>
+        <w:pStyle w:val="ListParagraph"/>
+        <w:numPr>
+          <w:ilvl w:val="0"/>
+          <w:numId w:val="10"/>
+        </w:numPr>
+      </w:pPr>
+      <w:r>
+        <w:t xml:space="preserve">Used to pass values to </w:t>
+      </w:r>
+      <w:r>
+        <w:t>plotting functions</w:t>
+      </w:r>
+    </w:p>
+    <w:p>
+      <w:pPr>
+        <w:ind w:left="720"/>
+      </w:pPr>
+      <w:r>
+        <w:t>Function:</w:t>
+      </w:r>
+    </w:p>
+    <w:p>
+      <w:pPr>
+        <w:pStyle w:val="ListParagraph"/>
+        <w:numPr>
+          <w:ilvl w:val="0"/>
+          <w:numId w:val="10"/>
+        </w:numPr>
+      </w:pPr>
+      <w:r>
+        <w:t>GetRange()</w:t>
+      </w:r>
+    </w:p>
+    <w:p>
+      <w:r>
+        <w:t>Array</w:t>
+      </w:r>
+    </w:p>
+    <w:p>
+      <w:pPr>
+        <w:pStyle w:val="ListParagraph"/>
+        <w:numPr>
+          <w:ilvl w:val="0"/>
+          <w:numId w:val="10"/>
+        </w:numPr>
+      </w:pPr>
+      <w:r>
+        <w:t>Array data type is used at places where data is filtered from the cs</w:t>
+      </w:r>
+      <w:r>
+        <w:t>v file and is returned to the another function for display</w:t>
+      </w:r>
+    </w:p>
+    <w:p>
+      <w:pPr>
+        <w:ind w:left="720"/>
+      </w:pPr>
+      <w:r>
+        <w:t>Function:</w:t>
+      </w:r>
+    </w:p>
+    <w:p>
+      <w:pPr>
+        <w:pStyle w:val="ListParagraph"/>
+        <w:numPr>
+          <w:ilvl w:val="0"/>
+          <w:numId w:val="10"/>
+        </w:numPr>
+      </w:pPr>
+      <w:r>
+        <w:t>filterData()</w:t>
+      </w:r>
     </w:p>
     <w:p>
       <w:pPr>
@@ -1867,6 +3524,190 @@
       </w:r>
     </w:p>
     <w:p>
+      <w:r>
+        <w:t>Pseudocode for Tuple:</w:t>
+      </w:r>
+    </w:p>
+    <w:p>
+      <w:r>
+        <w:t>FUNCTION TUPLELOOP(tuple):</w:t>
+      </w:r>
+    </w:p>
+    <w:p>
+      <w:pPr>
+        <w:ind w:firstLine="720"/>
+      </w:pPr>
+      <w:r>
+        <w:t xml:space="preserve">FOR </w:t>
+      </w:r>
+      <w:r>
+        <w:t>value</w:t>
+      </w:r>
+      <w:r>
+        <w:t xml:space="preserve"> in TUPLE</w:t>
+      </w:r>
+      <w:r>
+        <w:t xml:space="preserve"> FROM INDEX -&gt; 0 TO LENGTH(</w:t>
+      </w:r>
+      <w:r>
+        <w:t>tuple)</w:t>
+      </w:r>
+      <w:r>
+        <w:t>:</w:t>
+      </w:r>
+    </w:p>
+    <w:p>
+      <w:r>
+        <w:tab/>
+      </w:r>
+      <w:r>
+        <w:tab/>
+      </w:r>
+      <w:r>
+        <w:t>IF CONDITION:</w:t>
+      </w:r>
+    </w:p>
+    <w:p>
+      <w:r>
+        <w:tab/>
+      </w:r>
+      <w:r>
+        <w:tab/>
+      </w:r>
+      <w:r>
+        <w:tab/>
+      </w:r>
+      <w:r>
+        <w:t xml:space="preserve">Append or assign to </w:t>
+      </w:r>
+      <w:r>
+        <w:t xml:space="preserve">new </w:t>
+      </w:r>
+      <w:r>
+        <w:t>variable</w:t>
+      </w:r>
+    </w:p>
+    <w:p>
+      <w:r>
+        <w:lastRenderedPageBreak/>
+        <w:tab/>
+      </w:r>
+      <w:r>
+        <w:tab/>
+        <w:t>ENDIF</w:t>
+      </w:r>
+    </w:p>
+    <w:p>
+      <w:r>
+        <w:tab/>
+        <w:t>END LOOP</w:t>
+      </w:r>
+    </w:p>
+    <w:p>
+      <w:r>
+        <w:t>END FUNCTION</w:t>
+      </w:r>
+    </w:p>
+    <w:p>
+      <w:r>
+        <w:tab/>
+        <w:t>RETURN</w:t>
+      </w:r>
+      <w:r>
+        <w:t xml:space="preserve"> </w:t>
+      </w:r>
+      <w:r>
+        <w:t>value</w:t>
+      </w:r>
+    </w:p>
+    <w:p>
+      <w:r>
+        <w:t>Pseudocode for Array:</w:t>
+      </w:r>
+    </w:p>
+    <w:p>
+      <w:r>
+        <w:t xml:space="preserve">FUNCTION </w:t>
+      </w:r>
+      <w:r>
+        <w:t>ARRAYLOOP(array):</w:t>
+      </w:r>
+    </w:p>
+    <w:p>
+      <w:pPr>
+        <w:ind w:firstLine="720"/>
+      </w:pPr>
+      <w:r>
+        <w:t>FOR va</w:t>
+      </w:r>
+      <w:r>
+        <w:t>l</w:t>
+      </w:r>
+      <w:r>
+        <w:t>ue in ARRAY</w:t>
+      </w:r>
+      <w:r>
+        <w:t xml:space="preserve"> FROM</w:t>
+      </w:r>
+      <w:r>
+        <w:t xml:space="preserve"> INDEX</w:t>
+      </w:r>
+      <w:r>
+        <w:t xml:space="preserve"> -&gt; 0 TO LENGTH(array)</w:t>
+      </w:r>
+      <w:r>
+        <w:t>:</w:t>
+      </w:r>
+    </w:p>
+    <w:p>
+      <w:r>
+        <w:tab/>
+      </w:r>
+      <w:r>
+        <w:tab/>
+      </w:r>
+      <w:r>
+        <w:t>IF CONDITION:</w:t>
+      </w:r>
+    </w:p>
+    <w:p>
+      <w:r>
+        <w:tab/>
+      </w:r>
+      <w:r>
+        <w:tab/>
+      </w:r>
+      <w:r>
+        <w:tab/>
+      </w:r>
+      <w:r>
+        <w:t>Append or assign to new variable</w:t>
+      </w:r>
+    </w:p>
+    <w:p>
+      <w:r>
+        <w:tab/>
+      </w:r>
+      <w:r>
+        <w:tab/>
+        <w:t>ENDIF</w:t>
+      </w:r>
+    </w:p>
+    <w:p>
+      <w:r>
+        <w:tab/>
+        <w:t xml:space="preserve">END </w:t>
+      </w:r>
+      <w:r>
+        <w:t>LOOP</w:t>
+      </w:r>
+    </w:p>
+    <w:p>
+      <w:r>
+        <w:t>END FUNCTION</w:t>
+      </w:r>
+    </w:p>
+    <w:p>
       <w:pPr>
         <w:rPr>
           <w:color w:val="FF0000"/>
@@ -2104,7 +3945,7 @@
           <w:noProof/>
         </w:rPr>
         <w:drawing>
-          <wp:inline distT="0" distB="0" distL="0" distR="0" wp14:anchorId="631ED29F" wp14:editId="21B6CE2D">
+          <wp:inline distT="0" distB="0" distL="0" distR="0" wp14:anchorId="631ED29F" wp14:editId="2F8EF49B">
             <wp:extent cx="5044440" cy="3238500"/>
             <wp:effectExtent l="0" t="0" r="3810" b="0"/>
             <wp:docPr id="927618331" name="Picture 1"/>
@@ -2119,7 +3960,7 @@
                     <pic:cNvPicPr/>
                   </pic:nvPicPr>
                   <pic:blipFill>
-                    <a:blip r:embed="rId6" cstate="print">
+                    <a:blip r:embed="rId7" cstate="print">
                       <a:extLst>
                         <a:ext uri="{28A0092B-C50C-407E-A947-70E740481C1C}">
                           <a14:useLocalDpi xmlns:a14="http://schemas.microsoft.com/office/drawing/2010/main" val="0"/>
@@ -2351,7 +4192,7 @@
                     <pic:cNvPicPr/>
                   </pic:nvPicPr>
                   <pic:blipFill>
-                    <a:blip r:embed="rId7" cstate="print">
+                    <a:blip r:embed="rId8" cstate="print">
                       <a:extLst>
                         <a:ext uri="{28A0092B-C50C-407E-A947-70E740481C1C}">
                           <a14:useLocalDpi xmlns:a14="http://schemas.microsoft.com/office/drawing/2010/main" val="0"/>
@@ -2546,7 +4387,7 @@
                     <pic:cNvPicPr/>
                   </pic:nvPicPr>
                   <pic:blipFill>
-                    <a:blip r:embed="rId8" cstate="print">
+                    <a:blip r:embed="rId9" cstate="print">
                       <a:extLst>
                         <a:ext uri="{28A0092B-C50C-407E-A947-70E740481C1C}">
                           <a14:useLocalDpi xmlns:a14="http://schemas.microsoft.com/office/drawing/2010/main" val="0"/>
@@ -2792,7 +4633,7 @@
                     <pic:cNvPicPr/>
                   </pic:nvPicPr>
                   <pic:blipFill>
-                    <a:blip r:embed="rId9" cstate="print">
+                    <a:blip r:embed="rId10" cstate="print">
                       <a:extLst>
                         <a:ext uri="{28A0092B-C50C-407E-A947-70E740481C1C}">
                           <a14:useLocalDpi xmlns:a14="http://schemas.microsoft.com/office/drawing/2010/main" val="0"/>
@@ -2871,13 +4712,12 @@
       <w:r>
         <w:rPr>
           <w:noProof/>
-          <w:color w:val="FF0000"/>
         </w:rPr>
         <w:drawing>
-          <wp:inline distT="0" distB="0" distL="0" distR="0" wp14:anchorId="1260EFE5" wp14:editId="56B309BC">
-            <wp:extent cx="5731510" cy="5340350"/>
-            <wp:effectExtent l="19050" t="19050" r="21590" b="12700"/>
-            <wp:docPr id="939454847" name="Picture 6"/>
+          <wp:inline distT="0" distB="0" distL="0" distR="0" wp14:anchorId="4575B19A" wp14:editId="753B9018">
+            <wp:extent cx="5731510" cy="5426075"/>
+            <wp:effectExtent l="19050" t="19050" r="21590" b="22225"/>
+            <wp:docPr id="1034112206" name="Picture 1"/>
             <wp:cNvGraphicFramePr>
               <a:graphicFrameLocks xmlns:a="http://schemas.openxmlformats.org/drawingml/2006/main" noChangeAspect="1"/>
             </wp:cNvGraphicFramePr>
@@ -2885,94 +4725,7 @@
               <a:graphicData uri="http://schemas.openxmlformats.org/drawingml/2006/picture">
                 <pic:pic xmlns:pic="http://schemas.openxmlformats.org/drawingml/2006/picture">
                   <pic:nvPicPr>
-                    <pic:cNvPr id="939454847" name="Picture 939454847"/>
-                    <pic:cNvPicPr/>
-                  </pic:nvPicPr>
-                  <pic:blipFill>
-                    <a:blip r:embed="rId10">
-                      <a:extLst>
-                        <a:ext uri="{28A0092B-C50C-407E-A947-70E740481C1C}">
-                          <a14:useLocalDpi xmlns:a14="http://schemas.microsoft.com/office/drawing/2010/main" val="0"/>
-                        </a:ext>
-                      </a:extLst>
-                    </a:blip>
-                    <a:stretch>
-                      <a:fillRect/>
-                    </a:stretch>
-                  </pic:blipFill>
-                  <pic:spPr>
-                    <a:xfrm>
-                      <a:off x="0" y="0"/>
-                      <a:ext cx="5731510" cy="5340350"/>
-                    </a:xfrm>
-                    <a:prstGeom prst="rect">
-                      <a:avLst/>
-                    </a:prstGeom>
-                    <a:ln>
-                      <a:solidFill>
-                        <a:schemeClr val="tx1"/>
-                      </a:solidFill>
-                    </a:ln>
-                  </pic:spPr>
-                </pic:pic>
-              </a:graphicData>
-            </a:graphic>
-          </wp:inline>
-        </w:drawing>
-      </w:r>
-    </w:p>
-    <w:p>
-      <w:pPr>
-        <w:pStyle w:val="Caption"/>
-      </w:pPr>
-      <w:r>
-        <w:t xml:space="preserve">Figure </w:t>
-      </w:r>
-      <w:r>
-        <w:t>4e</w:t>
-      </w:r>
-      <w:r>
-        <w:t xml:space="preserve"> UI Design of Home Page</w:t>
-      </w:r>
-    </w:p>
-    <w:p>
-      <w:pPr>
-        <w:jc w:val="both"/>
-      </w:pPr>
-      <w:r>
-        <w:tab/>
-        <w:t xml:space="preserve">Figure 4e shows the design of home page. It replicates the structural design as described in figure 4b. </w:t>
-      </w:r>
-      <w:r>
-        <w:t>It shows 10 records by default arranged in a tabular form with only the most important columns</w:t>
-      </w:r>
-      <w:r>
-        <w:t xml:space="preserve"> sorted in reverse chronological order.</w:t>
-      </w:r>
-    </w:p>
-    <w:p>
-      <w:pPr>
-        <w:keepNext/>
-      </w:pPr>
-      <w:r>
-        <w:rPr>
-          <w:noProof/>
-          <w:color w:val="FF0000"/>
-        </w:rPr>
-        <w:lastRenderedPageBreak/>
-        <w:drawing>
-          <wp:inline distT="0" distB="0" distL="0" distR="0" wp14:anchorId="6D5D5069" wp14:editId="33D30AD4">
-            <wp:extent cx="5731510" cy="5737860"/>
-            <wp:effectExtent l="19050" t="19050" r="21590" b="15240"/>
-            <wp:docPr id="1584640733" name="Picture 7" descr="A screenshot of a graph&#10;&#10;Description automatically generated"/>
-            <wp:cNvGraphicFramePr>
-              <a:graphicFrameLocks xmlns:a="http://schemas.openxmlformats.org/drawingml/2006/main" noChangeAspect="1"/>
-            </wp:cNvGraphicFramePr>
-            <a:graphic xmlns:a="http://schemas.openxmlformats.org/drawingml/2006/main">
-              <a:graphicData uri="http://schemas.openxmlformats.org/drawingml/2006/picture">
-                <pic:pic xmlns:pic="http://schemas.openxmlformats.org/drawingml/2006/picture">
-                  <pic:nvPicPr>
-                    <pic:cNvPr id="1584640733" name="Picture 7" descr="A screenshot of a graph&#10;&#10;Description automatically generated"/>
+                    <pic:cNvPr id="1034112206" name="Picture 1034112206"/>
                     <pic:cNvPicPr/>
                   </pic:nvPicPr>
                   <pic:blipFill>
@@ -2990,7 +4743,93 @@
                   <pic:spPr>
                     <a:xfrm>
                       <a:off x="0" y="0"/>
-                      <a:ext cx="5731510" cy="5737860"/>
+                      <a:ext cx="5731510" cy="5426075"/>
+                    </a:xfrm>
+                    <a:prstGeom prst="rect">
+                      <a:avLst/>
+                    </a:prstGeom>
+                    <a:ln>
+                      <a:solidFill>
+                        <a:schemeClr val="tx1"/>
+                      </a:solidFill>
+                    </a:ln>
+                  </pic:spPr>
+                </pic:pic>
+              </a:graphicData>
+            </a:graphic>
+          </wp:inline>
+        </w:drawing>
+      </w:r>
+    </w:p>
+    <w:p>
+      <w:pPr>
+        <w:pStyle w:val="Caption"/>
+      </w:pPr>
+      <w:r>
+        <w:t xml:space="preserve">Figure </w:t>
+      </w:r>
+      <w:r>
+        <w:t>4e</w:t>
+      </w:r>
+      <w:r>
+        <w:t xml:space="preserve"> UI Design of Home Page</w:t>
+      </w:r>
+    </w:p>
+    <w:p>
+      <w:pPr>
+        <w:jc w:val="both"/>
+      </w:pPr>
+      <w:r>
+        <w:tab/>
+        <w:t xml:space="preserve">Figure 4e shows the design of home page. It replicates the structural design as described in figure 4b. </w:t>
+      </w:r>
+      <w:r>
+        <w:t>It shows 10 records by default arranged in a tabular form with only the most important columns</w:t>
+      </w:r>
+      <w:r>
+        <w:t xml:space="preserve"> sorted in reverse chronological order.</w:t>
+      </w:r>
+    </w:p>
+    <w:p>
+      <w:pPr>
+        <w:keepNext/>
+      </w:pPr>
+      <w:r>
+        <w:rPr>
+          <w:noProof/>
+        </w:rPr>
+        <w:lastRenderedPageBreak/>
+        <w:drawing>
+          <wp:inline distT="0" distB="0" distL="0" distR="0" wp14:anchorId="72401153" wp14:editId="4813F326">
+            <wp:extent cx="5731510" cy="5744210"/>
+            <wp:effectExtent l="19050" t="19050" r="21590" b="27940"/>
+            <wp:docPr id="66191334" name="Picture 2" descr="A screenshot of a computer&#10;&#10;Description automatically generated"/>
+            <wp:cNvGraphicFramePr>
+              <a:graphicFrameLocks xmlns:a="http://schemas.openxmlformats.org/drawingml/2006/main" noChangeAspect="1"/>
+            </wp:cNvGraphicFramePr>
+            <a:graphic xmlns:a="http://schemas.openxmlformats.org/drawingml/2006/main">
+              <a:graphicData uri="http://schemas.openxmlformats.org/drawingml/2006/picture">
+                <pic:pic xmlns:pic="http://schemas.openxmlformats.org/drawingml/2006/picture">
+                  <pic:nvPicPr>
+                    <pic:cNvPr id="66191334" name="Picture 2" descr="A screenshot of a computer&#10;&#10;Description automatically generated"/>
+                    <pic:cNvPicPr/>
+                  </pic:nvPicPr>
+                  <pic:blipFill>
+                    <a:blip r:embed="rId12">
+                      <a:extLst>
+                        <a:ext uri="{28A0092B-C50C-407E-A947-70E740481C1C}">
+                          <a14:useLocalDpi xmlns:a14="http://schemas.microsoft.com/office/drawing/2010/main" val="0"/>
+                        </a:ext>
+                      </a:extLst>
+                    </a:blip>
+                    <a:stretch>
+                      <a:fillRect/>
+                    </a:stretch>
+                  </pic:blipFill>
+                  <pic:spPr>
+                    <a:xfrm>
+                      <a:off x="0" y="0"/>
+                      <a:ext cx="5731510" cy="5744210"/>
                     </a:xfrm>
                     <a:prstGeom prst="rect">
                       <a:avLst/>
@@ -3601,12 +5440,7 @@
       </w:pPr>
       <w:r>
         <w:tab/>
-      </w:r>
-      <w:r>
-        <w:t>Table 4g represents the colors used in the product.</w:t>
-      </w:r>
-      <w:r>
-        <w:t xml:space="preserve"> </w:t>
+        <w:t xml:space="preserve">Table 4g represents the colors used in the product. </w:t>
       </w:r>
       <w:r>
         <w:t xml:space="preserve">The product has one primary and one secondary color. In addition, one shade of black and white is used through the entire product. The colors are kept minimal </w:t>
@@ -3898,7 +5732,7 @@
                           <pic:cNvPicPr/>
                         </pic:nvPicPr>
                         <pic:blipFill>
-                          <a:blip r:embed="rId12" cstate="print">
+                          <a:blip r:embed="rId13" cstate="print">
                             <a:extLst>
                               <a:ext uri="{28A0092B-C50C-407E-A947-70E740481C1C}">
                                 <a14:useLocalDpi xmlns:a14="http://schemas.microsoft.com/office/drawing/2010/main" val="0"/>
@@ -3979,7 +5813,7 @@
                           <pic:cNvPicPr/>
                         </pic:nvPicPr>
                         <pic:blipFill>
-                          <a:blip r:embed="rId13" cstate="print">
+                          <a:blip r:embed="rId14" cstate="print">
                             <a:extLst>
                               <a:ext uri="{28A0092B-C50C-407E-A947-70E740481C1C}">
                                 <a14:useLocalDpi xmlns:a14="http://schemas.microsoft.com/office/drawing/2010/main" val="0"/>
@@ -4060,7 +5894,7 @@
                           <pic:cNvPicPr/>
                         </pic:nvPicPr>
                         <pic:blipFill>
-                          <a:blip r:embed="rId14" cstate="print">
+                          <a:blip r:embed="rId15" cstate="print">
                             <a:extLst>
                               <a:ext uri="{28A0092B-C50C-407E-A947-70E740481C1C}">
                                 <a14:useLocalDpi xmlns:a14="http://schemas.microsoft.com/office/drawing/2010/main" val="0"/>
@@ -4103,19 +5937,7 @@
               <w:rPr>
                 <w:noProof/>
               </w:rPr>
-              <w:t xml:space="preserve">This icon is used for the </w:t>
-            </w:r>
-            <w:r>
-              <w:rPr>
-                <w:noProof/>
-              </w:rPr>
-              <w:t xml:space="preserve">dashabord </w:t>
-            </w:r>
-            <w:r>
-              <w:rPr>
-                <w:noProof/>
-              </w:rPr>
-              <w:t>page navigation tab. It is used in white color for an active tab and in black color for an inactive tab</w:t>
+              <w:t>This icon is used for the dashabord page navigation tab. It is used in white color for an active tab and in black color for an inactive tab</w:t>
             </w:r>
           </w:p>
         </w:tc>
@@ -4153,7 +5975,7 @@
                           <pic:cNvPicPr/>
                         </pic:nvPicPr>
                         <pic:blipFill>
-                          <a:blip r:embed="rId15" cstate="print">
+                          <a:blip r:embed="rId16" cstate="print">
                             <a:extLst>
                               <a:ext uri="{28A0092B-C50C-407E-A947-70E740481C1C}">
                                 <a14:useLocalDpi xmlns:a14="http://schemas.microsoft.com/office/drawing/2010/main" val="0"/>
@@ -4240,7 +6062,7 @@
                           <pic:cNvPicPr/>
                         </pic:nvPicPr>
                         <pic:blipFill>
-                          <a:blip r:embed="rId16" cstate="print">
+                          <a:blip r:embed="rId17" cstate="print">
                             <a:extLst>
                               <a:ext uri="{28A0092B-C50C-407E-A947-70E740481C1C}">
                                 <a14:useLocalDpi xmlns:a14="http://schemas.microsoft.com/office/drawing/2010/main" val="0"/>
@@ -4320,7 +6142,7 @@
                           <pic:cNvPicPr/>
                         </pic:nvPicPr>
                         <pic:blipFill>
-                          <a:blip r:embed="rId17">
+                          <a:blip r:embed="rId18">
                             <a:extLst>
                               <a:ext uri="{28A0092B-C50C-407E-A947-70E740481C1C}">
                                 <a14:useLocalDpi xmlns:a14="http://schemas.microsoft.com/office/drawing/2010/main" val="0"/>
@@ -4379,7 +6201,7 @@
                 <w:color w:val="FF0000"/>
               </w:rPr>
               <w:drawing>
-                <wp:inline distT="0" distB="0" distL="0" distR="0" wp14:anchorId="7B2FBC6A" wp14:editId="6AFBBB41">
+                <wp:inline distT="0" distB="0" distL="0" distR="0" wp14:anchorId="7B2FBC6A" wp14:editId="21720DFA">
                   <wp:extent cx="493548" cy="388620"/>
                   <wp:effectExtent l="0" t="0" r="1905" b="0"/>
                   <wp:docPr id="332599293" name="Picture 7" descr="A black arrows on a white background&#10;&#10;Description automatically generated"/>
@@ -4394,7 +6216,7 @@
                           <pic:cNvPicPr/>
                         </pic:nvPicPr>
                         <pic:blipFill>
-                          <a:blip r:embed="rId18" cstate="print">
+                          <a:blip r:embed="rId19" cstate="print">
                             <a:extLst>
                               <a:ext uri="{28A0092B-C50C-407E-A947-70E740481C1C}">
                                 <a14:useLocalDpi xmlns:a14="http://schemas.microsoft.com/office/drawing/2010/main" val="0"/>
@@ -4431,13 +6253,7 @@
               <w:jc w:val="both"/>
             </w:pPr>
             <w:r>
-              <w:t xml:space="preserve">These icons are used to navigate to the previous page and </w:t>
-            </w:r>
-            <w:r>
-              <w:t>next</w:t>
-            </w:r>
-            <w:r>
-              <w:t xml:space="preserve"> page in the table </w:t>
+              <w:t xml:space="preserve">These icons are used to navigate to the previous page and next page in the table </w:t>
             </w:r>
           </w:p>
         </w:tc>
@@ -4474,7 +6290,7 @@
                           <pic:cNvPicPr/>
                         </pic:nvPicPr>
                         <pic:blipFill>
-                          <a:blip r:embed="rId19" cstate="print">
+                          <a:blip r:embed="rId20" cstate="print">
                             <a:extLst>
                               <a:ext uri="{28A0092B-C50C-407E-A947-70E740481C1C}">
                                 <a14:useLocalDpi xmlns:a14="http://schemas.microsoft.com/office/drawing/2010/main" val="0"/>
@@ -4548,7 +6364,7 @@
                           <pic:cNvPicPr/>
                         </pic:nvPicPr>
                         <pic:blipFill>
-                          <a:blip r:embed="rId20" cstate="print">
+                          <a:blip r:embed="rId21" cstate="print">
                             <a:extLst>
                               <a:ext uri="{28A0092B-C50C-407E-A947-70E740481C1C}">
                                 <a14:useLocalDpi xmlns:a14="http://schemas.microsoft.com/office/drawing/2010/main" val="0"/>
@@ -7010,6 +8826,232 @@
 <file path=word/numbering.xml><?xml version="1.0" encoding="utf-8"?>
 <w:numbering xmlns:wpc="http://schemas.microsoft.com/office/word/2010/wordprocessingCanvas" xmlns:cx="http://schemas.microsoft.com/office/drawing/2014/chartex" xmlns:cx1="http://schemas.microsoft.com/office/drawing/2015/9/8/chartex" xmlns:cx2="http://schemas.microsoft.com/office/drawing/2015/10/21/chartex" xmlns:cx3="http://schemas.microsoft.com/office/drawing/2016/5/9/chartex" xmlns:cx4="http://schemas.microsoft.com/office/drawing/2016/5/10/chartex" xmlns:cx5="http://schemas.microsoft.com/office/drawing/2016/5/11/chartex" xmlns:cx6="http://schemas.microsoft.com/office/drawing/2016/5/12/chartex" xmlns:cx7="http://schemas.microsoft.com/office/drawing/2016/5/13/chartex" xmlns:cx8="http://schemas.microsoft.com/office/drawing/2016/5/14/chartex" xmlns:mc="http://schemas.openxmlformats.org/markup-compatibility/2006" xmlns:aink="http://schemas.microsoft.com/office/drawing/2016/ink" xmlns:am3d="http://schemas.microsoft.com/office/drawing/2017/model3d" xmlns:o="urn:schemas-microsoft-com:office:office" xmlns:oel="http://schemas.microsoft.com/office/2019/extlst" xmlns:r="http://schemas.openxmlformats.org/officeDocument/2006/relationships" xmlns:m="http://schemas.openxmlformats.org/officeDocument/2006/math" xmlns:v="urn:schemas-microsoft-com:vml" xmlns:wp14="http://schemas.microsoft.com/office/word/2010/wordprocessingDrawing" xmlns:wp="http://schemas.openxmlformats.org/drawingml/2006/wordprocessingDrawing" xmlns:w10="urn:schemas-microsoft-com:office:word" xmlns:w="http://schemas.openxmlformats.org/wordprocessingml/2006/main" xmlns:w14="http://schemas.microsoft.com/office/word/2010/wordml" xmlns:w15="http://schemas.microsoft.com/office/word/2012/wordml" xmlns:w16cex="http://schemas.microsoft.com/office/word/2018/wordml/cex" xmlns:w16cid="http://schemas.microsoft.com/office/word/2016/wordml/cid" xmlns:w16="http://schemas.microsoft.com/office/word/2018/wordml" xmlns:w16sdtdh="http://schemas.microsoft.com/office/word/2020/wordml/sdtdatahash" xmlns:w16se="http://schemas.microsoft.com/office/word/2015/wordml/symex" xmlns:wpg="http://schemas.microsoft.com/office/word/2010/wordprocessingGroup" xmlns:wpi="http://schemas.microsoft.com/office/word/2010/wordprocessingInk" xmlns:wne="http://schemas.microsoft.com/office/word/2006/wordml" xmlns:wps="http://schemas.microsoft.com/office/word/2010/wordprocessingShape" mc:Ignorable="w14 w15 w16se w16cid w16 w16cex w16sdtdh wp14">
   <w:abstractNum w:abstractNumId="0" w15:restartNumberingAfterBreak="0">
+    <w:nsid w:val="051D5F25"/>
+    <w:multiLevelType w:val="hybridMultilevel"/>
+    <w:tmpl w:val="5F64EB32"/>
+    <w:lvl w:ilvl="0" w:tplc="0C090003">
+      <w:start w:val="1"/>
+      <w:numFmt w:val="bullet"/>
+      <w:lvlText w:val="o"/>
+      <w:lvlJc w:val="left"/>
+      <w:pPr>
+        <w:ind w:left="1800" w:hanging="360"/>
+      </w:pPr>
+      <w:rPr>
+        <w:rFonts w:ascii="Courier New" w:hAnsi="Courier New" w:cs="Courier New" w:hint="default"/>
+      </w:rPr>
+    </w:lvl>
+    <w:lvl w:ilvl="1" w:tplc="FFFFFFFF" w:tentative="1">
+      <w:start w:val="1"/>
+      <w:numFmt w:val="bullet"/>
+      <w:lvlText w:val="o"/>
+      <w:lvlJc w:val="left"/>
+      <w:pPr>
+        <w:ind w:left="2160" w:hanging="360"/>
+      </w:pPr>
+      <w:rPr>
+        <w:rFonts w:ascii="Courier New" w:hAnsi="Courier New" w:cs="Courier New" w:hint="default"/>
+      </w:rPr>
+    </w:lvl>
+    <w:lvl w:ilvl="2" w:tplc="FFFFFFFF" w:tentative="1">
+      <w:start w:val="1"/>
+      <w:numFmt w:val="bullet"/>
+      <w:lvlText w:val=""/>
+      <w:lvlJc w:val="left"/>
+      <w:pPr>
+        <w:ind w:left="2880" w:hanging="360"/>
+      </w:pPr>
+      <w:rPr>
+        <w:rFonts w:ascii="Wingdings" w:hAnsi="Wingdings" w:hint="default"/>
+      </w:rPr>
+    </w:lvl>
+    <w:lvl w:ilvl="3" w:tplc="FFFFFFFF" w:tentative="1">
+      <w:start w:val="1"/>
+      <w:numFmt w:val="bullet"/>
+      <w:lvlText w:val=""/>
+      <w:lvlJc w:val="left"/>
+      <w:pPr>
+        <w:ind w:left="3600" w:hanging="360"/>
+      </w:pPr>
+      <w:rPr>
+        <w:rFonts w:ascii="Symbol" w:hAnsi="Symbol" w:hint="default"/>
+      </w:rPr>
+    </w:lvl>
+    <w:lvl w:ilvl="4" w:tplc="FFFFFFFF" w:tentative="1">
+      <w:start w:val="1"/>
+      <w:numFmt w:val="bullet"/>
+      <w:lvlText w:val="o"/>
+      <w:lvlJc w:val="left"/>
+      <w:pPr>
+        <w:ind w:left="4320" w:hanging="360"/>
+      </w:pPr>
+      <w:rPr>
+        <w:rFonts w:ascii="Courier New" w:hAnsi="Courier New" w:cs="Courier New" w:hint="default"/>
+      </w:rPr>
+    </w:lvl>
+    <w:lvl w:ilvl="5" w:tplc="FFFFFFFF" w:tentative="1">
+      <w:start w:val="1"/>
+      <w:numFmt w:val="bullet"/>
+      <w:lvlText w:val=""/>
+      <w:lvlJc w:val="left"/>
+      <w:pPr>
+        <w:ind w:left="5040" w:hanging="360"/>
+      </w:pPr>
+      <w:rPr>
+        <w:rFonts w:ascii="Wingdings" w:hAnsi="Wingdings" w:hint="default"/>
+      </w:rPr>
+    </w:lvl>
+    <w:lvl w:ilvl="6" w:tplc="FFFFFFFF" w:tentative="1">
+      <w:start w:val="1"/>
+      <w:numFmt w:val="bullet"/>
+      <w:lvlText w:val=""/>
+      <w:lvlJc w:val="left"/>
+      <w:pPr>
+        <w:ind w:left="5760" w:hanging="360"/>
+      </w:pPr>
+      <w:rPr>
+        <w:rFonts w:ascii="Symbol" w:hAnsi="Symbol" w:hint="default"/>
+      </w:rPr>
+    </w:lvl>
+    <w:lvl w:ilvl="7" w:tplc="FFFFFFFF" w:tentative="1">
+      <w:start w:val="1"/>
+      <w:numFmt w:val="bullet"/>
+      <w:lvlText w:val="o"/>
+      <w:lvlJc w:val="left"/>
+      <w:pPr>
+        <w:ind w:left="6480" w:hanging="360"/>
+      </w:pPr>
+      <w:rPr>
+        <w:rFonts w:ascii="Courier New" w:hAnsi="Courier New" w:cs="Courier New" w:hint="default"/>
+      </w:rPr>
+    </w:lvl>
+    <w:lvl w:ilvl="8" w:tplc="FFFFFFFF" w:tentative="1">
+      <w:start w:val="1"/>
+      <w:numFmt w:val="bullet"/>
+      <w:lvlText w:val=""/>
+      <w:lvlJc w:val="left"/>
+      <w:pPr>
+        <w:ind w:left="7200" w:hanging="360"/>
+      </w:pPr>
+      <w:rPr>
+        <w:rFonts w:ascii="Wingdings" w:hAnsi="Wingdings" w:hint="default"/>
+      </w:rPr>
+    </w:lvl>
+  </w:abstractNum>
+  <w:abstractNum w:abstractNumId="1" w15:restartNumberingAfterBreak="0">
+    <w:nsid w:val="0A447FD9"/>
+    <w:multiLevelType w:val="hybridMultilevel"/>
+    <w:tmpl w:val="06D8CDFC"/>
+    <w:lvl w:ilvl="0" w:tplc="04090001">
+      <w:start w:val="1"/>
+      <w:numFmt w:val="bullet"/>
+      <w:lvlText w:val=""/>
+      <w:lvlJc w:val="left"/>
+      <w:pPr>
+        <w:ind w:left="720" w:hanging="360"/>
+      </w:pPr>
+      <w:rPr>
+        <w:rFonts w:ascii="Symbol" w:hAnsi="Symbol" w:hint="default"/>
+      </w:rPr>
+    </w:lvl>
+    <w:lvl w:ilvl="1" w:tplc="04090003">
+      <w:start w:val="1"/>
+      <w:numFmt w:val="bullet"/>
+      <w:lvlText w:val="o"/>
+      <w:lvlJc w:val="left"/>
+      <w:pPr>
+        <w:ind w:left="1440" w:hanging="360"/>
+      </w:pPr>
+      <w:rPr>
+        <w:rFonts w:ascii="Courier New" w:hAnsi="Courier New" w:cs="Courier New" w:hint="default"/>
+      </w:rPr>
+    </w:lvl>
+    <w:lvl w:ilvl="2" w:tplc="04090005">
+      <w:start w:val="1"/>
+      <w:numFmt w:val="bullet"/>
+      <w:lvlText w:val=""/>
+      <w:lvlJc w:val="left"/>
+      <w:pPr>
+        <w:ind w:left="2160" w:hanging="360"/>
+      </w:pPr>
+      <w:rPr>
+        <w:rFonts w:ascii="Wingdings" w:hAnsi="Wingdings" w:hint="default"/>
+      </w:rPr>
+    </w:lvl>
+    <w:lvl w:ilvl="3" w:tplc="04090001">
+      <w:start w:val="1"/>
+      <w:numFmt w:val="bullet"/>
+      <w:lvlText w:val=""/>
+      <w:lvlJc w:val="left"/>
+      <w:pPr>
+        <w:ind w:left="2880" w:hanging="360"/>
+      </w:pPr>
+      <w:rPr>
+        <w:rFonts w:ascii="Symbol" w:hAnsi="Symbol" w:hint="default"/>
+      </w:rPr>
+    </w:lvl>
+    <w:lvl w:ilvl="4" w:tplc="04090003">
+      <w:start w:val="1"/>
+      <w:numFmt w:val="bullet"/>
+      <w:lvlText w:val="o"/>
+      <w:lvlJc w:val="left"/>
+      <w:pPr>
+        <w:ind w:left="3600" w:hanging="360"/>
+      </w:pPr>
+      <w:rPr>
+        <w:rFonts w:ascii="Courier New" w:hAnsi="Courier New" w:cs="Courier New" w:hint="default"/>
+      </w:rPr>
+    </w:lvl>
+    <w:lvl w:ilvl="5" w:tplc="04090005">
+      <w:start w:val="1"/>
+      <w:numFmt w:val="bullet"/>
+      <w:lvlText w:val=""/>
+      <w:lvlJc w:val="left"/>
+      <w:pPr>
+        <w:ind w:left="4320" w:hanging="360"/>
+      </w:pPr>
+      <w:rPr>
+        <w:rFonts w:ascii="Wingdings" w:hAnsi="Wingdings" w:hint="default"/>
+      </w:rPr>
+    </w:lvl>
+    <w:lvl w:ilvl="6" w:tplc="04090001">
+      <w:start w:val="1"/>
+      <w:numFmt w:val="bullet"/>
+      <w:lvlText w:val=""/>
+      <w:lvlJc w:val="left"/>
+      <w:pPr>
+        <w:ind w:left="5040" w:hanging="360"/>
+      </w:pPr>
+      <w:rPr>
+        <w:rFonts w:ascii="Symbol" w:hAnsi="Symbol" w:hint="default"/>
+      </w:rPr>
+    </w:lvl>
+    <w:lvl w:ilvl="7" w:tplc="04090003">
+      <w:start w:val="1"/>
+      <w:numFmt w:val="bullet"/>
+      <w:lvlText w:val="o"/>
+      <w:lvlJc w:val="left"/>
+      <w:pPr>
+        <w:ind w:left="5760" w:hanging="360"/>
+      </w:pPr>
+      <w:rPr>
+        <w:rFonts w:ascii="Courier New" w:hAnsi="Courier New" w:cs="Courier New" w:hint="default"/>
+      </w:rPr>
+    </w:lvl>
+    <w:lvl w:ilvl="8" w:tplc="04090005">
+      <w:start w:val="1"/>
+      <w:numFmt w:val="bullet"/>
+      <w:lvlText w:val=""/>
+      <w:lvlJc w:val="left"/>
+      <w:pPr>
+        <w:ind w:left="6480" w:hanging="360"/>
+      </w:pPr>
+      <w:rPr>
+        <w:rFonts w:ascii="Wingdings" w:hAnsi="Wingdings" w:hint="default"/>
+      </w:rPr>
+    </w:lvl>
+  </w:abstractNum>
+  <w:abstractNum w:abstractNumId="2" w15:restartNumberingAfterBreak="0">
     <w:nsid w:val="0FA139A8"/>
     <w:multiLevelType w:val="hybridMultilevel"/>
     <w:tmpl w:val="21E846DE"/>
@@ -7122,7 +9164,156 @@
       </w:rPr>
     </w:lvl>
   </w:abstractNum>
-  <w:abstractNum w:abstractNumId="1" w15:restartNumberingAfterBreak="0">
+  <w:abstractNum w:abstractNumId="3" w15:restartNumberingAfterBreak="0">
+    <w:nsid w:val="237E61B7"/>
+    <w:multiLevelType w:val="multilevel"/>
+    <w:tmpl w:val="03C28E5A"/>
+    <w:lvl w:ilvl="0">
+      <w:start w:val="1"/>
+      <w:numFmt w:val="bullet"/>
+      <w:lvlText w:val=""/>
+      <w:lvlJc w:val="left"/>
+      <w:pPr>
+        <w:tabs>
+          <w:tab w:val="num" w:pos="720"/>
+        </w:tabs>
+        <w:ind w:left="720" w:hanging="360"/>
+      </w:pPr>
+      <w:rPr>
+        <w:rFonts w:ascii="Symbol" w:hAnsi="Symbol" w:hint="default"/>
+        <w:sz w:val="20"/>
+      </w:rPr>
+    </w:lvl>
+    <w:lvl w:ilvl="1" w:tentative="1">
+      <w:start w:val="1"/>
+      <w:numFmt w:val="bullet"/>
+      <w:lvlText w:val="o"/>
+      <w:lvlJc w:val="left"/>
+      <w:pPr>
+        <w:tabs>
+          <w:tab w:val="num" w:pos="1440"/>
+        </w:tabs>
+        <w:ind w:left="1440" w:hanging="360"/>
+      </w:pPr>
+      <w:rPr>
+        <w:rFonts w:ascii="Courier New" w:hAnsi="Courier New" w:hint="default"/>
+        <w:sz w:val="20"/>
+      </w:rPr>
+    </w:lvl>
+    <w:lvl w:ilvl="2" w:tentative="1">
+      <w:start w:val="1"/>
+      <w:numFmt w:val="bullet"/>
+      <w:lvlText w:val=""/>
+      <w:lvlJc w:val="left"/>
+      <w:pPr>
+        <w:tabs>
+          <w:tab w:val="num" w:pos="2160"/>
+        </w:tabs>
+        <w:ind w:left="2160" w:hanging="360"/>
+      </w:pPr>
+      <w:rPr>
+        <w:rFonts w:ascii="Wingdings" w:hAnsi="Wingdings" w:hint="default"/>
+        <w:sz w:val="20"/>
+      </w:rPr>
+    </w:lvl>
+    <w:lvl w:ilvl="3" w:tentative="1">
+      <w:start w:val="1"/>
+      <w:numFmt w:val="bullet"/>
+      <w:lvlText w:val=""/>
+      <w:lvlJc w:val="left"/>
+      <w:pPr>
+        <w:tabs>
+          <w:tab w:val="num" w:pos="2880"/>
+        </w:tabs>
+        <w:ind w:left="2880" w:hanging="360"/>
+      </w:pPr>
+      <w:rPr>
+        <w:rFonts w:ascii="Wingdings" w:hAnsi="Wingdings" w:hint="default"/>
+        <w:sz w:val="20"/>
+      </w:rPr>
+    </w:lvl>
+    <w:lvl w:ilvl="4" w:tentative="1">
+      <w:start w:val="1"/>
+      <w:numFmt w:val="bullet"/>
+      <w:lvlText w:val=""/>
+      <w:lvlJc w:val="left"/>
+      <w:pPr>
+        <w:tabs>
+          <w:tab w:val="num" w:pos="3600"/>
+        </w:tabs>
+        <w:ind w:left="3600" w:hanging="360"/>
+      </w:pPr>
+      <w:rPr>
+        <w:rFonts w:ascii="Wingdings" w:hAnsi="Wingdings" w:hint="default"/>
+        <w:sz w:val="20"/>
+      </w:rPr>
+    </w:lvl>
+    <w:lvl w:ilvl="5" w:tentative="1">
+      <w:start w:val="1"/>
+      <w:numFmt w:val="bullet"/>
+      <w:lvlText w:val=""/>
+      <w:lvlJc w:val="left"/>
+      <w:pPr>
+        <w:tabs>
+          <w:tab w:val="num" w:pos="4320"/>
+        </w:tabs>
+        <w:ind w:left="4320" w:hanging="360"/>
+      </w:pPr>
+      <w:rPr>
+        <w:rFonts w:ascii="Wingdings" w:hAnsi="Wingdings" w:hint="default"/>
+        <w:sz w:val="20"/>
+      </w:rPr>
+    </w:lvl>
+    <w:lvl w:ilvl="6" w:tentative="1">
+      <w:start w:val="1"/>
+      <w:numFmt w:val="bullet"/>
+      <w:lvlText w:val=""/>
+      <w:lvlJc w:val="left"/>
+      <w:pPr>
+        <w:tabs>
+          <w:tab w:val="num" w:pos="5040"/>
+        </w:tabs>
+        <w:ind w:left="5040" w:hanging="360"/>
+      </w:pPr>
+      <w:rPr>
+        <w:rFonts w:ascii="Wingdings" w:hAnsi="Wingdings" w:hint="default"/>
+        <w:sz w:val="20"/>
+      </w:rPr>
+    </w:lvl>
+    <w:lvl w:ilvl="7" w:tentative="1">
+      <w:start w:val="1"/>
+      <w:numFmt w:val="bullet"/>
+      <w:lvlText w:val=""/>
+      <w:lvlJc w:val="left"/>
+      <w:pPr>
+        <w:tabs>
+          <w:tab w:val="num" w:pos="5760"/>
+        </w:tabs>
+        <w:ind w:left="5760" w:hanging="360"/>
+      </w:pPr>
+      <w:rPr>
+        <w:rFonts w:ascii="Wingdings" w:hAnsi="Wingdings" w:hint="default"/>
+        <w:sz w:val="20"/>
+      </w:rPr>
+    </w:lvl>
+    <w:lvl w:ilvl="8" w:tentative="1">
+      <w:start w:val="1"/>
+      <w:numFmt w:val="bullet"/>
+      <w:lvlText w:val=""/>
+      <w:lvlJc w:val="left"/>
+      <w:pPr>
+        <w:tabs>
+          <w:tab w:val="num" w:pos="6480"/>
+        </w:tabs>
+        <w:ind w:left="6480" w:hanging="360"/>
+      </w:pPr>
+      <w:rPr>
+        <w:rFonts w:ascii="Wingdings" w:hAnsi="Wingdings" w:hint="default"/>
+        <w:sz w:val="20"/>
+      </w:rPr>
+    </w:lvl>
+  </w:abstractNum>
+  <w:abstractNum w:abstractNumId="4" w15:restartNumberingAfterBreak="0">
     <w:nsid w:val="367E3F6A"/>
     <w:multiLevelType w:val="hybridMultilevel"/>
     <w:tmpl w:val="0CB6E2E4"/>
@@ -7234,7 +9425,7 @@
       </w:rPr>
     </w:lvl>
   </w:abstractNum>
-  <w:abstractNum w:abstractNumId="2" w15:restartNumberingAfterBreak="0">
+  <w:abstractNum w:abstractNumId="5" w15:restartNumberingAfterBreak="0">
     <w:nsid w:val="375D36C8"/>
     <w:multiLevelType w:val="multilevel"/>
     <w:tmpl w:val="CF405D9C"/>
@@ -7347,7 +9538,120 @@
       </w:rPr>
     </w:lvl>
   </w:abstractNum>
-  <w:abstractNum w:abstractNumId="3" w15:restartNumberingAfterBreak="0">
+  <w:abstractNum w:abstractNumId="6" w15:restartNumberingAfterBreak="0">
+    <w:nsid w:val="38A021DA"/>
+    <w:multiLevelType w:val="hybridMultilevel"/>
+    <w:tmpl w:val="C69867E6"/>
+    <w:lvl w:ilvl="0" w:tplc="04090001">
+      <w:start w:val="1"/>
+      <w:numFmt w:val="bullet"/>
+      <w:lvlText w:val=""/>
+      <w:lvlJc w:val="left"/>
+      <w:pPr>
+        <w:ind w:left="720" w:hanging="360"/>
+      </w:pPr>
+      <w:rPr>
+        <w:rFonts w:ascii="Symbol" w:hAnsi="Symbol" w:hint="default"/>
+      </w:rPr>
+    </w:lvl>
+    <w:lvl w:ilvl="1" w:tplc="04090003">
+      <w:start w:val="1"/>
+      <w:numFmt w:val="bullet"/>
+      <w:lvlText w:val="o"/>
+      <w:lvlJc w:val="left"/>
+      <w:pPr>
+        <w:ind w:left="1440" w:hanging="360"/>
+      </w:pPr>
+      <w:rPr>
+        <w:rFonts w:ascii="Courier New" w:hAnsi="Courier New" w:cs="Courier New" w:hint="default"/>
+      </w:rPr>
+    </w:lvl>
+    <w:lvl w:ilvl="2" w:tplc="04090005">
+      <w:start w:val="1"/>
+      <w:numFmt w:val="bullet"/>
+      <w:lvlText w:val=""/>
+      <w:lvlJc w:val="left"/>
+      <w:pPr>
+        <w:ind w:left="2160" w:hanging="360"/>
+      </w:pPr>
+      <w:rPr>
+        <w:rFonts w:ascii="Wingdings" w:hAnsi="Wingdings" w:hint="default"/>
+      </w:rPr>
+    </w:lvl>
+    <w:lvl w:ilvl="3" w:tplc="04090001">
+      <w:start w:val="1"/>
+      <w:numFmt w:val="bullet"/>
+      <w:lvlText w:val=""/>
+      <w:lvlJc w:val="left"/>
+      <w:pPr>
+        <w:ind w:left="2880" w:hanging="360"/>
+      </w:pPr>
+      <w:rPr>
+        <w:rFonts w:ascii="Symbol" w:hAnsi="Symbol" w:hint="default"/>
+      </w:rPr>
+    </w:lvl>
+    <w:lvl w:ilvl="4" w:tplc="04090003">
+      <w:start w:val="1"/>
+      <w:numFmt w:val="bullet"/>
+      <w:lvlText w:val="o"/>
+      <w:lvlJc w:val="left"/>
+      <w:pPr>
+        <w:ind w:left="3600" w:hanging="360"/>
+      </w:pPr>
+      <w:rPr>
+        <w:rFonts w:ascii="Courier New" w:hAnsi="Courier New" w:cs="Courier New" w:hint="default"/>
+      </w:rPr>
+    </w:lvl>
+    <w:lvl w:ilvl="5" w:tplc="04090005">
+      <w:start w:val="1"/>
+      <w:numFmt w:val="bullet"/>
+      <w:lvlText w:val=""/>
+      <w:lvlJc w:val="left"/>
+      <w:pPr>
+        <w:ind w:left="4320" w:hanging="360"/>
+      </w:pPr>
+      <w:rPr>
+        <w:rFonts w:ascii="Wingdings" w:hAnsi="Wingdings" w:hint="default"/>
+      </w:rPr>
+    </w:lvl>
+    <w:lvl w:ilvl="6" w:tplc="04090001">
+      <w:start w:val="1"/>
+      <w:numFmt w:val="bullet"/>
+      <w:lvlText w:val=""/>
+      <w:lvlJc w:val="left"/>
+      <w:pPr>
+        <w:ind w:left="5040" w:hanging="360"/>
+      </w:pPr>
+      <w:rPr>
+        <w:rFonts w:ascii="Symbol" w:hAnsi="Symbol" w:hint="default"/>
+      </w:rPr>
+    </w:lvl>
+    <w:lvl w:ilvl="7" w:tplc="04090003">
+      <w:start w:val="1"/>
+      <w:numFmt w:val="bullet"/>
+      <w:lvlText w:val="o"/>
+      <w:lvlJc w:val="left"/>
+      <w:pPr>
+        <w:ind w:left="5760" w:hanging="360"/>
+      </w:pPr>
+      <w:rPr>
+        <w:rFonts w:ascii="Courier New" w:hAnsi="Courier New" w:cs="Courier New" w:hint="default"/>
+      </w:rPr>
+    </w:lvl>
+    <w:lvl w:ilvl="8" w:tplc="04090005">
+      <w:start w:val="1"/>
+      <w:numFmt w:val="bullet"/>
+      <w:lvlText w:val=""/>
+      <w:lvlJc w:val="left"/>
+      <w:pPr>
+        <w:ind w:left="6480" w:hanging="360"/>
+      </w:pPr>
+      <w:rPr>
+        <w:rFonts w:ascii="Wingdings" w:hAnsi="Wingdings" w:hint="default"/>
+      </w:rPr>
+    </w:lvl>
+  </w:abstractNum>
+  <w:abstractNum w:abstractNumId="7" w15:restartNumberingAfterBreak="0">
     <w:nsid w:val="4982579E"/>
     <w:multiLevelType w:val="hybridMultilevel"/>
     <w:tmpl w:val="1FF0B1BA"/>
@@ -7460,7 +9764,231 @@
       </w:rPr>
     </w:lvl>
   </w:abstractNum>
-  <w:abstractNum w:abstractNumId="4" w15:restartNumberingAfterBreak="0">
+  <w:abstractNum w:abstractNumId="8" w15:restartNumberingAfterBreak="0">
+    <w:nsid w:val="57D96006"/>
+    <w:multiLevelType w:val="hybridMultilevel"/>
+    <w:tmpl w:val="2B84AFCC"/>
+    <w:lvl w:ilvl="0" w:tplc="B12C8434">
+      <w:numFmt w:val="bullet"/>
+      <w:lvlText w:val="-"/>
+      <w:lvlJc w:val="left"/>
+      <w:pPr>
+        <w:ind w:left="1080" w:hanging="360"/>
+      </w:pPr>
+      <w:rPr>
+        <w:rFonts w:ascii="Calibri" w:eastAsiaTheme="minorEastAsia" w:hAnsi="Calibri" w:cs="Calibri" w:hint="default"/>
+      </w:rPr>
+    </w:lvl>
+    <w:lvl w:ilvl="1" w:tplc="0C090003">
+      <w:start w:val="1"/>
+      <w:numFmt w:val="bullet"/>
+      <w:lvlText w:val="o"/>
+      <w:lvlJc w:val="left"/>
+      <w:pPr>
+        <w:ind w:left="1800" w:hanging="360"/>
+      </w:pPr>
+      <w:rPr>
+        <w:rFonts w:ascii="Courier New" w:hAnsi="Courier New" w:cs="Courier New" w:hint="default"/>
+      </w:rPr>
+    </w:lvl>
+    <w:lvl w:ilvl="2" w:tplc="0C090005" w:tentative="1">
+      <w:start w:val="1"/>
+      <w:numFmt w:val="bullet"/>
+      <w:lvlText w:val=""/>
+      <w:lvlJc w:val="left"/>
+      <w:pPr>
+        <w:ind w:left="2520" w:hanging="360"/>
+      </w:pPr>
+      <w:rPr>
+        <w:rFonts w:ascii="Wingdings" w:hAnsi="Wingdings" w:hint="default"/>
+      </w:rPr>
+    </w:lvl>
+    <w:lvl w:ilvl="3" w:tplc="0C090001" w:tentative="1">
+      <w:start w:val="1"/>
+      <w:numFmt w:val="bullet"/>
+      <w:lvlText w:val=""/>
+      <w:lvlJc w:val="left"/>
+      <w:pPr>
+        <w:ind w:left="3240" w:hanging="360"/>
+      </w:pPr>
+      <w:rPr>
+        <w:rFonts w:ascii="Symbol" w:hAnsi="Symbol" w:hint="default"/>
+      </w:rPr>
+    </w:lvl>
+    <w:lvl w:ilvl="4" w:tplc="0C090003" w:tentative="1">
+      <w:start w:val="1"/>
+      <w:numFmt w:val="bullet"/>
+      <w:lvlText w:val="o"/>
+      <w:lvlJc w:val="left"/>
+      <w:pPr>
+        <w:ind w:left="3960" w:hanging="360"/>
+      </w:pPr>
+      <w:rPr>
+        <w:rFonts w:ascii="Courier New" w:hAnsi="Courier New" w:cs="Courier New" w:hint="default"/>
+      </w:rPr>
+    </w:lvl>
+    <w:lvl w:ilvl="5" w:tplc="0C090005" w:tentative="1">
+      <w:start w:val="1"/>
+      <w:numFmt w:val="bullet"/>
+      <w:lvlText w:val=""/>
+      <w:lvlJc w:val="left"/>
+      <w:pPr>
+        <w:ind w:left="4680" w:hanging="360"/>
+      </w:pPr>
+      <w:rPr>
+        <w:rFonts w:ascii="Wingdings" w:hAnsi="Wingdings" w:hint="default"/>
+      </w:rPr>
+    </w:lvl>
+    <w:lvl w:ilvl="6" w:tplc="0C090001" w:tentative="1">
+      <w:start w:val="1"/>
+      <w:numFmt w:val="bullet"/>
+      <w:lvlText w:val=""/>
+      <w:lvlJc w:val="left"/>
+      <w:pPr>
+        <w:ind w:left="5400" w:hanging="360"/>
+      </w:pPr>
+      <w:rPr>
+        <w:rFonts w:ascii="Symbol" w:hAnsi="Symbol" w:hint="default"/>
+      </w:rPr>
+    </w:lvl>
+    <w:lvl w:ilvl="7" w:tplc="0C090003" w:tentative="1">
+      <w:start w:val="1"/>
+      <w:numFmt w:val="bullet"/>
+      <w:lvlText w:val="o"/>
+      <w:lvlJc w:val="left"/>
+      <w:pPr>
+        <w:ind w:left="6120" w:hanging="360"/>
+      </w:pPr>
+      <w:rPr>
+        <w:rFonts w:ascii="Courier New" w:hAnsi="Courier New" w:cs="Courier New" w:hint="default"/>
+      </w:rPr>
+    </w:lvl>
+    <w:lvl w:ilvl="8" w:tplc="0C090005" w:tentative="1">
+      <w:start w:val="1"/>
+      <w:numFmt w:val="bullet"/>
+      <w:lvlText w:val=""/>
+      <w:lvlJc w:val="left"/>
+      <w:pPr>
+        <w:ind w:left="6840" w:hanging="360"/>
+      </w:pPr>
+      <w:rPr>
+        <w:rFonts w:ascii="Wingdings" w:hAnsi="Wingdings" w:hint="default"/>
+      </w:rPr>
+    </w:lvl>
+  </w:abstractNum>
+  <w:abstractNum w:abstractNumId="9" w15:restartNumberingAfterBreak="0">
+    <w:nsid w:val="58242279"/>
+    <w:multiLevelType w:val="hybridMultilevel"/>
+    <w:tmpl w:val="46101F9A"/>
+    <w:lvl w:ilvl="0" w:tplc="B12C8434">
+      <w:numFmt w:val="bullet"/>
+      <w:lvlText w:val="-"/>
+      <w:lvlJc w:val="left"/>
+      <w:pPr>
+        <w:ind w:left="1800" w:hanging="360"/>
+      </w:pPr>
+      <w:rPr>
+        <w:rFonts w:ascii="Calibri" w:eastAsiaTheme="minorEastAsia" w:hAnsi="Calibri" w:cs="Calibri" w:hint="default"/>
+      </w:rPr>
+    </w:lvl>
+    <w:lvl w:ilvl="1" w:tplc="0C090003" w:tentative="1">
+      <w:start w:val="1"/>
+      <w:numFmt w:val="bullet"/>
+      <w:lvlText w:val="o"/>
+      <w:lvlJc w:val="left"/>
+      <w:pPr>
+        <w:ind w:left="2160" w:hanging="360"/>
+      </w:pPr>
+      <w:rPr>
+        <w:rFonts w:ascii="Courier New" w:hAnsi="Courier New" w:cs="Courier New" w:hint="default"/>
+      </w:rPr>
+    </w:lvl>
+    <w:lvl w:ilvl="2" w:tplc="0C090005" w:tentative="1">
+      <w:start w:val="1"/>
+      <w:numFmt w:val="bullet"/>
+      <w:lvlText w:val=""/>
+      <w:lvlJc w:val="left"/>
+      <w:pPr>
+        <w:ind w:left="2880" w:hanging="360"/>
+      </w:pPr>
+      <w:rPr>
+        <w:rFonts w:ascii="Wingdings" w:hAnsi="Wingdings" w:hint="default"/>
+      </w:rPr>
+    </w:lvl>
+    <w:lvl w:ilvl="3" w:tplc="0C090001" w:tentative="1">
+      <w:start w:val="1"/>
+      <w:numFmt w:val="bullet"/>
+      <w:lvlText w:val=""/>
+      <w:lvlJc w:val="left"/>
+      <w:pPr>
+        <w:ind w:left="3600" w:hanging="360"/>
+      </w:pPr>
+      <w:rPr>
+        <w:rFonts w:ascii="Symbol" w:hAnsi="Symbol" w:hint="default"/>
+      </w:rPr>
+    </w:lvl>
+    <w:lvl w:ilvl="4" w:tplc="0C090003" w:tentative="1">
+      <w:start w:val="1"/>
+      <w:numFmt w:val="bullet"/>
+      <w:lvlText w:val="o"/>
+      <w:lvlJc w:val="left"/>
+      <w:pPr>
+        <w:ind w:left="4320" w:hanging="360"/>
+      </w:pPr>
+      <w:rPr>
+        <w:rFonts w:ascii="Courier New" w:hAnsi="Courier New" w:cs="Courier New" w:hint="default"/>
+      </w:rPr>
+    </w:lvl>
+    <w:lvl w:ilvl="5" w:tplc="0C090005" w:tentative="1">
+      <w:start w:val="1"/>
+      <w:numFmt w:val="bullet"/>
+      <w:lvlText w:val=""/>
+      <w:lvlJc w:val="left"/>
+      <w:pPr>
+        <w:ind w:left="5040" w:hanging="360"/>
+      </w:pPr>
+      <w:rPr>
+        <w:rFonts w:ascii="Wingdings" w:hAnsi="Wingdings" w:hint="default"/>
+      </w:rPr>
+    </w:lvl>
+    <w:lvl w:ilvl="6" w:tplc="0C090001" w:tentative="1">
+      <w:start w:val="1"/>
+      <w:numFmt w:val="bullet"/>
+      <w:lvlText w:val=""/>
+      <w:lvlJc w:val="left"/>
+      <w:pPr>
+        <w:ind w:left="5760" w:hanging="360"/>
+      </w:pPr>
+      <w:rPr>
+        <w:rFonts w:ascii="Symbol" w:hAnsi="Symbol" w:hint="default"/>
+      </w:rPr>
+    </w:lvl>
+    <w:lvl w:ilvl="7" w:tplc="0C090003" w:tentative="1">
+      <w:start w:val="1"/>
+      <w:numFmt w:val="bullet"/>
+      <w:lvlText w:val="o"/>
+      <w:lvlJc w:val="left"/>
+      <w:pPr>
+        <w:ind w:left="6480" w:hanging="360"/>
+      </w:pPr>
+      <w:rPr>
+        <w:rFonts w:ascii="Courier New" w:hAnsi="Courier New" w:cs="Courier New" w:hint="default"/>
+      </w:rPr>
+    </w:lvl>
+    <w:lvl w:ilvl="8" w:tplc="0C090005" w:tentative="1">
+      <w:start w:val="1"/>
+      <w:numFmt w:val="bullet"/>
+      <w:lvlText w:val=""/>
+      <w:lvlJc w:val="left"/>
+      <w:pPr>
+        <w:ind w:left="7200" w:hanging="360"/>
+      </w:pPr>
+      <w:rPr>
+        <w:rFonts w:ascii="Wingdings" w:hAnsi="Wingdings" w:hint="default"/>
+      </w:rPr>
+    </w:lvl>
+  </w:abstractNum>
+  <w:abstractNum w:abstractNumId="10" w15:restartNumberingAfterBreak="0">
     <w:nsid w:val="594D2C6D"/>
     <w:multiLevelType w:val="hybridMultilevel"/>
     <w:tmpl w:val="BA2812A4"/>
@@ -7572,7 +10100,7 @@
       </w:rPr>
     </w:lvl>
   </w:abstractNum>
-  <w:abstractNum w:abstractNumId="5" w15:restartNumberingAfterBreak="0">
+  <w:abstractNum w:abstractNumId="11" w15:restartNumberingAfterBreak="0">
     <w:nsid w:val="59B40630"/>
     <w:multiLevelType w:val="hybridMultilevel"/>
     <w:tmpl w:val="49BE6AE6"/>
@@ -7685,7 +10213,7 @@
       </w:rPr>
     </w:lvl>
   </w:abstractNum>
-  <w:abstractNum w:abstractNumId="6" w15:restartNumberingAfterBreak="0">
+  <w:abstractNum w:abstractNumId="12" w15:restartNumberingAfterBreak="0">
     <w:nsid w:val="63D23837"/>
     <w:multiLevelType w:val="hybridMultilevel"/>
     <w:tmpl w:val="9BD61186"/>
@@ -7797,7 +10325,7 @@
       </w:rPr>
     </w:lvl>
   </w:abstractNum>
-  <w:abstractNum w:abstractNumId="7" w15:restartNumberingAfterBreak="0">
+  <w:abstractNum w:abstractNumId="13" w15:restartNumberingAfterBreak="0">
     <w:nsid w:val="66162F7D"/>
     <w:multiLevelType w:val="hybridMultilevel"/>
     <w:tmpl w:val="38A2F066"/>
@@ -7910,7 +10438,119 @@
       </w:rPr>
     </w:lvl>
   </w:abstractNum>
-  <w:abstractNum w:abstractNumId="8" w15:restartNumberingAfterBreak="0">
+  <w:abstractNum w:abstractNumId="14" w15:restartNumberingAfterBreak="0">
+    <w:nsid w:val="6B9F783A"/>
+    <w:multiLevelType w:val="hybridMultilevel"/>
+    <w:tmpl w:val="1BDE8CDA"/>
+    <w:lvl w:ilvl="0" w:tplc="B12C8434">
+      <w:numFmt w:val="bullet"/>
+      <w:lvlText w:val="-"/>
+      <w:lvlJc w:val="left"/>
+      <w:pPr>
+        <w:ind w:left="1080" w:hanging="360"/>
+      </w:pPr>
+      <w:rPr>
+        <w:rFonts w:ascii="Calibri" w:eastAsiaTheme="minorEastAsia" w:hAnsi="Calibri" w:cs="Calibri" w:hint="default"/>
+      </w:rPr>
+    </w:lvl>
+    <w:lvl w:ilvl="1" w:tplc="0C090003" w:tentative="1">
+      <w:start w:val="1"/>
+      <w:numFmt w:val="bullet"/>
+      <w:lvlText w:val="o"/>
+      <w:lvlJc w:val="left"/>
+      <w:pPr>
+        <w:ind w:left="1440" w:hanging="360"/>
+      </w:pPr>
+      <w:rPr>
+        <w:rFonts w:ascii="Courier New" w:hAnsi="Courier New" w:cs="Courier New" w:hint="default"/>
+      </w:rPr>
+    </w:lvl>
+    <w:lvl w:ilvl="2" w:tplc="0C090005" w:tentative="1">
+      <w:start w:val="1"/>
+      <w:numFmt w:val="bullet"/>
+      <w:lvlText w:val=""/>
+      <w:lvlJc w:val="left"/>
+      <w:pPr>
+        <w:ind w:left="2160" w:hanging="360"/>
+      </w:pPr>
+      <w:rPr>
+        <w:rFonts w:ascii="Wingdings" w:hAnsi="Wingdings" w:hint="default"/>
+      </w:rPr>
+    </w:lvl>
+    <w:lvl w:ilvl="3" w:tplc="0C090001" w:tentative="1">
+      <w:start w:val="1"/>
+      <w:numFmt w:val="bullet"/>
+      <w:lvlText w:val=""/>
+      <w:lvlJc w:val="left"/>
+      <w:pPr>
+        <w:ind w:left="2880" w:hanging="360"/>
+      </w:pPr>
+      <w:rPr>
+        <w:rFonts w:ascii="Symbol" w:hAnsi="Symbol" w:hint="default"/>
+      </w:rPr>
+    </w:lvl>
+    <w:lvl w:ilvl="4" w:tplc="0C090003" w:tentative="1">
+      <w:start w:val="1"/>
+      <w:numFmt w:val="bullet"/>
+      <w:lvlText w:val="o"/>
+      <w:lvlJc w:val="left"/>
+      <w:pPr>
+        <w:ind w:left="3600" w:hanging="360"/>
+      </w:pPr>
+      <w:rPr>
+        <w:rFonts w:ascii="Courier New" w:hAnsi="Courier New" w:cs="Courier New" w:hint="default"/>
+      </w:rPr>
+    </w:lvl>
+    <w:lvl w:ilvl="5" w:tplc="0C090005" w:tentative="1">
+      <w:start w:val="1"/>
+      <w:numFmt w:val="bullet"/>
+      <w:lvlText w:val=""/>
+      <w:lvlJc w:val="left"/>
+      <w:pPr>
+        <w:ind w:left="4320" w:hanging="360"/>
+      </w:pPr>
+      <w:rPr>
+        <w:rFonts w:ascii="Wingdings" w:hAnsi="Wingdings" w:hint="default"/>
+      </w:rPr>
+    </w:lvl>
+    <w:lvl w:ilvl="6" w:tplc="0C090001" w:tentative="1">
+      <w:start w:val="1"/>
+      <w:numFmt w:val="bullet"/>
+      <w:lvlText w:val=""/>
+      <w:lvlJc w:val="left"/>
+      <w:pPr>
+        <w:ind w:left="5040" w:hanging="360"/>
+      </w:pPr>
+      <w:rPr>
+        <w:rFonts w:ascii="Symbol" w:hAnsi="Symbol" w:hint="default"/>
+      </w:rPr>
+    </w:lvl>
+    <w:lvl w:ilvl="7" w:tplc="0C090003" w:tentative="1">
+      <w:start w:val="1"/>
+      <w:numFmt w:val="bullet"/>
+      <w:lvlText w:val="o"/>
+      <w:lvlJc w:val="left"/>
+      <w:pPr>
+        <w:ind w:left="5760" w:hanging="360"/>
+      </w:pPr>
+      <w:rPr>
+        <w:rFonts w:ascii="Courier New" w:hAnsi="Courier New" w:cs="Courier New" w:hint="default"/>
+      </w:rPr>
+    </w:lvl>
+    <w:lvl w:ilvl="8" w:tplc="0C090005" w:tentative="1">
+      <w:start w:val="1"/>
+      <w:numFmt w:val="bullet"/>
+      <w:lvlText w:val=""/>
+      <w:lvlJc w:val="left"/>
+      <w:pPr>
+        <w:ind w:left="6480" w:hanging="360"/>
+      </w:pPr>
+      <w:rPr>
+        <w:rFonts w:ascii="Wingdings" w:hAnsi="Wingdings" w:hint="default"/>
+      </w:rPr>
+    </w:lvl>
+  </w:abstractNum>
+  <w:abstractNum w:abstractNumId="15" w15:restartNumberingAfterBreak="0">
     <w:nsid w:val="765D23A3"/>
     <w:multiLevelType w:val="multilevel"/>
     <w:tmpl w:val="D2A25216"/>
@@ -8024,31 +10664,70 @@
     </w:lvl>
   </w:abstractNum>
   <w:num w:numId="1" w16cid:durableId="2131314750">
+    <w:abstractNumId w:val="5"/>
+  </w:num>
+  <w:num w:numId="2" w16cid:durableId="1315253902">
+    <w:abstractNumId w:val="15"/>
+  </w:num>
+  <w:num w:numId="3" w16cid:durableId="1330519792">
+    <w:abstractNumId w:val="13"/>
+  </w:num>
+  <w:num w:numId="4" w16cid:durableId="309750183">
+    <w:abstractNumId w:val="10"/>
+  </w:num>
+  <w:num w:numId="5" w16cid:durableId="223151071">
+    <w:abstractNumId w:val="12"/>
+  </w:num>
+  <w:num w:numId="6" w16cid:durableId="1371151597">
+    <w:abstractNumId w:val="4"/>
+  </w:num>
+  <w:num w:numId="7" w16cid:durableId="809058321">
     <w:abstractNumId w:val="2"/>
   </w:num>
-  <w:num w:numId="2" w16cid:durableId="1315253902">
+  <w:num w:numId="8" w16cid:durableId="26416345">
+    <w:abstractNumId w:val="7"/>
+  </w:num>
+  <w:num w:numId="9" w16cid:durableId="1289432102">
+    <w:abstractNumId w:val="11"/>
+  </w:num>
+  <w:num w:numId="10" w16cid:durableId="1828395445">
     <w:abstractNumId w:val="8"/>
   </w:num>
-  <w:num w:numId="3" w16cid:durableId="1330519792">
-    <w:abstractNumId w:val="7"/>
+  <w:num w:numId="11" w16cid:durableId="620651912">
+    <w:abstractNumId w:val="14"/>
   </w:num>
-  <w:num w:numId="4" w16cid:durableId="309750183">
-    <w:abstractNumId w:val="4"/>
+  <w:num w:numId="12" w16cid:durableId="760101793">
+    <w:abstractNumId w:val="9"/>
   </w:num>
-  <w:num w:numId="5" w16cid:durableId="223151071">
-    <w:abstractNumId w:val="6"/>
-  </w:num>
-  <w:num w:numId="6" w16cid:durableId="1371151597">
-    <w:abstractNumId w:val="1"/>
-  </w:num>
-  <w:num w:numId="7" w16cid:durableId="809058321">
+  <w:num w:numId="13" w16cid:durableId="1781683386">
     <w:abstractNumId w:val="0"/>
   </w:num>
-  <w:num w:numId="8" w16cid:durableId="26416345">
+  <w:num w:numId="14" w16cid:durableId="1745299049">
     <w:abstractNumId w:val="3"/>
   </w:num>
-  <w:num w:numId="9" w16cid:durableId="1289432102">
-    <w:abstractNumId w:val="5"/>
+  <w:num w:numId="15" w16cid:durableId="130640766">
+    <w:abstractNumId w:val="1"/>
+    <w:lvlOverride w:ilvl="0"/>
+    <w:lvlOverride w:ilvl="1"/>
+    <w:lvlOverride w:ilvl="2"/>
+    <w:lvlOverride w:ilvl="3"/>
+    <w:lvlOverride w:ilvl="4"/>
+    <w:lvlOverride w:ilvl="5"/>
+    <w:lvlOverride w:ilvl="6"/>
+    <w:lvlOverride w:ilvl="7"/>
+    <w:lvlOverride w:ilvl="8"/>
+  </w:num>
+  <w:num w:numId="16" w16cid:durableId="1164977292">
+    <w:abstractNumId w:val="6"/>
+    <w:lvlOverride w:ilvl="0"/>
+    <w:lvlOverride w:ilvl="1"/>
+    <w:lvlOverride w:ilvl="2"/>
+    <w:lvlOverride w:ilvl="3"/>
+    <w:lvlOverride w:ilvl="4"/>
+    <w:lvlOverride w:ilvl="5"/>
+    <w:lvlOverride w:ilvl="6"/>
+    <w:lvlOverride w:ilvl="7"/>
+    <w:lvlOverride w:ilvl="8"/>
   </w:num>
 </w:numbering>
 </file>
@@ -9240,6 +11919,27 @@
     <w:basedOn w:val="DefaultParagraphFont"/>
     <w:rsid w:val="007E0135"/>
   </w:style>
+  <w:style w:type="paragraph" w:styleId="NormalWeb">
+    <w:name w:val="Normal (Web)"/>
+    <w:basedOn w:val="Normal"/>
+    <w:uiPriority w:val="99"/>
+    <w:unhideWhenUsed/>
+    <w:rsid w:val="004D301A"/>
+    <w:pPr>
+      <w:spacing w:before="100" w:beforeAutospacing="1" w:after="100" w:afterAutospacing="1" w:line="240" w:lineRule="auto"/>
+    </w:pPr>
+    <w:rPr>
+      <w:rFonts w:ascii="Times New Roman" w:eastAsia="Times New Roman" w:hAnsi="Times New Roman" w:cs="Times New Roman"/>
+      <w:sz w:val="24"/>
+      <w:szCs w:val="24"/>
+      <w:lang w:eastAsia="en-AU"/>
+    </w:rPr>
+  </w:style>
+  <w:style w:type="character" w:customStyle="1" w:styleId="pre">
+    <w:name w:val="pre"/>
+    <w:basedOn w:val="DefaultParagraphFont"/>
+    <w:rsid w:val="004D301A"/>
+  </w:style>
 </w:styles>
 </file>
 

</xml_diff>

<commit_message>
Formatting and removing the hints of topics
</commit_message>
<xml_diff>
--- a/Software Design Document.docx
+++ b/Software Design Document.docx
@@ -1506,7 +1506,19 @@
         </w:numPr>
       </w:pPr>
       <w:r>
-        <w:t>It gives the option to export the dataset into PDF and Excel.</w:t>
+        <w:t>It gives the option to export the dataset into Excel</w:t>
+      </w:r>
+      <w:r>
+        <w:t xml:space="preserve"> or </w:t>
+      </w:r>
+      <w:r>
+        <w:t xml:space="preserve">a </w:t>
+      </w:r>
+      <w:r>
+        <w:t>spreadsheet</w:t>
+      </w:r>
+      <w:r>
+        <w:t>.</w:t>
       </w:r>
     </w:p>
     <w:p/>
@@ -1879,25 +1891,7 @@
         <w:t xml:space="preserve"> &amp; Use Case Diagrams</w:t>
       </w:r>
     </w:p>
-    <w:p>
-      <w:pPr>
-        <w:rPr>
-          <w:color w:val="FF0000"/>
-        </w:rPr>
-      </w:pPr>
-      <w:r>
-        <w:rPr>
-          <w:color w:val="FF0000"/>
-        </w:rPr>
-        <w:t xml:space="preserve">In this section you </w:t>
-      </w:r>
-      <w:r>
-        <w:rPr>
-          <w:color w:val="FF0000"/>
-        </w:rPr>
-        <w:t>provide some use cases showing how people may use your software.</w:t>
-      </w:r>
-    </w:p>
+    <w:p/>
     <w:tbl>
       <w:tblPr>
         <w:tblStyle w:val="TableGrid"/>
@@ -2933,26 +2927,12 @@
     </w:p>
     <w:p>
       <w:pPr>
+        <w:keepNext/>
+      </w:pPr>
+      <w:r>
         <w:rPr>
           <w:color w:val="FF0000"/>
         </w:rPr>
-      </w:pPr>
-      <w:r>
-        <w:rPr>
-          <w:color w:val="FF0000"/>
-        </w:rPr>
-        <w:t>A block diagram/flowchart of how your software might work</w:t>
-      </w:r>
-    </w:p>
-    <w:p>
-      <w:pPr>
-        <w:keepNext/>
-      </w:pPr>
-      <w:r>
-        <w:rPr>
-          <w:color w:val="FF0000"/>
-        </w:rPr>
-        <w:lastRenderedPageBreak/>
         <w:tab/>
       </w:r>
       <w:r>
@@ -3018,6 +2998,7 @@
     </w:p>
     <w:p>
       <w:r>
+        <w:lastRenderedPageBreak/>
         <w:tab/>
         <w:t xml:space="preserve">Figure 3a </w:t>
       </w:r>
@@ -3042,7 +3023,6 @@
         <w:ind w:left="426"/>
       </w:pPr>
       <w:r>
-        <w:lastRenderedPageBreak/>
         <w:t>System Components</w:t>
       </w:r>
     </w:p>
@@ -3627,6 +3607,7 @@
         <w:jc w:val="both"/>
       </w:pPr>
       <w:r>
+        <w:lastRenderedPageBreak/>
         <w:t>p</w:t>
       </w:r>
       <w:r>
@@ -3699,7 +3680,6 @@
         <w:jc w:val="both"/>
       </w:pPr>
       <w:r>
-        <w:lastRenderedPageBreak/>
         <w:t xml:space="preserve">It is </w:t>
       </w:r>
       <w:r>
@@ -4257,6 +4237,7 @@
         <w:jc w:val="both"/>
       </w:pPr>
       <w:r>
+        <w:lastRenderedPageBreak/>
         <w:t>This class is used to implement the search operation in the home page</w:t>
       </w:r>
     </w:p>
@@ -4291,7 +4272,6 @@
         <w:jc w:val="both"/>
       </w:pPr>
       <w:r>
-        <w:lastRenderedPageBreak/>
         <w:t xml:space="preserve">This function is used inside the </w:t>
       </w:r>
       <w:proofErr w:type="spellStart"/>
@@ -4764,6 +4744,7 @@
       <w:proofErr w:type="spellStart"/>
       <w:proofErr w:type="gramStart"/>
       <w:r>
+        <w:lastRenderedPageBreak/>
         <w:t>filterData</w:t>
       </w:r>
       <w:proofErr w:type="spellEnd"/>
@@ -4806,7 +4787,6 @@
     </w:p>
     <w:p>
       <w:r>
-        <w:lastRenderedPageBreak/>
         <w:t>https://docs.wxpython.org/wx.grid.GridTableBase.html#wx.grid.GridTableBase.SetView</w:t>
       </w:r>
     </w:p>
@@ -5138,6 +5118,7 @@
     </w:p>
     <w:p>
       <w:r>
+        <w:lastRenderedPageBreak/>
         <w:tab/>
       </w:r>
       <w:r>
@@ -5170,7 +5151,6 @@
     </w:p>
     <w:p>
       <w:r>
-        <w:lastRenderedPageBreak/>
         <w:t>END FUNCTION</w:t>
       </w:r>
     </w:p>
@@ -5210,49 +5190,7 @@
     </w:p>
     <w:p>
       <w:pPr>
-        <w:rPr>
-          <w:color w:val="FF0000"/>
-        </w:rPr>
-      </w:pPr>
-      <w:r>
-        <w:rPr>
-          <w:color w:val="FF0000"/>
-        </w:rPr>
-        <w:t>This is your initial</w:t>
-      </w:r>
-      <w:r>
-        <w:rPr>
-          <w:color w:val="FF0000"/>
-        </w:rPr>
-        <w:t xml:space="preserve"> interface</w:t>
-      </w:r>
-      <w:r>
-        <w:rPr>
-          <w:color w:val="FF0000"/>
-        </w:rPr>
-        <w:t xml:space="preserve"> design. Describe the tools you used for this design stage and any key findings that informed your design.  This </w:t>
-      </w:r>
-      <w:r>
-        <w:rPr>
-          <w:color w:val="FF0000"/>
-        </w:rPr>
-        <w:t>introduction is descriptive and should</w:t>
-      </w:r>
-      <w:r>
-        <w:rPr>
-          <w:color w:val="FF0000"/>
-        </w:rPr>
-        <w:t xml:space="preserve"> explain what you have completed for the actual design work you will present in the sub-section</w:t>
-      </w:r>
-      <w:r>
-        <w:rPr>
-          <w:color w:val="FF0000"/>
-        </w:rPr>
-        <w:t>s below.</w:t>
-      </w:r>
-    </w:p>
-    <w:p>
-      <w:pPr>
+        <w:ind w:firstLine="284"/>
         <w:jc w:val="both"/>
       </w:pPr>
       <w:r>
@@ -5343,43 +5281,6 @@
       </w:pPr>
       <w:r>
         <w:t>Structural Design</w:t>
-      </w:r>
-    </w:p>
-    <w:p>
-      <w:pPr>
-        <w:rPr>
-          <w:color w:val="FF0000"/>
-        </w:rPr>
-      </w:pPr>
-      <w:r>
-        <w:rPr>
-          <w:color w:val="FF0000"/>
-        </w:rPr>
-        <w:t>Structural design refers to the navigational and information structure of your product – the structure that supports the interface layout.  How will you structure your product?  How will you group your information?  How will you navigate through your product?  Why?  This can take the form of a diagram showing structure and hierarchy, supported by a discussion and justification of your choices.  Why have you made these design choices?</w:t>
-      </w:r>
-      <w:r>
-        <w:rPr>
-          <w:color w:val="FF0000"/>
-        </w:rPr>
-        <w:t xml:space="preserve"> </w:t>
-      </w:r>
-      <w:r>
-        <w:rPr>
-          <w:color w:val="FF0000"/>
-        </w:rPr>
-        <w:t xml:space="preserve">Describe and outline the structure of your </w:t>
-      </w:r>
-      <w:r>
-        <w:rPr>
-          <w:color w:val="FF0000"/>
-        </w:rPr>
-        <w:t>interface</w:t>
-      </w:r>
-      <w:r>
-        <w:rPr>
-          <w:color w:val="FF0000"/>
-        </w:rPr>
-        <w:t xml:space="preserve"> and of your information. </w:t>
       </w:r>
     </w:p>
     <w:p>
@@ -5608,6 +5509,7 @@
         <w:jc w:val="both"/>
       </w:pPr>
       <w:r>
+        <w:lastRenderedPageBreak/>
         <w:t>Filters: This section contains any filtering options used to filter the dataset as per the user requirements. In addition, it also contains the export option to export the filtered dataset.</w:t>
       </w:r>
     </w:p>
@@ -5771,11 +5673,7 @@
         <w:t xml:space="preserve"> The first section will contain the logo and/or the product name </w:t>
       </w:r>
       <w:r>
-        <w:t xml:space="preserve">on the top left </w:t>
-      </w:r>
-      <w:r>
-        <w:lastRenderedPageBreak/>
-        <w:t xml:space="preserve">corner and the user icon will be displayed </w:t>
+        <w:t xml:space="preserve">on the top left corner and the user icon will be displayed </w:t>
       </w:r>
       <w:r>
         <w:t xml:space="preserve">on the right </w:t>
@@ -5832,7 +5730,11 @@
         <w:t>A view button is provided next to the date fields to initiate the search action. On the right side of the same section, an input box is provided</w:t>
       </w:r>
       <w:r>
-        <w:t xml:space="preserve">. The dataset will be filtered and displayed based on keyword entered in this section. </w:t>
+        <w:t xml:space="preserve">. </w:t>
+      </w:r>
+      <w:r>
+        <w:lastRenderedPageBreak/>
+        <w:t xml:space="preserve">The dataset will be filtered and displayed based on keyword entered in this section. </w:t>
       </w:r>
       <w:r>
         <w:t>It also contains an export button which can be used to download the filtered dataset.</w:t>
@@ -5966,7 +5868,6 @@
     </w:p>
     <w:p>
       <w:r>
-        <w:lastRenderedPageBreak/>
         <w:tab/>
         <w:t>Figure 4c shows the dashboard page</w:t>
       </w:r>
@@ -6031,6 +5932,7 @@
         <w:jc w:val="both"/>
       </w:pPr>
       <w:r>
+        <w:lastRenderedPageBreak/>
         <w:t xml:space="preserve">This plot will visualise the violations across different suburbs. </w:t>
       </w:r>
       <w:r>
@@ -6266,10 +6168,11 @@
     </w:p>
     <w:p>
       <w:r>
-        <w:lastRenderedPageBreak/>
         <w:tab/>
       </w:r>
     </w:p>
+    <w:p/>
+    <w:p/>
     <w:p>
       <w:pPr>
         <w:pStyle w:val="Heading2"/>
@@ -6279,42 +6182,11 @@
         </w:numPr>
       </w:pPr>
       <w:r>
+        <w:lastRenderedPageBreak/>
         <w:t>Visual Design</w:t>
       </w:r>
     </w:p>
-    <w:p>
-      <w:pPr>
-        <w:rPr>
-          <w:color w:val="FF0000"/>
-        </w:rPr>
-      </w:pPr>
-      <w:r>
-        <w:rPr>
-          <w:color w:val="FF0000"/>
-        </w:rPr>
-        <w:t xml:space="preserve">Detail your visual design: Layout, visual elements, icons, graphics, style, colour, fonts general screen designs. This can be sketches, wireframes, </w:t>
-      </w:r>
-      <w:proofErr w:type="spellStart"/>
-      <w:r>
-        <w:rPr>
-          <w:color w:val="FF0000"/>
-        </w:rPr>
-        <w:t>mockups</w:t>
-      </w:r>
-      <w:proofErr w:type="spellEnd"/>
-      <w:r>
-        <w:rPr>
-          <w:color w:val="FF0000"/>
-        </w:rPr>
-        <w:t xml:space="preserve"> etc, supported by a discussion, explanation, and </w:t>
-      </w:r>
-      <w:r>
-        <w:rPr>
-          <w:color w:val="FF0000"/>
-        </w:rPr>
-        <w:t xml:space="preserve">justification of your choices. </w:t>
-      </w:r>
-    </w:p>
+    <w:p/>
     <w:p>
       <w:pPr>
         <w:keepNext/>

</xml_diff>

<commit_message>
Added reference to SDD
</commit_message>
<xml_diff>
--- a/Software Design Document.docx
+++ b/Software Design Document.docx
@@ -1328,79 +1328,44 @@
         </w:rPr>
       </w:pPr>
       <w:r>
-        <w:rPr>
-          <w:rFonts w:ascii="Arial" w:hAnsi="Arial" w:cs="Arial"/>
-          <w:color w:val="3C4043"/>
-          <w:sz w:val="21"/>
-          <w:szCs w:val="21"/>
-          <w:shd w:val="clear" w:color="auto" w:fill="FFFFFF"/>
-        </w:rPr>
-        <w:t xml:space="preserve">The data was collected by the Department of Health in NYC which collected the inspection report for permitted food establishments and graded them on a scale of A-F. Records for each restaurant collected contain the inspection date, type, action, address, cuisine description, violation code and description from January 1, 2010, to August 29, 2017. The dataset provides a vast range of information which when viewed cannot give an idea or provide the user with any knowledge. The dataset needs to be visualized </w:t>
+        <w:t xml:space="preserve">The data was collected by the Department of Health in NYC which collected the inspection report for permitted food establishments and graded them on a scale of A-F. Records for each restaurant collected contain the inspection date, type, action, address, cuisine description, violation code and description from January 1, 2010, to August 29, 2017. </w:t>
+      </w:r>
+      <w:r>
+        <w:t xml:space="preserve">NYC Restaurant Inspections, </w:t>
       </w:r>
       <w:proofErr w:type="gramStart"/>
       <w:r>
-        <w:rPr>
-          <w:rFonts w:ascii="Arial" w:hAnsi="Arial" w:cs="Arial"/>
-          <w:color w:val="3C4043"/>
-          <w:sz w:val="21"/>
-          <w:szCs w:val="21"/>
-          <w:shd w:val="clear" w:color="auto" w:fill="FFFFFF"/>
-        </w:rPr>
+        <w:t>2023)</w:t>
+      </w:r>
+      <w:r>
+        <w:t>The</w:t>
+      </w:r>
+      <w:proofErr w:type="gramEnd"/>
+      <w:r>
+        <w:t xml:space="preserve"> dataset provides a vast range of information which when viewed cannot give an idea or provide the user with any knowledge. The dataset needs to be visualized </w:t>
+      </w:r>
+      <w:proofErr w:type="gramStart"/>
+      <w:r>
         <w:t>in order to</w:t>
       </w:r>
       <w:proofErr w:type="gramEnd"/>
       <w:r>
-        <w:rPr>
-          <w:rFonts w:ascii="Arial" w:hAnsi="Arial" w:cs="Arial"/>
-          <w:color w:val="3C4043"/>
-          <w:sz w:val="21"/>
-          <w:szCs w:val="21"/>
-          <w:shd w:val="clear" w:color="auto" w:fill="FFFFFF"/>
-        </w:rPr>
         <w:t xml:space="preserve"> get interesting insights and finding it is very hard without data visualization. </w:t>
       </w:r>
       <w:proofErr w:type="gramStart"/>
       <w:r>
-        <w:rPr>
-          <w:rFonts w:ascii="Arial" w:hAnsi="Arial" w:cs="Arial"/>
-          <w:color w:val="3C4043"/>
-          <w:sz w:val="21"/>
-          <w:szCs w:val="21"/>
-          <w:shd w:val="clear" w:color="auto" w:fill="FFFFFF"/>
-        </w:rPr>
         <w:t>So</w:t>
       </w:r>
       <w:proofErr w:type="gramEnd"/>
       <w:r>
-        <w:rPr>
-          <w:rFonts w:ascii="Arial" w:hAnsi="Arial" w:cs="Arial"/>
-          <w:color w:val="3C4043"/>
-          <w:sz w:val="21"/>
-          <w:szCs w:val="21"/>
-          <w:shd w:val="clear" w:color="auto" w:fill="FFFFFF"/>
-        </w:rPr>
         <w:t xml:space="preserve"> for the Department of Health, it is very easy to get a summary of the data if their dataset is visualized in such a way that it provides a dashboard summary and gives them a data report. Another problem is that the user cannot search by any type or view </w:t>
       </w:r>
       <w:proofErr w:type="gramStart"/>
       <w:r>
-        <w:rPr>
-          <w:rFonts w:ascii="Arial" w:hAnsi="Arial" w:cs="Arial"/>
-          <w:color w:val="3C4043"/>
-          <w:sz w:val="21"/>
-          <w:szCs w:val="21"/>
-          <w:shd w:val="clear" w:color="auto" w:fill="FFFFFF"/>
-        </w:rPr>
         <w:t>all of</w:t>
       </w:r>
       <w:proofErr w:type="gramEnd"/>
       <w:r>
-        <w:rPr>
-          <w:rFonts w:ascii="Arial" w:hAnsi="Arial" w:cs="Arial"/>
-          <w:color w:val="3C4043"/>
-          <w:sz w:val="21"/>
-          <w:szCs w:val="21"/>
-          <w:shd w:val="clear" w:color="auto" w:fill="FFFFFF"/>
-        </w:rPr>
         <w:t xml:space="preserve"> the results after searching. By exhibiting all listings' information, offering a visitation chart, and fetching all records that contain a specific keyword that may be tied to the user input, the built application will enable the delivery of data reports at the selected start and end date.</w:t>
       </w:r>
     </w:p>
@@ -1458,7 +1423,7 @@
         </w:numPr>
       </w:pPr>
       <w:r>
-        <w:t>It creates a dashboard of the charts displaying the inspection reports.</w:t>
+        <w:t>The inspection details between the dates and keyword are displayed to the user in a tabular format.</w:t>
       </w:r>
     </w:p>
     <w:p>
@@ -1470,7 +1435,7 @@
         </w:numPr>
       </w:pPr>
       <w:r>
-        <w:t>It gives a pictorial summary of the violation distribution of suburbs.</w:t>
+        <w:t>It creates a dashboard of the charts displaying the inspection reports.</w:t>
       </w:r>
     </w:p>
     <w:p>
@@ -1482,7 +1447,7 @@
         </w:numPr>
       </w:pPr>
       <w:r>
-        <w:t>It gives a pictorial summary of Violation counts per cuisine</w:t>
+        <w:t>It gives a pictorial summary of the violation distribution of suburbs.</w:t>
       </w:r>
     </w:p>
     <w:p>
@@ -1494,7 +1459,7 @@
         </w:numPr>
       </w:pPr>
       <w:r>
-        <w:t>It gives a pictorial summary of Violation related to animals</w:t>
+        <w:t>It gives a pictorial summary of Violation counts per cuisine</w:t>
       </w:r>
     </w:p>
     <w:p>
@@ -1506,6 +1471,18 @@
         </w:numPr>
       </w:pPr>
       <w:r>
+        <w:t>It gives a pictorial summary of Violation related to animals</w:t>
+      </w:r>
+    </w:p>
+    <w:p>
+      <w:pPr>
+        <w:pStyle w:val="ListParagraph"/>
+        <w:numPr>
+          <w:ilvl w:val="0"/>
+          <w:numId w:val="15"/>
+        </w:numPr>
+      </w:pPr>
+      <w:r>
         <w:t>It gives the option to export the dataset into Excel</w:t>
       </w:r>
       <w:r>
@@ -1593,7 +1570,26 @@
         </w:numPr>
       </w:pPr>
       <w:r>
-        <w:t>Gives people an idea of the health safety of having cuisines.</w:t>
+        <w:t xml:space="preserve">Gives people an idea of the health safety of having </w:t>
+      </w:r>
+      <w:r>
+        <w:t xml:space="preserve">different </w:t>
+      </w:r>
+      <w:r>
+        <w:t>cuisines.</w:t>
+      </w:r>
+    </w:p>
+    <w:p>
+      <w:pPr>
+        <w:pStyle w:val="ListParagraph"/>
+        <w:numPr>
+          <w:ilvl w:val="0"/>
+          <w:numId w:val="16"/>
+        </w:numPr>
+      </w:pPr>
+      <w:r>
+        <w:lastRenderedPageBreak/>
+        <w:t>Gives an idea of the animals that are</w:t>
       </w:r>
     </w:p>
     <w:p/>
@@ -1608,7 +1604,6 @@
       </w:pPr>
       <w:bookmarkStart w:id="4" w:name="_Toc46748626"/>
       <w:r>
-        <w:lastRenderedPageBreak/>
         <w:t>Requirements</w:t>
       </w:r>
       <w:bookmarkEnd w:id="4"/>
@@ -1833,6 +1828,7 @@
     </w:p>
     <w:p>
       <w:r>
+        <w:lastRenderedPageBreak/>
         <w:t>R4. The system shall allow the user to select a date range from the date picker in the filter section.</w:t>
       </w:r>
     </w:p>
@@ -1848,7 +1844,6 @@
     </w:p>
     <w:p>
       <w:r>
-        <w:lastRenderedPageBreak/>
         <w:t>R7. The system shall allow the user to view violations related to animals over a period as a line chart.</w:t>
       </w:r>
     </w:p>
@@ -2353,6 +2348,7 @@
           </w:tcPr>
           <w:p>
             <w:r>
+              <w:lastRenderedPageBreak/>
               <w:t>Secondary Actor</w:t>
             </w:r>
           </w:p>
@@ -2481,7 +2477,6 @@
           </w:tcPr>
           <w:p>
             <w:r>
-              <w:lastRenderedPageBreak/>
               <w:t>Use Case ID</w:t>
             </w:r>
           </w:p>
@@ -4786,8 +4781,55 @@
       </w:r>
     </w:p>
     <w:p>
-      <w:r>
-        <w:t>https://docs.wxpython.org/wx.grid.GridTableBase.html#wx.grid.GridTableBase.SetView</w:t>
+      <w:pPr>
+        <w:jc w:val="both"/>
+      </w:pPr>
+      <w:r>
+        <w:t>(</w:t>
+      </w:r>
+      <w:proofErr w:type="spellStart"/>
+      <w:proofErr w:type="gramStart"/>
+      <w:r>
+        <w:rPr>
+          <w:i/>
+          <w:iCs/>
+        </w:rPr>
+        <w:t>wx.grid</w:t>
+      </w:r>
+      <w:proofErr w:type="gramEnd"/>
+      <w:r>
+        <w:rPr>
+          <w:i/>
+          <w:iCs/>
+        </w:rPr>
+        <w:t>.GridTableBase</w:t>
+      </w:r>
+      <w:proofErr w:type="spellEnd"/>
+      <w:r>
+        <w:rPr>
+          <w:i/>
+          <w:iCs/>
+        </w:rPr>
+        <w:t xml:space="preserve"> — </w:t>
+      </w:r>
+      <w:proofErr w:type="spellStart"/>
+      <w:r>
+        <w:rPr>
+          <w:i/>
+          <w:iCs/>
+        </w:rPr>
+        <w:t>wxPython</w:t>
+      </w:r>
+      <w:proofErr w:type="spellEnd"/>
+      <w:r>
+        <w:rPr>
+          <w:i/>
+          <w:iCs/>
+        </w:rPr>
+        <w:t xml:space="preserve"> Phoenix 4.2.1 Documentation</w:t>
+      </w:r>
+      <w:r>
+        <w:t>, n.d.)</w:t>
       </w:r>
     </w:p>
     <w:p>
@@ -10594,6 +10636,157 @@
         <w:t xml:space="preserve"> and style of each element in the home page and the dashboard page.</w:t>
       </w:r>
     </w:p>
+    <w:p/>
+    <w:p/>
+    <w:p/>
+    <w:p/>
+    <w:p/>
+    <w:p/>
+    <w:p/>
+    <w:p/>
+    <w:p/>
+    <w:p/>
+    <w:p/>
+    <w:p/>
+    <w:p/>
+    <w:p/>
+    <w:p/>
+    <w:p/>
+    <w:p/>
+    <w:p/>
+    <w:p/>
+    <w:p/>
+    <w:p/>
+    <w:p/>
+    <w:p/>
+    <w:p/>
+    <w:p/>
+    <w:p/>
+    <w:p>
+      <w:pPr>
+        <w:pStyle w:val="Heading1"/>
+      </w:pPr>
+      <w:r>
+        <w:lastRenderedPageBreak/>
+        <w:t>Reference:</w:t>
+      </w:r>
+    </w:p>
+    <w:p/>
+    <w:p>
+      <w:pPr>
+        <w:pStyle w:val="NormalWeb"/>
+        <w:spacing w:before="0" w:beforeAutospacing="0" w:after="0" w:afterAutospacing="0" w:line="480" w:lineRule="auto"/>
+        <w:ind w:left="720" w:hanging="720"/>
+        <w:rPr>
+          <w:rFonts w:asciiTheme="minorHAnsi" w:eastAsiaTheme="minorEastAsia" w:hAnsiTheme="minorHAnsi" w:cstheme="minorBidi"/>
+          <w:sz w:val="22"/>
+          <w:szCs w:val="22"/>
+        </w:rPr>
+      </w:pPr>
+      <w:r>
+        <w:rPr>
+          <w:rFonts w:asciiTheme="minorHAnsi" w:eastAsiaTheme="minorEastAsia" w:hAnsiTheme="minorHAnsi" w:cstheme="minorBidi"/>
+          <w:sz w:val="22"/>
+          <w:szCs w:val="22"/>
+        </w:rPr>
+        <w:t>NYC restaurant inspections. (20</w:t>
+      </w:r>
+      <w:r>
+        <w:rPr>
+          <w:rFonts w:asciiTheme="minorHAnsi" w:eastAsiaTheme="minorEastAsia" w:hAnsiTheme="minorHAnsi" w:cstheme="minorBidi"/>
+          <w:sz w:val="22"/>
+          <w:szCs w:val="22"/>
+        </w:rPr>
+        <w:t>23</w:t>
+      </w:r>
+      <w:r>
+        <w:rPr>
+          <w:rFonts w:asciiTheme="minorHAnsi" w:eastAsiaTheme="minorEastAsia" w:hAnsiTheme="minorHAnsi" w:cstheme="minorBidi"/>
+          <w:sz w:val="22"/>
+          <w:szCs w:val="22"/>
+        </w:rPr>
+        <w:t>). Kaggle. Retrieved</w:t>
+      </w:r>
+      <w:r>
+        <w:rPr>
+          <w:rFonts w:asciiTheme="minorHAnsi" w:eastAsiaTheme="minorEastAsia" w:hAnsiTheme="minorHAnsi" w:cstheme="minorBidi"/>
+          <w:sz w:val="22"/>
+          <w:szCs w:val="22"/>
+        </w:rPr>
+        <w:t xml:space="preserve"> from:</w:t>
+      </w:r>
+    </w:p>
+    <w:p>
+      <w:pPr>
+        <w:pStyle w:val="NormalWeb"/>
+        <w:spacing w:before="0" w:beforeAutospacing="0" w:after="0" w:afterAutospacing="0" w:line="480" w:lineRule="auto"/>
+        <w:ind w:left="720" w:hanging="720"/>
+        <w:rPr>
+          <w:rFonts w:asciiTheme="minorHAnsi" w:eastAsiaTheme="minorEastAsia" w:hAnsiTheme="minorHAnsi" w:cstheme="minorBidi"/>
+          <w:sz w:val="22"/>
+          <w:szCs w:val="22"/>
+        </w:rPr>
+      </w:pPr>
+      <w:hyperlink r:id="rId23" w:history="1">
+        <w:r>
+          <w:rPr>
+            <w:rStyle w:val="Hyperlink"/>
+            <w:rFonts w:asciiTheme="minorHAnsi" w:eastAsiaTheme="minorEastAsia" w:hAnsiTheme="minorHAnsi" w:cstheme="minorBidi"/>
+            <w:sz w:val="22"/>
+            <w:szCs w:val="22"/>
+          </w:rPr>
+          <w:t>https://www.kaggle.com/datasets/new-york-city/nyc-inspections</w:t>
+        </w:r>
+      </w:hyperlink>
+    </w:p>
+    <w:p>
+      <w:proofErr w:type="spellStart"/>
+      <w:proofErr w:type="gramStart"/>
+      <w:r>
+        <w:t>wx.grid</w:t>
+      </w:r>
+      <w:proofErr w:type="gramEnd"/>
+      <w:r>
+        <w:t>.GridTableBase</w:t>
+      </w:r>
+      <w:proofErr w:type="spellEnd"/>
+      <w:r>
+        <w:t xml:space="preserve"> — </w:t>
+      </w:r>
+      <w:proofErr w:type="spellStart"/>
+      <w:r>
+        <w:t>wxPython</w:t>
+      </w:r>
+      <w:proofErr w:type="spellEnd"/>
+      <w:r>
+        <w:t xml:space="preserve"> Phoenix 4.2.1 documentation. (n.d.). </w:t>
+      </w:r>
+      <w:r>
+        <w:t xml:space="preserve">Retrieved from: </w:t>
+      </w:r>
+      <w:hyperlink r:id="rId24" w:history="1">
+        <w:r>
+          <w:rPr>
+            <w:rStyle w:val="Hyperlink"/>
+          </w:rPr>
+          <w:t>https://docs.wxpython.org/wx.grid.GridTableBase.h</w:t>
+        </w:r>
+        <w:r>
+          <w:rPr>
+            <w:rStyle w:val="Hyperlink"/>
+          </w:rPr>
+          <w:t>t</w:t>
+        </w:r>
+        <w:r>
+          <w:rPr>
+            <w:rStyle w:val="Hyperlink"/>
+          </w:rPr>
+          <w:t>ml#wx.grid.GridTableBase.SetView</w:t>
+        </w:r>
+      </w:hyperlink>
+    </w:p>
+    <w:p/>
+    <w:p/>
     <w:sectPr>
       <w:pgSz w:w="11906" w:h="16838"/>
       <w:pgMar w:top="1440" w:right="1440" w:bottom="1440" w:left="1440" w:header="708" w:footer="708" w:gutter="0"/>
@@ -13935,6 +14128,30 @@
     <w:basedOn w:val="DefaultParagraphFont"/>
     <w:rsid w:val="004D301A"/>
   </w:style>
+  <w:style w:type="character" w:styleId="UnresolvedMention">
+    <w:name w:val="Unresolved Mention"/>
+    <w:basedOn w:val="DefaultParagraphFont"/>
+    <w:uiPriority w:val="99"/>
+    <w:semiHidden/>
+    <w:unhideWhenUsed/>
+    <w:rsid w:val="00D86F6D"/>
+    <w:rPr>
+      <w:color w:val="605E5C"/>
+      <w:shd w:val="clear" w:color="auto" w:fill="E1DFDD"/>
+    </w:rPr>
+  </w:style>
+  <w:style w:type="character" w:styleId="FollowedHyperlink">
+    <w:name w:val="FollowedHyperlink"/>
+    <w:basedOn w:val="DefaultParagraphFont"/>
+    <w:uiPriority w:val="99"/>
+    <w:semiHidden/>
+    <w:unhideWhenUsed/>
+    <w:rsid w:val="00D86F6D"/>
+    <w:rPr>
+      <w:color w:val="3EBBF0" w:themeColor="followedHyperlink"/>
+      <w:u w:val="single"/>
+    </w:rPr>
+  </w:style>
 </w:styles>
 </file>
 

</xml_diff>